<commit_message>
Ya le agregué los trigger a la doc de las tablas.
</commit_message>
<xml_diff>
--- a/DocumentacionFinal.docx
+++ b/DocumentacionFinal.docx
@@ -1346,8 +1346,8 @@
         <w:tblLook w:val="04A0"/>
       </w:tblPr>
       <w:tblGrid>
-        <w:gridCol w:w="2268"/>
-        <w:gridCol w:w="6786"/>
+        <w:gridCol w:w="1788"/>
+        <w:gridCol w:w="7266"/>
       </w:tblGrid>
       <w:tr>
         <w:tc>
@@ -1481,47 +1481,53 @@
             </w:pPr>
             <w:r>
               <w:rPr>
-                <w:sz w:val="22"/>
-                <w:szCs w:val="22"/>
-                <w:highlight w:val="yellow"/>
-              </w:rPr>
-              <w:t xml:space="preserve">Hay que crear un </w:t>
-            </w:r>
-            <w:proofErr w:type="spellStart"/>
-            <w:r>
-              <w:rPr>
-                <w:sz w:val="22"/>
-                <w:szCs w:val="22"/>
-                <w:highlight w:val="yellow"/>
-              </w:rPr>
-              <w:t>trigger</w:t>
-            </w:r>
-            <w:proofErr w:type="spellEnd"/>
-            <w:r>
-              <w:rPr>
-                <w:sz w:val="22"/>
-                <w:szCs w:val="22"/>
-                <w:highlight w:val="yellow"/>
-              </w:rPr>
-              <w:t xml:space="preserve"> que inserte la llave foránea </w:t>
-            </w:r>
-            <w:proofErr w:type="spellStart"/>
-            <w:r>
-              <w:rPr>
-                <w:sz w:val="22"/>
-                <w:szCs w:val="22"/>
-                <w:highlight w:val="yellow"/>
-              </w:rPr>
-              <w:t>cod_prov</w:t>
-            </w:r>
-            <w:proofErr w:type="spellEnd"/>
-            <w:r>
-              <w:rPr>
-                <w:sz w:val="22"/>
-                <w:szCs w:val="22"/>
-                <w:highlight w:val="yellow"/>
-              </w:rPr>
-              <w:t>.</w:t>
+                <w:noProof/>
+              </w:rPr>
+              <w:drawing>
+                <wp:inline distT="0" distB="0" distL="0" distR="0">
+                  <wp:extent cx="4457700" cy="1762125"/>
+                  <wp:effectExtent l="19050" t="0" r="0" b="0"/>
+                  <wp:docPr id="7" name="Imagen 4"/>
+                  <wp:cNvGraphicFramePr>
+                    <a:graphicFrameLocks xmlns:a="http://schemas.openxmlformats.org/drawingml/2006/main" noChangeAspect="1"/>
+                  </wp:cNvGraphicFramePr>
+                  <a:graphic xmlns:a="http://schemas.openxmlformats.org/drawingml/2006/main">
+                    <a:graphicData uri="http://schemas.openxmlformats.org/drawingml/2006/picture">
+                      <pic:pic xmlns:pic="http://schemas.openxmlformats.org/drawingml/2006/picture">
+                        <pic:nvPicPr>
+                          <pic:cNvPr id="0" name="Picture 4"/>
+                          <pic:cNvPicPr>
+                            <a:picLocks noChangeAspect="1" noChangeArrowheads="1"/>
+                          </pic:cNvPicPr>
+                        </pic:nvPicPr>
+                        <pic:blipFill>
+                          <a:blip r:embed="rId10"/>
+                          <a:srcRect/>
+                          <a:stretch>
+                            <a:fillRect/>
+                          </a:stretch>
+                        </pic:blipFill>
+                        <pic:spPr bwMode="auto">
+                          <a:xfrm>
+                            <a:off x="0" y="0"/>
+                            <a:ext cx="4457700" cy="1762125"/>
+                          </a:xfrm>
+                          <a:prstGeom prst="rect">
+                            <a:avLst/>
+                          </a:prstGeom>
+                          <a:noFill/>
+                          <a:ln w="9525">
+                            <a:noFill/>
+                            <a:miter lim="800000"/>
+                            <a:headEnd/>
+                            <a:tailEnd/>
+                          </a:ln>
+                        </pic:spPr>
+                      </pic:pic>
+                    </a:graphicData>
+                  </a:graphic>
+                </wp:inline>
+              </w:drawing>
             </w:r>
           </w:p>
         </w:tc>
@@ -1807,7 +1813,15 @@
                       <w:sz w:val="22"/>
                       <w:szCs w:val="22"/>
                     </w:rPr>
-                    <w:t>Código de la provincia a la que pertenece el cantón.</w:t>
+                    <w:t xml:space="preserve">Código de la provincia a la que pertenece el </w:t>
+                  </w:r>
+                  <w:r>
+                    <w:rPr>
+                      <w:sz w:val="22"/>
+                      <w:szCs w:val="22"/>
+                    </w:rPr>
+                    <w:lastRenderedPageBreak/>
+                    <w:t>cantón.</w:t>
                   </w:r>
                 </w:p>
               </w:tc>
@@ -1831,6 +1845,7 @@
                       <w:sz w:val="22"/>
                       <w:szCs w:val="22"/>
                     </w:rPr>
+                    <w:lastRenderedPageBreak/>
                     <w:t>nombre_can</w:t>
                   </w:r>
                   <w:proofErr w:type="spellEnd"/>
@@ -2015,15 +2030,7 @@
                       <w:sz w:val="22"/>
                       <w:szCs w:val="22"/>
                     </w:rPr>
-                    <w:t xml:space="preserve">Se aplica las transformaciones </w:t>
-                  </w:r>
-                  <w:r>
-                    <w:rPr>
-                      <w:sz w:val="22"/>
-                      <w:szCs w:val="22"/>
-                    </w:rPr>
-                    <w:lastRenderedPageBreak/>
-                    <w:t xml:space="preserve">para asegurar que las geometrías sean válidas. </w:t>
+                    <w:t xml:space="preserve">Se aplica las transformaciones para asegurar que las geometrías sean válidas. </w:t>
                   </w:r>
                 </w:p>
               </w:tc>
@@ -2235,8 +2242,8 @@
         <w:tblLook w:val="04A0"/>
       </w:tblPr>
       <w:tblGrid>
-        <w:gridCol w:w="2438"/>
-        <w:gridCol w:w="6616"/>
+        <w:gridCol w:w="2088"/>
+        <w:gridCol w:w="6966"/>
       </w:tblGrid>
       <w:tr>
         <w:tc>
@@ -2294,7 +2301,7 @@
                           </pic:cNvPicPr>
                         </pic:nvPicPr>
                         <pic:blipFill>
-                          <a:blip r:embed="rId10"/>
+                          <a:blip r:embed="rId11"/>
                           <a:srcRect/>
                           <a:stretch>
                             <a:fillRect/>
@@ -2343,6 +2350,7 @@
                 <w:sz w:val="22"/>
                 <w:szCs w:val="22"/>
               </w:rPr>
+              <w:lastRenderedPageBreak/>
               <w:t xml:space="preserve">Disparador(es) </w:t>
             </w:r>
           </w:p>
@@ -2370,55 +2378,53 @@
             </w:pPr>
             <w:r>
               <w:rPr>
-                <w:sz w:val="22"/>
-                <w:szCs w:val="22"/>
-                <w:highlight w:val="yellow"/>
-              </w:rPr>
-              <w:t xml:space="preserve">Hay que crear un </w:t>
-            </w:r>
-            <w:proofErr w:type="spellStart"/>
-            <w:r>
-              <w:rPr>
-                <w:sz w:val="22"/>
-                <w:szCs w:val="22"/>
-                <w:highlight w:val="yellow"/>
-              </w:rPr>
-              <w:t>trigger</w:t>
-            </w:r>
-            <w:proofErr w:type="spellEnd"/>
-            <w:r>
-              <w:rPr>
-                <w:sz w:val="22"/>
-                <w:szCs w:val="22"/>
-                <w:highlight w:val="yellow"/>
-              </w:rPr>
-              <w:t xml:space="preserve"> que i</w:t>
-            </w:r>
-            <w:r>
-              <w:rPr>
-                <w:sz w:val="22"/>
-                <w:szCs w:val="22"/>
-                <w:highlight w:val="yellow"/>
-              </w:rPr>
-              <w:t xml:space="preserve">nserte la llave foránea </w:t>
-            </w:r>
-            <w:proofErr w:type="spellStart"/>
-            <w:r>
-              <w:rPr>
-                <w:sz w:val="22"/>
-                <w:szCs w:val="22"/>
-                <w:highlight w:val="yellow"/>
-              </w:rPr>
-              <w:t>cod_can</w:t>
-            </w:r>
-            <w:proofErr w:type="spellEnd"/>
-            <w:r>
-              <w:rPr>
-                <w:sz w:val="22"/>
-                <w:szCs w:val="22"/>
-                <w:highlight w:val="yellow"/>
-              </w:rPr>
-              <w:t>.</w:t>
+                <w:noProof/>
+              </w:rPr>
+              <w:drawing>
+                <wp:inline distT="0" distB="0" distL="0" distR="0">
+                  <wp:extent cx="4267200" cy="1800225"/>
+                  <wp:effectExtent l="19050" t="0" r="0" b="0"/>
+                  <wp:docPr id="5" name="Imagen 1"/>
+                  <wp:cNvGraphicFramePr>
+                    <a:graphicFrameLocks xmlns:a="http://schemas.openxmlformats.org/drawingml/2006/main" noChangeAspect="1"/>
+                  </wp:cNvGraphicFramePr>
+                  <a:graphic xmlns:a="http://schemas.openxmlformats.org/drawingml/2006/main">
+                    <a:graphicData uri="http://schemas.openxmlformats.org/drawingml/2006/picture">
+                      <pic:pic xmlns:pic="http://schemas.openxmlformats.org/drawingml/2006/picture">
+                        <pic:nvPicPr>
+                          <pic:cNvPr id="0" name="Picture 1"/>
+                          <pic:cNvPicPr>
+                            <a:picLocks noChangeAspect="1" noChangeArrowheads="1"/>
+                          </pic:cNvPicPr>
+                        </pic:nvPicPr>
+                        <pic:blipFill>
+                          <a:blip r:embed="rId12"/>
+                          <a:srcRect/>
+                          <a:stretch>
+                            <a:fillRect/>
+                          </a:stretch>
+                        </pic:blipFill>
+                        <pic:spPr bwMode="auto">
+                          <a:xfrm>
+                            <a:off x="0" y="0"/>
+                            <a:ext cx="4267200" cy="1800225"/>
+                          </a:xfrm>
+                          <a:prstGeom prst="rect">
+                            <a:avLst/>
+                          </a:prstGeom>
+                          <a:noFill/>
+                          <a:ln w="9525">
+                            <a:noFill/>
+                            <a:miter lim="800000"/>
+                            <a:headEnd/>
+                            <a:tailEnd/>
+                          </a:ln>
+                        </pic:spPr>
+                      </pic:pic>
+                    </a:graphicData>
+                  </a:graphic>
+                </wp:inline>
+              </w:drawing>
             </w:r>
           </w:p>
         </w:tc>
@@ -2465,7 +2471,7 @@
               <w:tblLook w:val="04A0"/>
             </w:tblPr>
             <w:tblGrid>
-              <w:gridCol w:w="1390"/>
+              <w:gridCol w:w="1487"/>
               <w:gridCol w:w="1989"/>
               <w:gridCol w:w="1280"/>
               <w:gridCol w:w="1731"/>
@@ -2808,7 +2814,6 @@
                       <w:sz w:val="22"/>
                       <w:szCs w:val="22"/>
                     </w:rPr>
-                    <w:lastRenderedPageBreak/>
                     <w:t>nombre_dis</w:t>
                   </w:r>
                   <w:proofErr w:type="spellEnd"/>
@@ -3313,7 +3318,15 @@
                       <w:sz w:val="22"/>
                       <w:szCs w:val="22"/>
                     </w:rPr>
-                    <w:t xml:space="preserve">Se aplica las transformaciones para asegurar que las geometrías sean válidas. </w:t>
+                    <w:t xml:space="preserve">Se aplica las transformaciones para asegurar que las </w:t>
+                  </w:r>
+                  <w:r>
+                    <w:rPr>
+                      <w:sz w:val="22"/>
+                      <w:szCs w:val="22"/>
+                    </w:rPr>
+                    <w:lastRenderedPageBreak/>
+                    <w:t xml:space="preserve">geometrías sean válidas. </w:t>
                   </w:r>
                   <w:r>
                     <w:rPr>
@@ -3607,7 +3620,7 @@
                           </pic:cNvPicPr>
                         </pic:nvPicPr>
                         <pic:blipFill>
-                          <a:blip r:embed="rId11"/>
+                          <a:blip r:embed="rId13"/>
                           <a:srcRect/>
                           <a:stretch>
                             <a:fillRect/>
@@ -3870,7 +3883,6 @@
                       <w:sz w:val="22"/>
                       <w:szCs w:val="22"/>
                     </w:rPr>
-                    <w:lastRenderedPageBreak/>
                     <w:t>id</w:t>
                   </w:r>
                 </w:p>
@@ -4128,7 +4140,6 @@
                 <w:sz w:val="22"/>
                 <w:szCs w:val="22"/>
               </w:rPr>
-              <w:lastRenderedPageBreak/>
               <w:t xml:space="preserve">Código de la inserción con transformaciones, limpieza y correcciones de geometrías </w:t>
             </w:r>
           </w:p>
@@ -4217,7 +4228,15 @@
                 <w:sz w:val="22"/>
                 <w:szCs w:val="22"/>
               </w:rPr>
-              <w:t xml:space="preserve"> box) o la especificación de parámetros usados </w:t>
+              <w:t xml:space="preserve"> box) o la especificación de </w:t>
+            </w:r>
+            <w:r>
+              <w:rPr>
+                <w:sz w:val="22"/>
+                <w:szCs w:val="22"/>
+              </w:rPr>
+              <w:lastRenderedPageBreak/>
+              <w:t xml:space="preserve">parámetros usados </w:t>
             </w:r>
           </w:p>
         </w:tc>
@@ -4239,6 +4258,7 @@
                 <w:szCs w:val="22"/>
                 <w:highlight w:val="yellow"/>
               </w:rPr>
+              <w:lastRenderedPageBreak/>
               <w:t>FALTA</w:t>
             </w:r>
           </w:p>
@@ -4262,6 +4282,7 @@
                 <w:sz w:val="22"/>
                 <w:szCs w:val="22"/>
               </w:rPr>
+              <w:lastRenderedPageBreak/>
               <w:t xml:space="preserve">Problemas encontrados </w:t>
             </w:r>
           </w:p>
@@ -4356,7 +4377,7 @@
                           </pic:cNvPicPr>
                         </pic:nvPicPr>
                         <pic:blipFill>
-                          <a:blip r:embed="rId12"/>
+                          <a:blip r:embed="rId14"/>
                           <a:srcRect/>
                           <a:stretch>
                             <a:fillRect/>
@@ -4937,15 +4958,7 @@
                       <w:sz w:val="22"/>
                       <w:szCs w:val="22"/>
                     </w:rPr>
-                    <w:t xml:space="preserve">Llave foránea a la región a la que pertenece el </w:t>
-                  </w:r>
-                  <w:r>
-                    <w:rPr>
-                      <w:sz w:val="22"/>
-                      <w:szCs w:val="22"/>
-                    </w:rPr>
-                    <w:lastRenderedPageBreak/>
-                    <w:t>área de salud.</w:t>
+                    <w:t>Llave foránea a la región a la que pertenece el área de salud.</w:t>
                   </w:r>
                   <w:r>
                     <w:rPr>
@@ -4976,7 +4989,6 @@
                       <w:sz w:val="22"/>
                       <w:szCs w:val="22"/>
                     </w:rPr>
-                    <w:lastRenderedPageBreak/>
                     <w:t>total_consultas</w:t>
                   </w:r>
                   <w:proofErr w:type="spellEnd"/>
@@ -5341,6 +5353,7 @@
                       <w:sz w:val="22"/>
                       <w:szCs w:val="22"/>
                     </w:rPr>
+                    <w:lastRenderedPageBreak/>
                     <w:t>area</w:t>
                   </w:r>
                   <w:proofErr w:type="spellEnd"/>
@@ -5830,15 +5843,7 @@
                 <w:sz w:val="22"/>
                 <w:szCs w:val="22"/>
               </w:rPr>
-              <w:t xml:space="preserve"> box) o </w:t>
-            </w:r>
-            <w:r>
-              <w:rPr>
-                <w:sz w:val="22"/>
-                <w:szCs w:val="22"/>
-              </w:rPr>
-              <w:lastRenderedPageBreak/>
-              <w:t xml:space="preserve">la especificación de parámetros usados </w:t>
+              <w:t xml:space="preserve"> box) o la especificación de parámetros usados </w:t>
             </w:r>
           </w:p>
         </w:tc>
@@ -5860,7 +5865,6 @@
                 <w:szCs w:val="22"/>
                 <w:highlight w:val="yellow"/>
               </w:rPr>
-              <w:lastRenderedPageBreak/>
               <w:t>FALTA</w:t>
             </w:r>
           </w:p>
@@ -5884,7 +5888,6 @@
                 <w:sz w:val="22"/>
                 <w:szCs w:val="22"/>
               </w:rPr>
-              <w:lastRenderedPageBreak/>
               <w:t xml:space="preserve">Problemas encontrados </w:t>
             </w:r>
           </w:p>
@@ -5920,8 +5923,8 @@
         <w:tblLook w:val="04A0"/>
       </w:tblPr>
       <w:tblGrid>
-        <w:gridCol w:w="3187"/>
-        <w:gridCol w:w="5867"/>
+        <w:gridCol w:w="1769"/>
+        <w:gridCol w:w="7285"/>
       </w:tblGrid>
       <w:tr>
         <w:tc>
@@ -5979,7 +5982,7 @@
                           </pic:cNvPicPr>
                         </pic:nvPicPr>
                         <pic:blipFill>
-                          <a:blip r:embed="rId13"/>
+                          <a:blip r:embed="rId15"/>
                           <a:srcRect/>
                           <a:stretch>
                             <a:fillRect/>
@@ -6028,6 +6031,7 @@
                 <w:sz w:val="22"/>
                 <w:szCs w:val="22"/>
               </w:rPr>
+              <w:lastRenderedPageBreak/>
               <w:t xml:space="preserve">Disparador(es) </w:t>
             </w:r>
           </w:p>
@@ -6055,47 +6059,53 @@
             </w:pPr>
             <w:r>
               <w:rPr>
-                <w:sz w:val="22"/>
-                <w:szCs w:val="22"/>
-                <w:highlight w:val="yellow"/>
-              </w:rPr>
-              <w:t xml:space="preserve">Hay que crear un </w:t>
-            </w:r>
-            <w:proofErr w:type="spellStart"/>
-            <w:r>
-              <w:rPr>
-                <w:sz w:val="22"/>
-                <w:szCs w:val="22"/>
-                <w:highlight w:val="yellow"/>
-              </w:rPr>
-              <w:t>trigger</w:t>
-            </w:r>
-            <w:proofErr w:type="spellEnd"/>
-            <w:r>
-              <w:rPr>
-                <w:sz w:val="22"/>
-                <w:szCs w:val="22"/>
-                <w:highlight w:val="yellow"/>
-              </w:rPr>
-              <w:t xml:space="preserve"> que inserte la llave foránea </w:t>
-            </w:r>
-            <w:proofErr w:type="spellStart"/>
-            <w:r>
-              <w:rPr>
-                <w:sz w:val="22"/>
-                <w:szCs w:val="22"/>
-                <w:highlight w:val="yellow"/>
-              </w:rPr>
-              <w:t>id_as</w:t>
-            </w:r>
-            <w:proofErr w:type="spellEnd"/>
-            <w:r>
-              <w:rPr>
-                <w:sz w:val="22"/>
-                <w:szCs w:val="22"/>
-                <w:highlight w:val="yellow"/>
-              </w:rPr>
-              <w:t>.</w:t>
+                <w:noProof/>
+              </w:rPr>
+              <w:drawing>
+                <wp:inline distT="0" distB="0" distL="0" distR="0">
+                  <wp:extent cx="4514850" cy="1628775"/>
+                  <wp:effectExtent l="19050" t="0" r="0" b="0"/>
+                  <wp:docPr id="9" name="Imagen 7"/>
+                  <wp:cNvGraphicFramePr>
+                    <a:graphicFrameLocks xmlns:a="http://schemas.openxmlformats.org/drawingml/2006/main" noChangeAspect="1"/>
+                  </wp:cNvGraphicFramePr>
+                  <a:graphic xmlns:a="http://schemas.openxmlformats.org/drawingml/2006/main">
+                    <a:graphicData uri="http://schemas.openxmlformats.org/drawingml/2006/picture">
+                      <pic:pic xmlns:pic="http://schemas.openxmlformats.org/drawingml/2006/picture">
+                        <pic:nvPicPr>
+                          <pic:cNvPr id="0" name="Picture 7"/>
+                          <pic:cNvPicPr>
+                            <a:picLocks noChangeAspect="1" noChangeArrowheads="1"/>
+                          </pic:cNvPicPr>
+                        </pic:nvPicPr>
+                        <pic:blipFill>
+                          <a:blip r:embed="rId16"/>
+                          <a:srcRect/>
+                          <a:stretch>
+                            <a:fillRect/>
+                          </a:stretch>
+                        </pic:blipFill>
+                        <pic:spPr bwMode="auto">
+                          <a:xfrm>
+                            <a:off x="0" y="0"/>
+                            <a:ext cx="4514850" cy="1628775"/>
+                          </a:xfrm>
+                          <a:prstGeom prst="rect">
+                            <a:avLst/>
+                          </a:prstGeom>
+                          <a:noFill/>
+                          <a:ln w="9525">
+                            <a:noFill/>
+                            <a:miter lim="800000"/>
+                            <a:headEnd/>
+                            <a:tailEnd/>
+                          </a:ln>
+                        </pic:spPr>
+                      </pic:pic>
+                    </a:graphicData>
+                  </a:graphic>
+                </wp:inline>
+              </w:drawing>
             </w:r>
           </w:p>
         </w:tc>
@@ -6823,7 +6833,7 @@
                           </pic:cNvPicPr>
                         </pic:nvPicPr>
                         <pic:blipFill>
-                          <a:blip r:embed="rId14"/>
+                          <a:blip r:embed="rId17"/>
                           <a:srcRect/>
                           <a:stretch>
                             <a:fillRect/>
@@ -7306,7 +7316,7 @@
                           </pic:cNvPicPr>
                         </pic:nvPicPr>
                         <pic:blipFill>
-                          <a:blip r:embed="rId15"/>
+                          <a:blip r:embed="rId18"/>
                           <a:srcRect/>
                           <a:stretch>
                             <a:fillRect/>
@@ -7931,7 +7941,7 @@
                           </pic:cNvPicPr>
                         </pic:nvPicPr>
                         <pic:blipFill>
-                          <a:blip r:embed="rId16"/>
+                          <a:blip r:embed="rId19"/>
                           <a:srcRect/>
                           <a:stretch>
                             <a:fillRect/>
@@ -8876,7 +8886,7 @@
                           </pic:cNvPicPr>
                         </pic:nvPicPr>
                         <pic:blipFill>
-                          <a:blip r:embed="rId17"/>
+                          <a:blip r:embed="rId20"/>
                           <a:srcRect/>
                           <a:stretch>
                             <a:fillRect/>
@@ -9846,7 +9856,7 @@
                           </pic:cNvPicPr>
                         </pic:nvPicPr>
                         <pic:blipFill>
-                          <a:blip r:embed="rId18"/>
+                          <a:blip r:embed="rId21"/>
                           <a:srcRect/>
                           <a:stretch>
                             <a:fillRect/>
@@ -9925,63 +9935,7 @@
                 <w:sz w:val="22"/>
                 <w:szCs w:val="22"/>
               </w:rPr>
-              <w:t>No son necesarios para esta tabla, pues en la forma de insertar la</w:t>
-            </w:r>
-            <w:r>
-              <w:rPr>
-                <w:sz w:val="22"/>
-                <w:szCs w:val="22"/>
-              </w:rPr>
-              <w:t xml:space="preserve">s llaves </w:t>
-            </w:r>
-            <w:r>
-              <w:rPr>
-                <w:sz w:val="22"/>
-                <w:szCs w:val="22"/>
-              </w:rPr>
-              <w:t>foránea</w:t>
-            </w:r>
-            <w:r>
-              <w:rPr>
-                <w:sz w:val="22"/>
-                <w:szCs w:val="22"/>
-              </w:rPr>
-              <w:t>s</w:t>
-            </w:r>
-            <w:r>
-              <w:rPr>
-                <w:sz w:val="22"/>
-                <w:szCs w:val="22"/>
-              </w:rPr>
-              <w:t xml:space="preserve"> nunca queda</w:t>
-            </w:r>
-            <w:r>
-              <w:rPr>
-                <w:sz w:val="22"/>
-                <w:szCs w:val="22"/>
-              </w:rPr>
-              <w:t>n</w:t>
-            </w:r>
-            <w:r>
-              <w:rPr>
-                <w:sz w:val="22"/>
-                <w:szCs w:val="22"/>
-              </w:rPr>
-              <w:t xml:space="preserve"> nula</w:t>
-            </w:r>
-            <w:r>
-              <w:rPr>
-                <w:sz w:val="22"/>
-                <w:szCs w:val="22"/>
-              </w:rPr>
-              <w:t>s</w:t>
-            </w:r>
-            <w:r>
-              <w:rPr>
-                <w:sz w:val="22"/>
-                <w:szCs w:val="22"/>
-              </w:rPr>
-              <w:t>.</w:t>
+              <w:t>No son necesarios para esta tabla, pues en la forma de insertar las llaves foráneas nunca quedan nulas.</w:t>
             </w:r>
           </w:p>
         </w:tc>
@@ -10179,21 +10133,7 @@
                       <w:sz w:val="22"/>
                       <w:szCs w:val="22"/>
                     </w:rPr>
-                    <w:t xml:space="preserve">Llave foránea al </w:t>
-                  </w:r>
-                  <w:r>
-                    <w:rPr>
-                      <w:sz w:val="22"/>
-                      <w:szCs w:val="22"/>
-                    </w:rPr>
-                    <w:t>riesgo de inundación</w:t>
-                  </w:r>
-                  <w:r>
-                    <w:rPr>
-                      <w:sz w:val="22"/>
-                      <w:szCs w:val="22"/>
-                    </w:rPr>
-                    <w:t>.</w:t>
+                    <w:t>Llave foránea al riesgo de inundación.</w:t>
                   </w:r>
                 </w:p>
               </w:tc>
@@ -10454,7 +10394,7 @@
                           </pic:cNvPicPr>
                         </pic:nvPicPr>
                         <pic:blipFill>
-                          <a:blip r:embed="rId19"/>
+                          <a:blip r:embed="rId22"/>
                           <a:srcRect/>
                           <a:stretch>
                             <a:fillRect/>
@@ -10709,14 +10649,7 @@
                       <w:sz w:val="22"/>
                       <w:szCs w:val="22"/>
                     </w:rPr>
-                    <w:t>Id_</w:t>
-                  </w:r>
-                  <w:r>
-                    <w:rPr>
-                      <w:sz w:val="22"/>
-                      <w:szCs w:val="22"/>
-                    </w:rPr>
-                    <w:t>riesIncen</w:t>
+                    <w:t>Id_riesIncen</w:t>
                   </w:r>
                   <w:proofErr w:type="spellEnd"/>
                 </w:p>
@@ -10738,21 +10671,7 @@
                       <w:sz w:val="22"/>
                       <w:szCs w:val="22"/>
                     </w:rPr>
-                    <w:t>Llave foránea al riesgo de in</w:t>
-                  </w:r>
-                  <w:r>
-                    <w:rPr>
-                      <w:sz w:val="22"/>
-                      <w:szCs w:val="22"/>
-                    </w:rPr>
-                    <w:t>cendio</w:t>
-                  </w:r>
-                  <w:r>
-                    <w:rPr>
-                      <w:sz w:val="22"/>
-                      <w:szCs w:val="22"/>
-                    </w:rPr>
-                    <w:t>.</w:t>
+                    <w:t>Llave foránea al riesgo de incendio.</w:t>
                   </w:r>
                 </w:p>
               </w:tc>
@@ -11023,7 +10942,7 @@
                           </pic:cNvPicPr>
                         </pic:nvPicPr>
                         <pic:blipFill>
-                          <a:blip r:embed="rId20"/>
+                          <a:blip r:embed="rId23"/>
                           <a:srcRect/>
                           <a:stretch>
                             <a:fillRect/>
@@ -11179,14 +11098,7 @@
                       <w:sz w:val="22"/>
                       <w:szCs w:val="22"/>
                     </w:rPr>
-                    <w:t xml:space="preserve"> </w:t>
-                  </w:r>
-                  <w:r>
-                    <w:rPr>
-                      <w:sz w:val="22"/>
-                      <w:szCs w:val="22"/>
-                    </w:rPr>
-                    <w:t>seguro</w:t>
+                    <w:t xml:space="preserve"> seguro</w:t>
                   </w:r>
                 </w:p>
               </w:tc>
@@ -11373,21 +11285,7 @@
                       <w:sz w:val="22"/>
                       <w:szCs w:val="22"/>
                     </w:rPr>
-                    <w:t>t</w:t>
-                  </w:r>
-                  <w:r>
-                    <w:rPr>
-                      <w:sz w:val="22"/>
-                      <w:szCs w:val="22"/>
-                    </w:rPr>
-                    <w:t>ipo</w:t>
-                  </w:r>
-                  <w:r>
-                    <w:rPr>
-                      <w:sz w:val="22"/>
-                      <w:szCs w:val="22"/>
-                    </w:rPr>
-                    <w:t>_seguro</w:t>
+                    <w:t>tipo_seguro</w:t>
                   </w:r>
                   <w:proofErr w:type="spellEnd"/>
                 </w:p>
@@ -12300,6 +12198,7 @@
   <w:style w:type="paragraph" w:default="1" w:styleId="Normal">
     <w:name w:val="Normal"/>
     <w:qFormat/>
+    <w:rsid w:val="00B1354A"/>
   </w:style>
   <w:style w:type="character" w:default="1" w:styleId="Fuentedeprrafopredeter">
     <w:name w:val="Default Paragraph Font"/>

</xml_diff>

<commit_message>
Actualización de la doc.
</commit_message>
<xml_diff>
--- a/DocumentacionFinal.docx
+++ b/DocumentacionFinal.docx
@@ -11614,7 +11614,281 @@
     <w:p>
       <w:pPr>
         <w:pStyle w:val="Default"/>
+      </w:pPr>
+    </w:p>
+    <w:tbl>
+      <w:tblPr>
+        <w:tblStyle w:val="Tablaconcuadrcula"/>
+        <w:tblW w:w="0" w:type="auto"/>
+        <w:tblLook w:val="04A0"/>
+      </w:tblPr>
+      <w:tblGrid>
+        <w:gridCol w:w="2992"/>
+        <w:gridCol w:w="2993"/>
+        <w:gridCol w:w="2993"/>
+      </w:tblGrid>
+      <w:tr>
+        <w:tc>
+          <w:tcPr>
+            <w:tcW w:w="2992" w:type="dxa"/>
+          </w:tcPr>
+          <w:p>
+            <w:pPr>
+              <w:pStyle w:val="Default"/>
+              <w:jc w:val="center"/>
+            </w:pPr>
+          </w:p>
+        </w:tc>
+        <w:tc>
+          <w:tcPr>
+            <w:tcW w:w="2993" w:type="dxa"/>
+          </w:tcPr>
+          <w:p>
+            <w:pPr>
+              <w:pStyle w:val="Default"/>
+              <w:jc w:val="center"/>
+            </w:pPr>
+            <w:r>
+              <w:t>Código</w:t>
+            </w:r>
+          </w:p>
+        </w:tc>
+        <w:tc>
+          <w:tcPr>
+            <w:tcW w:w="2993" w:type="dxa"/>
+          </w:tcPr>
+          <w:p>
+            <w:pPr>
+              <w:pStyle w:val="Default"/>
+              <w:jc w:val="center"/>
+            </w:pPr>
+            <w:r>
+              <w:t>Resultado</w:t>
+            </w:r>
+          </w:p>
+        </w:tc>
+      </w:tr>
+      <w:tr>
+        <w:tc>
+          <w:tcPr>
+            <w:tcW w:w="2992" w:type="dxa"/>
+          </w:tcPr>
+          <w:p>
+            <w:pPr>
+              <w:pStyle w:val="Default"/>
+            </w:pPr>
+            <w:r>
+              <w:t>Consulta#1</w:t>
+            </w:r>
+          </w:p>
+        </w:tc>
+        <w:tc>
+          <w:tcPr>
+            <w:tcW w:w="2993" w:type="dxa"/>
+          </w:tcPr>
+          <w:p>
+            <w:pPr>
+              <w:pStyle w:val="Default"/>
+            </w:pPr>
+          </w:p>
+        </w:tc>
+        <w:tc>
+          <w:tcPr>
+            <w:tcW w:w="2993" w:type="dxa"/>
+          </w:tcPr>
+          <w:p>
+            <w:pPr>
+              <w:pStyle w:val="Default"/>
+            </w:pPr>
+          </w:p>
+        </w:tc>
+      </w:tr>
+      <w:tr>
+        <w:tc>
+          <w:tcPr>
+            <w:tcW w:w="2992" w:type="dxa"/>
+          </w:tcPr>
+          <w:p>
+            <w:pPr>
+              <w:pStyle w:val="Default"/>
+            </w:pPr>
+            <w:r>
+              <w:t>Consulta#2</w:t>
+            </w:r>
+          </w:p>
+        </w:tc>
+        <w:tc>
+          <w:tcPr>
+            <w:tcW w:w="2993" w:type="dxa"/>
+          </w:tcPr>
+          <w:p>
+            <w:pPr>
+              <w:pStyle w:val="Default"/>
+            </w:pPr>
+          </w:p>
+        </w:tc>
+        <w:tc>
+          <w:tcPr>
+            <w:tcW w:w="2993" w:type="dxa"/>
+          </w:tcPr>
+          <w:p>
+            <w:pPr>
+              <w:pStyle w:val="Default"/>
+            </w:pPr>
+          </w:p>
+        </w:tc>
+      </w:tr>
+      <w:tr>
+        <w:tc>
+          <w:tcPr>
+            <w:tcW w:w="2992" w:type="dxa"/>
+          </w:tcPr>
+          <w:p>
+            <w:pPr>
+              <w:pStyle w:val="Default"/>
+            </w:pPr>
+            <w:r>
+              <w:t>Consulta#3</w:t>
+            </w:r>
+          </w:p>
+        </w:tc>
+        <w:tc>
+          <w:tcPr>
+            <w:tcW w:w="2993" w:type="dxa"/>
+          </w:tcPr>
+          <w:p>
+            <w:pPr>
+              <w:pStyle w:val="Default"/>
+            </w:pPr>
+          </w:p>
+        </w:tc>
+        <w:tc>
+          <w:tcPr>
+            <w:tcW w:w="2993" w:type="dxa"/>
+          </w:tcPr>
+          <w:p>
+            <w:pPr>
+              <w:pStyle w:val="Default"/>
+            </w:pPr>
+          </w:p>
+        </w:tc>
+      </w:tr>
+      <w:tr>
+        <w:tc>
+          <w:tcPr>
+            <w:tcW w:w="2992" w:type="dxa"/>
+          </w:tcPr>
+          <w:p>
+            <w:pPr>
+              <w:pStyle w:val="Default"/>
+            </w:pPr>
+            <w:r>
+              <w:t>Consulta#4</w:t>
+            </w:r>
+          </w:p>
+        </w:tc>
+        <w:tc>
+          <w:tcPr>
+            <w:tcW w:w="2993" w:type="dxa"/>
+          </w:tcPr>
+          <w:p>
+            <w:pPr>
+              <w:pStyle w:val="Default"/>
+            </w:pPr>
+          </w:p>
+        </w:tc>
+        <w:tc>
+          <w:tcPr>
+            <w:tcW w:w="2993" w:type="dxa"/>
+          </w:tcPr>
+          <w:p>
+            <w:pPr>
+              <w:pStyle w:val="Default"/>
+            </w:pPr>
+          </w:p>
+        </w:tc>
+      </w:tr>
+      <w:tr>
+        <w:tc>
+          <w:tcPr>
+            <w:tcW w:w="2992" w:type="dxa"/>
+          </w:tcPr>
+          <w:p>
+            <w:pPr>
+              <w:pStyle w:val="Default"/>
+            </w:pPr>
+            <w:r>
+              <w:t>Consulta#5</w:t>
+            </w:r>
+          </w:p>
+        </w:tc>
+        <w:tc>
+          <w:tcPr>
+            <w:tcW w:w="2993" w:type="dxa"/>
+          </w:tcPr>
+          <w:p>
+            <w:pPr>
+              <w:pStyle w:val="Default"/>
+            </w:pPr>
+          </w:p>
+        </w:tc>
+        <w:tc>
+          <w:tcPr>
+            <w:tcW w:w="2993" w:type="dxa"/>
+          </w:tcPr>
+          <w:p>
+            <w:pPr>
+              <w:pStyle w:val="Default"/>
+            </w:pPr>
+          </w:p>
+        </w:tc>
+      </w:tr>
+      <w:tr>
+        <w:tc>
+          <w:tcPr>
+            <w:tcW w:w="2992" w:type="dxa"/>
+          </w:tcPr>
+          <w:p>
+            <w:pPr>
+              <w:pStyle w:val="Default"/>
+            </w:pPr>
+            <w:r>
+              <w:t>Consulta#6</w:t>
+            </w:r>
+          </w:p>
+        </w:tc>
+        <w:tc>
+          <w:tcPr>
+            <w:tcW w:w="2993" w:type="dxa"/>
+          </w:tcPr>
+          <w:p>
+            <w:pPr>
+              <w:pStyle w:val="Default"/>
+            </w:pPr>
+          </w:p>
+        </w:tc>
+        <w:tc>
+          <w:tcPr>
+            <w:tcW w:w="2993" w:type="dxa"/>
+          </w:tcPr>
+          <w:p>
+            <w:pPr>
+              <w:pStyle w:val="Default"/>
+            </w:pPr>
+          </w:p>
+        </w:tc>
+      </w:tr>
+    </w:tbl>
+    <w:p>
+      <w:pPr>
+        <w:pStyle w:val="Default"/>
+      </w:pPr>
+    </w:p>
+    <w:p>
+      <w:pPr>
+        <w:pStyle w:val="Default"/>
         <w:ind w:left="426"/>
+        <w:jc w:val="both"/>
       </w:pPr>
     </w:p>
     <w:p>
@@ -11625,6 +11899,7 @@
           <w:numId w:val="3"/>
         </w:numPr>
         <w:ind w:left="426" w:hanging="426"/>
+        <w:jc w:val="both"/>
         <w:rPr>
           <w:sz w:val="23"/>
           <w:szCs w:val="23"/>
@@ -11657,6 +11932,802 @@
         <w:t>(no descripción) de los resultados de cada experimento tomando en cuenta tanto los datos de la tabla comparativa como los planes de ejecución. Se evaluará si la presentación de las conclusiones está expresada en forma clara y concisa.</w:t>
       </w:r>
     </w:p>
+    <w:p>
+      <w:pPr>
+        <w:pStyle w:val="Default"/>
+        <w:rPr>
+          <w:sz w:val="23"/>
+          <w:szCs w:val="23"/>
+        </w:rPr>
+      </w:pPr>
+    </w:p>
+    <w:p>
+      <w:pPr>
+        <w:pStyle w:val="Default"/>
+        <w:ind w:left="426"/>
+        <w:rPr>
+          <w:sz w:val="23"/>
+          <w:szCs w:val="23"/>
+        </w:rPr>
+      </w:pPr>
+      <w:r>
+        <w:rPr>
+          <w:b/>
+          <w:bCs/>
+          <w:sz w:val="23"/>
+          <w:szCs w:val="23"/>
+        </w:rPr>
+        <w:t>Consultas analíticas:</w:t>
+      </w:r>
+    </w:p>
+    <w:p>
+      <w:pPr>
+        <w:pStyle w:val="Default"/>
+        <w:numPr>
+          <w:ilvl w:val="0"/>
+          <w:numId w:val="5"/>
+        </w:numPr>
+        <w:rPr>
+          <w:sz w:val="23"/>
+          <w:szCs w:val="23"/>
+        </w:rPr>
+      </w:pPr>
+      <w:r>
+        <w:rPr>
+          <w:sz w:val="23"/>
+          <w:szCs w:val="23"/>
+        </w:rPr>
+        <w:t xml:space="preserve">Consulta </w:t>
+      </w:r>
+    </w:p>
+    <w:p>
+      <w:pPr>
+        <w:pStyle w:val="Default"/>
+        <w:numPr>
+          <w:ilvl w:val="0"/>
+          <w:numId w:val="5"/>
+        </w:numPr>
+        <w:rPr>
+          <w:sz w:val="23"/>
+          <w:szCs w:val="23"/>
+        </w:rPr>
+      </w:pPr>
+      <w:r>
+        <w:rPr>
+          <w:sz w:val="23"/>
+          <w:szCs w:val="23"/>
+        </w:rPr>
+        <w:t xml:space="preserve">Breve explicación de la consulta </w:t>
+      </w:r>
+    </w:p>
+    <w:p>
+      <w:pPr>
+        <w:pStyle w:val="Default"/>
+        <w:numPr>
+          <w:ilvl w:val="0"/>
+          <w:numId w:val="5"/>
+        </w:numPr>
+        <w:rPr>
+          <w:sz w:val="23"/>
+          <w:szCs w:val="23"/>
+        </w:rPr>
+      </w:pPr>
+      <w:r>
+        <w:rPr>
+          <w:sz w:val="23"/>
+          <w:szCs w:val="23"/>
+        </w:rPr>
+        <w:t xml:space="preserve">Resultados (o su parte si más que 10 </w:t>
+      </w:r>
+      <w:proofErr w:type="spellStart"/>
+      <w:r>
+        <w:rPr>
+          <w:sz w:val="23"/>
+          <w:szCs w:val="23"/>
+        </w:rPr>
+        <w:t>tuplas</w:t>
+      </w:r>
+      <w:proofErr w:type="spellEnd"/>
+      <w:r>
+        <w:rPr>
+          <w:sz w:val="23"/>
+          <w:szCs w:val="23"/>
+        </w:rPr>
+        <w:t xml:space="preserve">) </w:t>
+      </w:r>
+    </w:p>
+    <w:p>
+      <w:pPr>
+        <w:spacing w:after="0"/>
+      </w:pPr>
+    </w:p>
+    <w:tbl>
+      <w:tblPr>
+        <w:tblStyle w:val="Tablaconcuadrcula"/>
+        <w:tblW w:w="0" w:type="auto"/>
+        <w:tblLook w:val="04A0"/>
+      </w:tblPr>
+      <w:tblGrid>
+        <w:gridCol w:w="2244"/>
+        <w:gridCol w:w="2244"/>
+        <w:gridCol w:w="2245"/>
+        <w:gridCol w:w="2245"/>
+      </w:tblGrid>
+      <w:tr>
+        <w:tc>
+          <w:tcPr>
+            <w:tcW w:w="2244" w:type="dxa"/>
+            <w:shd w:val="clear" w:color="auto" w:fill="9BBB59" w:themeFill="accent3"/>
+          </w:tcPr>
+          <w:p>
+            <w:pPr>
+              <w:pStyle w:val="Default"/>
+              <w:rPr>
+                <w:sz w:val="20"/>
+                <w:szCs w:val="20"/>
+              </w:rPr>
+            </w:pPr>
+            <w:r>
+              <w:rPr>
+                <w:b/>
+                <w:bCs/>
+                <w:sz w:val="20"/>
+                <w:szCs w:val="20"/>
+              </w:rPr>
+              <w:t xml:space="preserve">Consultas </w:t>
+            </w:r>
+          </w:p>
+          <w:p/>
+        </w:tc>
+        <w:tc>
+          <w:tcPr>
+            <w:tcW w:w="2244" w:type="dxa"/>
+            <w:shd w:val="clear" w:color="auto" w:fill="9BBB59" w:themeFill="accent3"/>
+          </w:tcPr>
+          <w:p>
+            <w:pPr>
+              <w:pStyle w:val="Default"/>
+              <w:rPr>
+                <w:sz w:val="20"/>
+                <w:szCs w:val="20"/>
+              </w:rPr>
+            </w:pPr>
+            <w:r>
+              <w:rPr>
+                <w:b/>
+                <w:bCs/>
+                <w:sz w:val="20"/>
+                <w:szCs w:val="20"/>
+              </w:rPr>
+              <w:t xml:space="preserve">Lecturas físicas </w:t>
+            </w:r>
+          </w:p>
+          <w:p/>
+        </w:tc>
+        <w:tc>
+          <w:tcPr>
+            <w:tcW w:w="2245" w:type="dxa"/>
+            <w:shd w:val="clear" w:color="auto" w:fill="9BBB59" w:themeFill="accent3"/>
+          </w:tcPr>
+          <w:p>
+            <w:pPr>
+              <w:pStyle w:val="Default"/>
+              <w:rPr>
+                <w:sz w:val="20"/>
+                <w:szCs w:val="20"/>
+              </w:rPr>
+            </w:pPr>
+            <w:r>
+              <w:rPr>
+                <w:b/>
+                <w:bCs/>
+                <w:sz w:val="20"/>
+                <w:szCs w:val="20"/>
+              </w:rPr>
+              <w:t xml:space="preserve">Lecturas lógicas </w:t>
+            </w:r>
+          </w:p>
+          <w:p/>
+        </w:tc>
+        <w:tc>
+          <w:tcPr>
+            <w:tcW w:w="2245" w:type="dxa"/>
+            <w:shd w:val="clear" w:color="auto" w:fill="9BBB59" w:themeFill="accent3"/>
+          </w:tcPr>
+          <w:p>
+            <w:pPr>
+              <w:pStyle w:val="Default"/>
+              <w:rPr>
+                <w:sz w:val="20"/>
+                <w:szCs w:val="20"/>
+              </w:rPr>
+            </w:pPr>
+            <w:r>
+              <w:rPr>
+                <w:b/>
+                <w:bCs/>
+                <w:sz w:val="20"/>
+                <w:szCs w:val="20"/>
+              </w:rPr>
+              <w:t xml:space="preserve">Tiempo de ejecución </w:t>
+            </w:r>
+          </w:p>
+          <w:p/>
+        </w:tc>
+      </w:tr>
+      <w:tr>
+        <w:tc>
+          <w:tcPr>
+            <w:tcW w:w="2244" w:type="dxa"/>
+          </w:tcPr>
+          <w:p>
+            <w:pPr>
+              <w:pStyle w:val="Default"/>
+              <w:rPr>
+                <w:sz w:val="20"/>
+                <w:szCs w:val="20"/>
+              </w:rPr>
+            </w:pPr>
+            <w:r>
+              <w:rPr>
+                <w:sz w:val="20"/>
+                <w:szCs w:val="20"/>
+              </w:rPr>
+              <w:t>Consulta</w:t>
+            </w:r>
+            <w:r>
+              <w:rPr>
+                <w:sz w:val="20"/>
+                <w:szCs w:val="20"/>
+              </w:rPr>
+              <w:t>#</w:t>
+            </w:r>
+            <w:r>
+              <w:rPr>
+                <w:sz w:val="20"/>
+                <w:szCs w:val="20"/>
+              </w:rPr>
+              <w:t xml:space="preserve">1 </w:t>
+            </w:r>
+          </w:p>
+          <w:p/>
+        </w:tc>
+        <w:tc>
+          <w:tcPr>
+            <w:tcW w:w="2244" w:type="dxa"/>
+          </w:tcPr>
+          <w:p/>
+        </w:tc>
+        <w:tc>
+          <w:tcPr>
+            <w:tcW w:w="2245" w:type="dxa"/>
+          </w:tcPr>
+          <w:p/>
+        </w:tc>
+        <w:tc>
+          <w:tcPr>
+            <w:tcW w:w="2245" w:type="dxa"/>
+          </w:tcPr>
+          <w:p/>
+        </w:tc>
+      </w:tr>
+      <w:tr>
+        <w:tc>
+          <w:tcPr>
+            <w:tcW w:w="2244" w:type="dxa"/>
+          </w:tcPr>
+          <w:p>
+            <w:pPr>
+              <w:pStyle w:val="Default"/>
+              <w:rPr>
+                <w:sz w:val="20"/>
+                <w:szCs w:val="20"/>
+              </w:rPr>
+            </w:pPr>
+            <w:r>
+              <w:rPr>
+                <w:sz w:val="20"/>
+                <w:szCs w:val="20"/>
+              </w:rPr>
+              <w:t>Consulta</w:t>
+            </w:r>
+            <w:r>
+              <w:rPr>
+                <w:sz w:val="20"/>
+                <w:szCs w:val="20"/>
+              </w:rPr>
+              <w:t>#</w:t>
+            </w:r>
+            <w:r>
+              <w:rPr>
+                <w:sz w:val="20"/>
+                <w:szCs w:val="20"/>
+              </w:rPr>
+              <w:t xml:space="preserve">1 modificada </w:t>
+            </w:r>
+          </w:p>
+          <w:p/>
+        </w:tc>
+        <w:tc>
+          <w:tcPr>
+            <w:tcW w:w="2244" w:type="dxa"/>
+          </w:tcPr>
+          <w:p/>
+        </w:tc>
+        <w:tc>
+          <w:tcPr>
+            <w:tcW w:w="2245" w:type="dxa"/>
+          </w:tcPr>
+          <w:p/>
+        </w:tc>
+        <w:tc>
+          <w:tcPr>
+            <w:tcW w:w="2245" w:type="dxa"/>
+          </w:tcPr>
+          <w:p/>
+        </w:tc>
+      </w:tr>
+      <w:tr>
+        <w:tc>
+          <w:tcPr>
+            <w:tcW w:w="2244" w:type="dxa"/>
+          </w:tcPr>
+          <w:p>
+            <w:pPr>
+              <w:pStyle w:val="Default"/>
+              <w:rPr>
+                <w:sz w:val="20"/>
+                <w:szCs w:val="20"/>
+              </w:rPr>
+            </w:pPr>
+            <w:r>
+              <w:rPr>
+                <w:sz w:val="20"/>
+                <w:szCs w:val="20"/>
+              </w:rPr>
+              <w:t>Plan de ejecución consulta</w:t>
+            </w:r>
+            <w:r>
+              <w:rPr>
+                <w:sz w:val="20"/>
+                <w:szCs w:val="20"/>
+              </w:rPr>
+              <w:t>#</w:t>
+            </w:r>
+            <w:r>
+              <w:rPr>
+                <w:sz w:val="20"/>
+                <w:szCs w:val="20"/>
+              </w:rPr>
+              <w:t xml:space="preserve">1 </w:t>
+            </w:r>
+          </w:p>
+          <w:p/>
+        </w:tc>
+        <w:tc>
+          <w:tcPr>
+            <w:tcW w:w="6734" w:type="dxa"/>
+            <w:gridSpan w:val="3"/>
+          </w:tcPr>
+          <w:p/>
+        </w:tc>
+      </w:tr>
+      <w:tr>
+        <w:tc>
+          <w:tcPr>
+            <w:tcW w:w="2244" w:type="dxa"/>
+          </w:tcPr>
+          <w:p>
+            <w:pPr>
+              <w:pStyle w:val="Default"/>
+              <w:rPr>
+                <w:sz w:val="20"/>
+                <w:szCs w:val="20"/>
+              </w:rPr>
+            </w:pPr>
+            <w:r>
+              <w:rPr>
+                <w:sz w:val="20"/>
+                <w:szCs w:val="20"/>
+              </w:rPr>
+              <w:t>Plan de ejecución consulta</w:t>
+            </w:r>
+            <w:r>
+              <w:rPr>
+                <w:sz w:val="20"/>
+                <w:szCs w:val="20"/>
+              </w:rPr>
+              <w:t>#</w:t>
+            </w:r>
+            <w:r>
+              <w:rPr>
+                <w:sz w:val="20"/>
+                <w:szCs w:val="20"/>
+              </w:rPr>
+              <w:t xml:space="preserve">1 modificada </w:t>
+            </w:r>
+          </w:p>
+          <w:p/>
+        </w:tc>
+        <w:tc>
+          <w:tcPr>
+            <w:tcW w:w="6734" w:type="dxa"/>
+            <w:gridSpan w:val="3"/>
+          </w:tcPr>
+          <w:p/>
+        </w:tc>
+      </w:tr>
+      <w:tr>
+        <w:tc>
+          <w:tcPr>
+            <w:tcW w:w="2244" w:type="dxa"/>
+          </w:tcPr>
+          <w:p>
+            <w:pPr>
+              <w:pStyle w:val="Default"/>
+              <w:rPr>
+                <w:sz w:val="20"/>
+                <w:szCs w:val="20"/>
+              </w:rPr>
+            </w:pPr>
+            <w:r>
+              <w:rPr>
+                <w:b/>
+                <w:bCs/>
+                <w:sz w:val="20"/>
+                <w:szCs w:val="20"/>
+              </w:rPr>
+              <w:t xml:space="preserve">Interpretación </w:t>
+            </w:r>
+          </w:p>
+          <w:p/>
+        </w:tc>
+        <w:tc>
+          <w:tcPr>
+            <w:tcW w:w="6734" w:type="dxa"/>
+            <w:gridSpan w:val="3"/>
+          </w:tcPr>
+          <w:p/>
+        </w:tc>
+      </w:tr>
+      <w:tr>
+        <w:tc>
+          <w:tcPr>
+            <w:tcW w:w="8978" w:type="dxa"/>
+            <w:gridSpan w:val="4"/>
+            <w:shd w:val="clear" w:color="auto" w:fill="9BBB59" w:themeFill="accent3"/>
+          </w:tcPr>
+          <w:p/>
+        </w:tc>
+      </w:tr>
+      <w:tr>
+        <w:tc>
+          <w:tcPr>
+            <w:tcW w:w="2244" w:type="dxa"/>
+          </w:tcPr>
+          <w:p>
+            <w:pPr>
+              <w:pStyle w:val="Default"/>
+              <w:rPr>
+                <w:sz w:val="20"/>
+                <w:szCs w:val="20"/>
+              </w:rPr>
+            </w:pPr>
+            <w:r>
+              <w:rPr>
+                <w:b/>
+                <w:bCs/>
+                <w:sz w:val="20"/>
+                <w:szCs w:val="20"/>
+              </w:rPr>
+              <w:t xml:space="preserve">Consultas </w:t>
+            </w:r>
+          </w:p>
+          <w:p/>
+        </w:tc>
+        <w:tc>
+          <w:tcPr>
+            <w:tcW w:w="2244" w:type="dxa"/>
+          </w:tcPr>
+          <w:p>
+            <w:pPr>
+              <w:pStyle w:val="Default"/>
+              <w:rPr>
+                <w:sz w:val="20"/>
+                <w:szCs w:val="20"/>
+              </w:rPr>
+            </w:pPr>
+            <w:r>
+              <w:rPr>
+                <w:b/>
+                <w:bCs/>
+                <w:sz w:val="20"/>
+                <w:szCs w:val="20"/>
+              </w:rPr>
+              <w:t xml:space="preserve">Lecturas físicas </w:t>
+            </w:r>
+          </w:p>
+          <w:p/>
+        </w:tc>
+        <w:tc>
+          <w:tcPr>
+            <w:tcW w:w="2245" w:type="dxa"/>
+          </w:tcPr>
+          <w:p>
+            <w:pPr>
+              <w:pStyle w:val="Default"/>
+              <w:rPr>
+                <w:sz w:val="20"/>
+                <w:szCs w:val="20"/>
+              </w:rPr>
+            </w:pPr>
+            <w:r>
+              <w:rPr>
+                <w:b/>
+                <w:bCs/>
+                <w:sz w:val="20"/>
+                <w:szCs w:val="20"/>
+              </w:rPr>
+              <w:t xml:space="preserve">Lecturas lógicas </w:t>
+            </w:r>
+          </w:p>
+          <w:p/>
+        </w:tc>
+        <w:tc>
+          <w:tcPr>
+            <w:tcW w:w="2245" w:type="dxa"/>
+          </w:tcPr>
+          <w:p>
+            <w:pPr>
+              <w:pStyle w:val="Default"/>
+              <w:rPr>
+                <w:sz w:val="20"/>
+                <w:szCs w:val="20"/>
+              </w:rPr>
+            </w:pPr>
+            <w:r>
+              <w:rPr>
+                <w:b/>
+                <w:bCs/>
+                <w:sz w:val="20"/>
+                <w:szCs w:val="20"/>
+              </w:rPr>
+              <w:t xml:space="preserve">Tiempo de ejecución </w:t>
+            </w:r>
+          </w:p>
+          <w:p/>
+        </w:tc>
+      </w:tr>
+      <w:tr>
+        <w:tc>
+          <w:tcPr>
+            <w:tcW w:w="2244" w:type="dxa"/>
+          </w:tcPr>
+          <w:p>
+            <w:pPr>
+              <w:pStyle w:val="Default"/>
+              <w:rPr>
+                <w:sz w:val="20"/>
+                <w:szCs w:val="20"/>
+              </w:rPr>
+            </w:pPr>
+            <w:r>
+              <w:rPr>
+                <w:sz w:val="20"/>
+                <w:szCs w:val="20"/>
+              </w:rPr>
+              <w:t>Consulta#2</w:t>
+            </w:r>
+            <w:r>
+              <w:rPr>
+                <w:sz w:val="20"/>
+                <w:szCs w:val="20"/>
+              </w:rPr>
+              <w:t xml:space="preserve"> </w:t>
+            </w:r>
+          </w:p>
+          <w:p/>
+        </w:tc>
+        <w:tc>
+          <w:tcPr>
+            <w:tcW w:w="2244" w:type="dxa"/>
+          </w:tcPr>
+          <w:p/>
+        </w:tc>
+        <w:tc>
+          <w:tcPr>
+            <w:tcW w:w="2245" w:type="dxa"/>
+          </w:tcPr>
+          <w:p/>
+        </w:tc>
+        <w:tc>
+          <w:tcPr>
+            <w:tcW w:w="2245" w:type="dxa"/>
+          </w:tcPr>
+          <w:p/>
+        </w:tc>
+      </w:tr>
+      <w:tr>
+        <w:tc>
+          <w:tcPr>
+            <w:tcW w:w="2244" w:type="dxa"/>
+          </w:tcPr>
+          <w:p>
+            <w:pPr>
+              <w:pStyle w:val="Default"/>
+              <w:rPr>
+                <w:sz w:val="20"/>
+                <w:szCs w:val="20"/>
+              </w:rPr>
+            </w:pPr>
+            <w:r>
+              <w:rPr>
+                <w:sz w:val="20"/>
+                <w:szCs w:val="20"/>
+              </w:rPr>
+              <w:t>Consulta</w:t>
+            </w:r>
+            <w:r>
+              <w:rPr>
+                <w:sz w:val="20"/>
+                <w:szCs w:val="20"/>
+              </w:rPr>
+              <w:t>#2</w:t>
+            </w:r>
+            <w:r>
+              <w:rPr>
+                <w:sz w:val="20"/>
+                <w:szCs w:val="20"/>
+              </w:rPr>
+              <w:t xml:space="preserve"> modificada </w:t>
+            </w:r>
+          </w:p>
+          <w:p/>
+        </w:tc>
+        <w:tc>
+          <w:tcPr>
+            <w:tcW w:w="2244" w:type="dxa"/>
+          </w:tcPr>
+          <w:p/>
+        </w:tc>
+        <w:tc>
+          <w:tcPr>
+            <w:tcW w:w="2245" w:type="dxa"/>
+          </w:tcPr>
+          <w:p/>
+        </w:tc>
+        <w:tc>
+          <w:tcPr>
+            <w:tcW w:w="2245" w:type="dxa"/>
+          </w:tcPr>
+          <w:p/>
+        </w:tc>
+      </w:tr>
+      <w:tr>
+        <w:tc>
+          <w:tcPr>
+            <w:tcW w:w="2244" w:type="dxa"/>
+          </w:tcPr>
+          <w:p>
+            <w:pPr>
+              <w:pStyle w:val="Default"/>
+              <w:rPr>
+                <w:sz w:val="20"/>
+                <w:szCs w:val="20"/>
+              </w:rPr>
+            </w:pPr>
+            <w:r>
+              <w:rPr>
+                <w:sz w:val="20"/>
+                <w:szCs w:val="20"/>
+              </w:rPr>
+              <w:t>Plan de ejecución consulta</w:t>
+            </w:r>
+            <w:r>
+              <w:rPr>
+                <w:sz w:val="20"/>
+                <w:szCs w:val="20"/>
+              </w:rPr>
+              <w:t>#2</w:t>
+            </w:r>
+            <w:r>
+              <w:rPr>
+                <w:sz w:val="20"/>
+                <w:szCs w:val="20"/>
+              </w:rPr>
+              <w:t xml:space="preserve"> </w:t>
+            </w:r>
+          </w:p>
+          <w:p/>
+        </w:tc>
+        <w:tc>
+          <w:tcPr>
+            <w:tcW w:w="6734" w:type="dxa"/>
+            <w:gridSpan w:val="3"/>
+          </w:tcPr>
+          <w:p/>
+        </w:tc>
+      </w:tr>
+      <w:tr>
+        <w:tc>
+          <w:tcPr>
+            <w:tcW w:w="2244" w:type="dxa"/>
+          </w:tcPr>
+          <w:p>
+            <w:pPr>
+              <w:pStyle w:val="Default"/>
+              <w:rPr>
+                <w:sz w:val="20"/>
+                <w:szCs w:val="20"/>
+              </w:rPr>
+            </w:pPr>
+            <w:r>
+              <w:rPr>
+                <w:sz w:val="20"/>
+                <w:szCs w:val="20"/>
+              </w:rPr>
+              <w:t>Plan de ejecución consulta</w:t>
+            </w:r>
+            <w:r>
+              <w:rPr>
+                <w:sz w:val="20"/>
+                <w:szCs w:val="20"/>
+              </w:rPr>
+              <w:t>#2</w:t>
+            </w:r>
+            <w:r>
+              <w:rPr>
+                <w:sz w:val="20"/>
+                <w:szCs w:val="20"/>
+              </w:rPr>
+              <w:t xml:space="preserve"> modificada </w:t>
+            </w:r>
+          </w:p>
+          <w:p/>
+        </w:tc>
+        <w:tc>
+          <w:tcPr>
+            <w:tcW w:w="6734" w:type="dxa"/>
+            <w:gridSpan w:val="3"/>
+          </w:tcPr>
+          <w:p/>
+        </w:tc>
+      </w:tr>
+      <w:tr>
+        <w:tc>
+          <w:tcPr>
+            <w:tcW w:w="2244" w:type="dxa"/>
+          </w:tcPr>
+          <w:p>
+            <w:pPr>
+              <w:pStyle w:val="Default"/>
+              <w:rPr>
+                <w:sz w:val="20"/>
+                <w:szCs w:val="20"/>
+              </w:rPr>
+            </w:pPr>
+            <w:r>
+              <w:rPr>
+                <w:b/>
+                <w:bCs/>
+                <w:sz w:val="20"/>
+                <w:szCs w:val="20"/>
+              </w:rPr>
+              <w:lastRenderedPageBreak/>
+              <w:t xml:space="preserve">Interpretación </w:t>
+            </w:r>
+          </w:p>
+          <w:p/>
+        </w:tc>
+        <w:tc>
+          <w:tcPr>
+            <w:tcW w:w="6734" w:type="dxa"/>
+            <w:gridSpan w:val="3"/>
+          </w:tcPr>
+          <w:p/>
+        </w:tc>
+      </w:tr>
+    </w:tbl>
     <w:p/>
     <w:sectPr>
       <w:pgSz w:w="12240" w:h="15840"/>
@@ -11760,6 +12831,119 @@
     </w:lvl>
   </w:abstractNum>
   <w:abstractNum w:abstractNumId="1">
+    <w:nsid w:val="51125D9B"/>
+    <w:multiLevelType w:val="hybridMultilevel"/>
+    <w:tmpl w:val="AA9E0110"/>
+    <w:lvl w:ilvl="0" w:tplc="140A0001">
+      <w:start w:val="1"/>
+      <w:numFmt w:val="bullet"/>
+      <w:lvlText w:val=""/>
+      <w:lvlJc w:val="left"/>
+      <w:pPr>
+        <w:ind w:left="1287" w:hanging="360"/>
+      </w:pPr>
+      <w:rPr>
+        <w:rFonts w:ascii="Symbol" w:hAnsi="Symbol" w:hint="default"/>
+      </w:rPr>
+    </w:lvl>
+    <w:lvl w:ilvl="1" w:tplc="140A0003" w:tentative="1">
+      <w:start w:val="1"/>
+      <w:numFmt w:val="bullet"/>
+      <w:lvlText w:val="o"/>
+      <w:lvlJc w:val="left"/>
+      <w:pPr>
+        <w:ind w:left="2007" w:hanging="360"/>
+      </w:pPr>
+      <w:rPr>
+        <w:rFonts w:ascii="Courier New" w:hAnsi="Courier New" w:cs="Courier New" w:hint="default"/>
+      </w:rPr>
+    </w:lvl>
+    <w:lvl w:ilvl="2" w:tplc="140A0005" w:tentative="1">
+      <w:start w:val="1"/>
+      <w:numFmt w:val="bullet"/>
+      <w:lvlText w:val=""/>
+      <w:lvlJc w:val="left"/>
+      <w:pPr>
+        <w:ind w:left="2727" w:hanging="360"/>
+      </w:pPr>
+      <w:rPr>
+        <w:rFonts w:ascii="Wingdings" w:hAnsi="Wingdings" w:hint="default"/>
+      </w:rPr>
+    </w:lvl>
+    <w:lvl w:ilvl="3" w:tplc="140A0001" w:tentative="1">
+      <w:start w:val="1"/>
+      <w:numFmt w:val="bullet"/>
+      <w:lvlText w:val=""/>
+      <w:lvlJc w:val="left"/>
+      <w:pPr>
+        <w:ind w:left="3447" w:hanging="360"/>
+      </w:pPr>
+      <w:rPr>
+        <w:rFonts w:ascii="Symbol" w:hAnsi="Symbol" w:hint="default"/>
+      </w:rPr>
+    </w:lvl>
+    <w:lvl w:ilvl="4" w:tplc="140A0003" w:tentative="1">
+      <w:start w:val="1"/>
+      <w:numFmt w:val="bullet"/>
+      <w:lvlText w:val="o"/>
+      <w:lvlJc w:val="left"/>
+      <w:pPr>
+        <w:ind w:left="4167" w:hanging="360"/>
+      </w:pPr>
+      <w:rPr>
+        <w:rFonts w:ascii="Courier New" w:hAnsi="Courier New" w:cs="Courier New" w:hint="default"/>
+      </w:rPr>
+    </w:lvl>
+    <w:lvl w:ilvl="5" w:tplc="140A0005" w:tentative="1">
+      <w:start w:val="1"/>
+      <w:numFmt w:val="bullet"/>
+      <w:lvlText w:val=""/>
+      <w:lvlJc w:val="left"/>
+      <w:pPr>
+        <w:ind w:left="4887" w:hanging="360"/>
+      </w:pPr>
+      <w:rPr>
+        <w:rFonts w:ascii="Wingdings" w:hAnsi="Wingdings" w:hint="default"/>
+      </w:rPr>
+    </w:lvl>
+    <w:lvl w:ilvl="6" w:tplc="140A0001" w:tentative="1">
+      <w:start w:val="1"/>
+      <w:numFmt w:val="bullet"/>
+      <w:lvlText w:val=""/>
+      <w:lvlJc w:val="left"/>
+      <w:pPr>
+        <w:ind w:left="5607" w:hanging="360"/>
+      </w:pPr>
+      <w:rPr>
+        <w:rFonts w:ascii="Symbol" w:hAnsi="Symbol" w:hint="default"/>
+      </w:rPr>
+    </w:lvl>
+    <w:lvl w:ilvl="7" w:tplc="140A0003" w:tentative="1">
+      <w:start w:val="1"/>
+      <w:numFmt w:val="bullet"/>
+      <w:lvlText w:val="o"/>
+      <w:lvlJc w:val="left"/>
+      <w:pPr>
+        <w:ind w:left="6327" w:hanging="360"/>
+      </w:pPr>
+      <w:rPr>
+        <w:rFonts w:ascii="Courier New" w:hAnsi="Courier New" w:cs="Courier New" w:hint="default"/>
+      </w:rPr>
+    </w:lvl>
+    <w:lvl w:ilvl="8" w:tplc="140A0005" w:tentative="1">
+      <w:start w:val="1"/>
+      <w:numFmt w:val="bullet"/>
+      <w:lvlText w:val=""/>
+      <w:lvlJc w:val="left"/>
+      <w:pPr>
+        <w:ind w:left="7047" w:hanging="360"/>
+      </w:pPr>
+      <w:rPr>
+        <w:rFonts w:ascii="Wingdings" w:hAnsi="Wingdings" w:hint="default"/>
+      </w:rPr>
+    </w:lvl>
+  </w:abstractNum>
+  <w:abstractNum w:abstractNumId="2">
     <w:nsid w:val="519A4584"/>
     <w:multiLevelType w:val="hybridMultilevel"/>
     <w:tmpl w:val="4BE85706"/>
@@ -11845,7 +13029,7 @@
       </w:pPr>
     </w:lvl>
   </w:abstractNum>
-  <w:abstractNum w:abstractNumId="2">
+  <w:abstractNum w:abstractNumId="3">
     <w:nsid w:val="6AC004A0"/>
     <w:multiLevelType w:val="hybridMultilevel"/>
     <w:tmpl w:val="BB30D974"/>
@@ -11934,7 +13118,7 @@
       </w:pPr>
     </w:lvl>
   </w:abstractNum>
-  <w:abstractNum w:abstractNumId="3">
+  <w:abstractNum w:abstractNumId="4">
     <w:nsid w:val="74873B26"/>
     <w:multiLevelType w:val="hybridMultilevel"/>
     <w:tmpl w:val="CA30314E"/>
@@ -12025,16 +13209,19 @@
     </w:lvl>
   </w:abstractNum>
   <w:num w:numId="1">
-    <w:abstractNumId w:val="1"/>
+    <w:abstractNumId w:val="2"/>
   </w:num>
   <w:num w:numId="2">
-    <w:abstractNumId w:val="2"/>
+    <w:abstractNumId w:val="3"/>
   </w:num>
   <w:num w:numId="3">
-    <w:abstractNumId w:val="3"/>
+    <w:abstractNumId w:val="4"/>
   </w:num>
   <w:num w:numId="4">
     <w:abstractNumId w:val="0"/>
+  </w:num>
+  <w:num w:numId="5">
+    <w:abstractNumId w:val="1"/>
   </w:num>
 </w:numbering>
 </file>
@@ -12299,6 +13486,17 @@
       <w:sz w:val="16"/>
       <w:szCs w:val="16"/>
     </w:rPr>
+  </w:style>
+  <w:style w:type="paragraph" w:styleId="Prrafodelista">
+    <w:name w:val="List Paragraph"/>
+    <w:basedOn w:val="Normal"/>
+    <w:uiPriority w:val="34"/>
+    <w:qFormat/>
+    <w:rsid w:val="00B9392C"/>
+    <w:pPr>
+      <w:ind w:left="720"/>
+      <w:contextualSpacing/>
+    </w:pPr>
   </w:style>
 </w:styles>
 </file>

</xml_diff>

<commit_message>
Justificación del cambio de esquema.
</commit_message>
<xml_diff>
--- a/DocumentacionFinal.docx
+++ b/DocumentacionFinal.docx
@@ -349,6 +349,21 @@
     <w:p>
       <w:pPr>
         <w:pStyle w:val="Default"/>
+      </w:pPr>
+    </w:p>
+    <w:p>
+      <w:pPr>
+        <w:pStyle w:val="Default"/>
+        <w:jc w:val="both"/>
+      </w:pPr>
+      <w:r>
+        <w:t>Pese a que se intentó en la medida de lo posible, adaptar los datos que se tenían para ajustar la base de datos del proyecto al esquema conceptual inicialmente aprobado por la profesora, la dificultad de integración de algunos datos hizo que algunas relaciones de participación total no fueran posibles de implementar como tales. Es por esto que en algunos casos se eliminan del esquema conceptual estas relaciones y debido a esto, se propone un nuevo esquema. El nuevo esquema se aprecia en la Figura 2, y el esquema conceptual inicial es el que se aprecia en la Figura 1.</w:t>
+      </w:r>
+    </w:p>
+    <w:p>
+      <w:pPr>
+        <w:pStyle w:val="Default"/>
+        <w:keepNext/>
         <w:jc w:val="center"/>
       </w:pPr>
       <w:r>
@@ -400,6 +415,104 @@
             </a:graphic>
           </wp:inline>
         </w:drawing>
+      </w:r>
+    </w:p>
+    <w:p>
+      <w:pPr>
+        <w:pStyle w:val="Epgrafe"/>
+        <w:jc w:val="center"/>
+      </w:pPr>
+      <w:r>
+        <w:t xml:space="preserve">Figura </w:t>
+      </w:r>
+      <w:fldSimple w:instr=" SEQ Figura \* ARABIC ">
+        <w:r>
+          <w:rPr>
+            <w:noProof/>
+          </w:rPr>
+          <w:t>1</w:t>
+        </w:r>
+      </w:fldSimple>
+      <w:r>
+        <w:t>: esquema conceptual aprobado inicialmente.</w:t>
+      </w:r>
+    </w:p>
+    <w:p>
+      <w:pPr>
+        <w:pStyle w:val="Default"/>
+        <w:keepNext/>
+        <w:jc w:val="center"/>
+      </w:pPr>
+      <w:r>
+        <w:rPr>
+          <w:noProof/>
+        </w:rPr>
+        <w:lastRenderedPageBreak/>
+        <w:drawing>
+          <wp:inline distT="0" distB="0" distL="0" distR="0">
+            <wp:extent cx="5612130" cy="3465530"/>
+            <wp:effectExtent l="19050" t="0" r="7620" b="0"/>
+            <wp:docPr id="5" name="Imagen 1" descr="C:\Users\Iva\Documents\II-2014\Bases II\Proyecto\Avance\etapa1v5.png"/>
+            <wp:cNvGraphicFramePr>
+              <a:graphicFrameLocks xmlns:a="http://schemas.openxmlformats.org/drawingml/2006/main" noChangeAspect="1"/>
+            </wp:cNvGraphicFramePr>
+            <a:graphic xmlns:a="http://schemas.openxmlformats.org/drawingml/2006/main">
+              <a:graphicData uri="http://schemas.openxmlformats.org/drawingml/2006/picture">
+                <pic:pic xmlns:pic="http://schemas.openxmlformats.org/drawingml/2006/picture">
+                  <pic:nvPicPr>
+                    <pic:cNvPr id="0" name="Picture 1" descr="C:\Users\Iva\Documents\II-2014\Bases II\Proyecto\Avance\etapa1v5.png"/>
+                    <pic:cNvPicPr>
+                      <a:picLocks noChangeAspect="1" noChangeArrowheads="1"/>
+                    </pic:cNvPicPr>
+                  </pic:nvPicPr>
+                  <pic:blipFill>
+                    <a:blip r:embed="rId8"/>
+                    <a:srcRect/>
+                    <a:stretch>
+                      <a:fillRect/>
+                    </a:stretch>
+                  </pic:blipFill>
+                  <pic:spPr bwMode="auto">
+                    <a:xfrm>
+                      <a:off x="0" y="0"/>
+                      <a:ext cx="5612130" cy="3465530"/>
+                    </a:xfrm>
+                    <a:prstGeom prst="rect">
+                      <a:avLst/>
+                    </a:prstGeom>
+                    <a:noFill/>
+                    <a:ln w="9525">
+                      <a:noFill/>
+                      <a:miter lim="800000"/>
+                      <a:headEnd/>
+                      <a:tailEnd/>
+                    </a:ln>
+                  </pic:spPr>
+                </pic:pic>
+              </a:graphicData>
+            </a:graphic>
+          </wp:inline>
+        </w:drawing>
+      </w:r>
+    </w:p>
+    <w:p>
+      <w:pPr>
+        <w:pStyle w:val="Epgrafe"/>
+        <w:jc w:val="center"/>
+      </w:pPr>
+      <w:r>
+        <w:t xml:space="preserve">Figura </w:t>
+      </w:r>
+      <w:fldSimple w:instr=" SEQ Figura \* ARABIC ">
+        <w:r>
+          <w:rPr>
+            <w:noProof/>
+          </w:rPr>
+          <w:t>2</w:t>
+        </w:r>
+      </w:fldSimple>
+      <w:r>
+        <w:t>: esquema conceptual modificado para la última etapa.</w:t>
       </w:r>
     </w:p>
     <w:p>
@@ -615,7 +728,7 @@
                           </pic:cNvPicPr>
                         </pic:nvPicPr>
                         <pic:blipFill>
-                          <a:blip r:embed="rId8"/>
+                          <a:blip r:embed="rId9"/>
                           <a:srcRect/>
                           <a:stretch>
                             <a:fillRect/>
@@ -764,7 +877,6 @@
                       <w:sz w:val="22"/>
                       <w:szCs w:val="22"/>
                     </w:rPr>
-                    <w:lastRenderedPageBreak/>
                     <w:t>Nombre de la tabla:</w:t>
                   </w:r>
                   <w:r>
@@ -772,15 +884,7 @@
                       <w:sz w:val="22"/>
                       <w:szCs w:val="22"/>
                     </w:rPr>
-                    <w:t xml:space="preserve"> </w:t>
-                  </w:r>
-                  <w:r>
-                    <w:rPr>
-                      <w:sz w:val="22"/>
-                      <w:szCs w:val="22"/>
-                    </w:rPr>
-                    <w:lastRenderedPageBreak/>
-                    <w:t>provincias</w:t>
+                    <w:t xml:space="preserve"> provincias</w:t>
                   </w:r>
                 </w:p>
               </w:tc>
@@ -802,7 +906,6 @@
                       <w:sz w:val="22"/>
                       <w:szCs w:val="22"/>
                     </w:rPr>
-                    <w:lastRenderedPageBreak/>
                     <w:t xml:space="preserve">Archivo </w:t>
                   </w:r>
                   <w:proofErr w:type="spellStart"/>
@@ -1405,7 +1508,7 @@
                           </pic:cNvPicPr>
                         </pic:nvPicPr>
                         <pic:blipFill>
-                          <a:blip r:embed="rId9"/>
+                          <a:blip r:embed="rId10"/>
                           <a:srcRect/>
                           <a:stretch>
                             <a:fillRect/>
@@ -1501,7 +1604,7 @@
                           </pic:cNvPicPr>
                         </pic:nvPicPr>
                         <pic:blipFill>
-                          <a:blip r:embed="rId10"/>
+                          <a:blip r:embed="rId11"/>
                           <a:srcRect/>
                           <a:stretch>
                             <a:fillRect/>
@@ -1550,7 +1653,7 @@
                 <w:sz w:val="22"/>
                 <w:szCs w:val="22"/>
               </w:rPr>
-              <w:t xml:space="preserve">Descripción de </w:t>
+              <w:t xml:space="preserve">Descripción de las </w:t>
             </w:r>
             <w:r>
               <w:rPr>
@@ -1558,7 +1661,7 @@
                 <w:szCs w:val="22"/>
               </w:rPr>
               <w:lastRenderedPageBreak/>
-              <w:t xml:space="preserve">las correspondencias y transformaciones </w:t>
+              <w:t xml:space="preserve">correspondencias y transformaciones </w:t>
             </w:r>
           </w:p>
           <w:p>
@@ -1606,23 +1709,68 @@
                       <w:szCs w:val="22"/>
                     </w:rPr>
                     <w:lastRenderedPageBreak/>
-                    <w:t xml:space="preserve">Nombre de la </w:t>
-                  </w:r>
+                    <w:t>Nombre de la tabla:</w:t>
+                  </w:r>
+                  <w:r>
+                    <w:rPr>
+                      <w:sz w:val="22"/>
+                      <w:szCs w:val="22"/>
+                    </w:rPr>
+                    <w:t xml:space="preserve"> cantones</w:t>
+                  </w:r>
+                </w:p>
+              </w:tc>
+              <w:tc>
+                <w:tcPr>
+                  <w:tcW w:w="1625" w:type="dxa"/>
+                </w:tcPr>
+                <w:p>
+                  <w:pPr>
+                    <w:pStyle w:val="Default"/>
+                    <w:rPr>
+                      <w:sz w:val="22"/>
+                      <w:szCs w:val="22"/>
+                    </w:rPr>
+                  </w:pPr>
                   <w:r>
                     <w:rPr>
                       <w:b/>
                       <w:sz w:val="22"/>
                       <w:szCs w:val="22"/>
                     </w:rPr>
-                    <w:lastRenderedPageBreak/>
-                    <w:t>tabla:</w:t>
-                  </w:r>
-                  <w:r>
-                    <w:rPr>
-                      <w:sz w:val="22"/>
-                      <w:szCs w:val="22"/>
-                    </w:rPr>
-                    <w:t xml:space="preserve"> cantones</w:t>
+                    <w:t xml:space="preserve">Archivo </w:t>
+                  </w:r>
+                  <w:proofErr w:type="spellStart"/>
+                  <w:r>
+                    <w:rPr>
+                      <w:b/>
+                      <w:sz w:val="22"/>
+                      <w:szCs w:val="22"/>
+                    </w:rPr>
+                    <w:t>Shape</w:t>
+                  </w:r>
+                  <w:proofErr w:type="spellEnd"/>
+                  <w:r>
+                    <w:rPr>
+                      <w:b/>
+                      <w:sz w:val="22"/>
+                      <w:szCs w:val="22"/>
+                    </w:rPr>
+                    <w:t>:</w:t>
+                  </w:r>
+                  <w:r>
+                    <w:rPr>
+                      <w:sz w:val="22"/>
+                      <w:szCs w:val="22"/>
+                    </w:rPr>
+                    <w:t xml:space="preserve"> </w:t>
+                  </w:r>
+                  <w:r>
+                    <w:rPr>
+                      <w:sz w:val="22"/>
+                      <w:szCs w:val="22"/>
+                    </w:rPr>
+                    <w:t>cantones2008ctm05</w:t>
                   </w:r>
                 </w:p>
               </w:tc>
@@ -1640,66 +1788,9 @@
                   </w:pPr>
                   <w:r>
                     <w:rPr>
-                      <w:b/>
-                      <w:sz w:val="22"/>
-                      <w:szCs w:val="22"/>
-                    </w:rPr>
-                    <w:lastRenderedPageBreak/>
-                    <w:t xml:space="preserve">Archivo </w:t>
-                  </w:r>
-                  <w:proofErr w:type="spellStart"/>
-                  <w:r>
-                    <w:rPr>
-                      <w:b/>
-                      <w:sz w:val="22"/>
-                      <w:szCs w:val="22"/>
-                    </w:rPr>
-                    <w:t>Shape</w:t>
-                  </w:r>
-                  <w:proofErr w:type="spellEnd"/>
-                  <w:r>
-                    <w:rPr>
-                      <w:b/>
-                      <w:sz w:val="22"/>
-                      <w:szCs w:val="22"/>
-                    </w:rPr>
-                    <w:t>:</w:t>
-                  </w:r>
-                  <w:r>
-                    <w:rPr>
-                      <w:sz w:val="22"/>
-                      <w:szCs w:val="22"/>
-                    </w:rPr>
-                    <w:t xml:space="preserve"> </w:t>
-                  </w:r>
-                  <w:r>
-                    <w:rPr>
-                      <w:sz w:val="22"/>
-                      <w:szCs w:val="22"/>
-                    </w:rPr>
-                    <w:lastRenderedPageBreak/>
-                    <w:t>cantones2008ctm05</w:t>
-                  </w:r>
-                </w:p>
-              </w:tc>
-              <w:tc>
-                <w:tcPr>
-                  <w:tcW w:w="1625" w:type="dxa"/>
-                </w:tcPr>
-                <w:p>
-                  <w:pPr>
-                    <w:pStyle w:val="Default"/>
-                    <w:rPr>
-                      <w:sz w:val="22"/>
-                      <w:szCs w:val="22"/>
-                    </w:rPr>
-                  </w:pPr>
-                  <w:r>
-                    <w:rPr>
-                      <w:sz w:val="22"/>
-                      <w:szCs w:val="22"/>
-                    </w:rPr>
-                    <w:lastRenderedPageBreak/>
+                      <w:sz w:val="22"/>
+                      <w:szCs w:val="22"/>
+                    </w:rPr>
                     <w:t>Descripción:</w:t>
                   </w:r>
                 </w:p>
@@ -2314,7 +2405,7 @@
                           </pic:cNvPicPr>
                         </pic:nvPicPr>
                         <pic:blipFill>
-                          <a:blip r:embed="rId11"/>
+                          <a:blip r:embed="rId12"/>
                           <a:srcRect/>
                           <a:stretch>
                             <a:fillRect/>
@@ -2411,7 +2502,7 @@
                           </pic:cNvPicPr>
                         </pic:nvPicPr>
                         <pic:blipFill>
-                          <a:blip r:embed="rId12"/>
+                          <a:blip r:embed="rId13"/>
                           <a:srcRect/>
                           <a:stretch>
                             <a:fillRect/>
@@ -3634,7 +3725,7 @@
                           </pic:cNvPicPr>
                         </pic:nvPicPr>
                         <pic:blipFill>
-                          <a:blip r:embed="rId13"/>
+                          <a:blip r:embed="rId14"/>
                           <a:srcRect/>
                           <a:stretch>
                             <a:fillRect/>
@@ -4390,7 +4481,7 @@
                           </pic:cNvPicPr>
                         </pic:nvPicPr>
                         <pic:blipFill>
-                          <a:blip r:embed="rId14"/>
+                          <a:blip r:embed="rId15"/>
                           <a:srcRect/>
                           <a:stretch>
                             <a:fillRect/>
@@ -5996,7 +6087,7 @@
                           </pic:cNvPicPr>
                         </pic:nvPicPr>
                         <pic:blipFill>
-                          <a:blip r:embed="rId15"/>
+                          <a:blip r:embed="rId16"/>
                           <a:srcRect/>
                           <a:stretch>
                             <a:fillRect/>
@@ -6092,7 +6183,7 @@
                           </pic:cNvPicPr>
                         </pic:nvPicPr>
                         <pic:blipFill>
-                          <a:blip r:embed="rId16"/>
+                          <a:blip r:embed="rId17"/>
                           <a:srcRect/>
                           <a:stretch>
                             <a:fillRect/>
@@ -6855,7 +6946,7 @@
                           </pic:cNvPicPr>
                         </pic:nvPicPr>
                         <pic:blipFill>
-                          <a:blip r:embed="rId17"/>
+                          <a:blip r:embed="rId18"/>
                           <a:srcRect/>
                           <a:stretch>
                             <a:fillRect/>
@@ -7338,7 +7429,7 @@
                           </pic:cNvPicPr>
                         </pic:nvPicPr>
                         <pic:blipFill>
-                          <a:blip r:embed="rId18"/>
+                          <a:blip r:embed="rId19"/>
                           <a:srcRect/>
                           <a:stretch>
                             <a:fillRect/>
@@ -7980,7 +8071,7 @@
                           </pic:cNvPicPr>
                         </pic:nvPicPr>
                         <pic:blipFill>
-                          <a:blip r:embed="rId19"/>
+                          <a:blip r:embed="rId20"/>
                           <a:srcRect/>
                           <a:stretch>
                             <a:fillRect/>
@@ -8934,7 +9025,7 @@
                           </pic:cNvPicPr>
                         </pic:nvPicPr>
                         <pic:blipFill>
-                          <a:blip r:embed="rId20"/>
+                          <a:blip r:embed="rId21"/>
                           <a:srcRect/>
                           <a:stretch>
                             <a:fillRect/>
@@ -9904,7 +9995,7 @@
                           </pic:cNvPicPr>
                         </pic:nvPicPr>
                         <pic:blipFill>
-                          <a:blip r:embed="rId21"/>
+                          <a:blip r:embed="rId22"/>
                           <a:srcRect/>
                           <a:stretch>
                             <a:fillRect/>
@@ -10442,7 +10533,7 @@
                           </pic:cNvPicPr>
                         </pic:nvPicPr>
                         <pic:blipFill>
-                          <a:blip r:embed="rId22"/>
+                          <a:blip r:embed="rId23"/>
                           <a:srcRect/>
                           <a:stretch>
                             <a:fillRect/>
@@ -10990,7 +11081,7 @@
                           </pic:cNvPicPr>
                         </pic:nvPicPr>
                         <pic:blipFill>
-                          <a:blip r:embed="rId23"/>
+                          <a:blip r:embed="rId24"/>
                           <a:srcRect/>
                           <a:stretch>
                             <a:fillRect/>
@@ -13546,6 +13637,25 @@
       <w:contextualSpacing/>
     </w:pPr>
   </w:style>
+  <w:style w:type="paragraph" w:styleId="Epgrafe">
+    <w:name w:val="caption"/>
+    <w:basedOn w:val="Normal"/>
+    <w:next w:val="Normal"/>
+    <w:uiPriority w:val="35"/>
+    <w:unhideWhenUsed/>
+    <w:qFormat/>
+    <w:rsid w:val="000D7D3C"/>
+    <w:pPr>
+      <w:spacing w:line="240" w:lineRule="auto"/>
+    </w:pPr>
+    <w:rPr>
+      <w:b/>
+      <w:bCs/>
+      <w:color w:val="4F81BD" w:themeColor="accent1"/>
+      <w:sz w:val="18"/>
+      <w:szCs w:val="18"/>
+    </w:rPr>
+  </w:style>
 </w:styles>
 </file>
 

</xml_diff>

<commit_message>
Numero de lineas en las tablas
</commit_message>
<xml_diff>
--- a/DocumentacionFinal.docx
+++ b/DocumentacionFinal.docx
@@ -184,8 +184,16 @@
         <w:rPr>
           <w:sz w:val="24"/>
         </w:rPr>
-        <w:t>Elzbieta Malinowski Gajda</w:t>
+        <w:t xml:space="preserve">Elzbieta Malinowski </w:t>
       </w:r>
+      <w:proofErr w:type="spellStart"/>
+      <w:r>
+        <w:rPr>
+          <w:sz w:val="24"/>
+        </w:rPr>
+        <w:t>Gajda</w:t>
+      </w:r>
+      <w:proofErr w:type="spellEnd"/>
     </w:p>
     <w:p>
       <w:pPr>
@@ -223,11 +231,19 @@
       <w:pPr>
         <w:jc w:val="center"/>
       </w:pPr>
+      <w:proofErr w:type="spellStart"/>
       <w:r>
         <w:rPr>
           <w:sz w:val="24"/>
         </w:rPr>
-        <w:t>Ivannia Alvarado González, B10273</w:t>
+        <w:t>Ivannia</w:t>
+      </w:r>
+      <w:proofErr w:type="spellEnd"/>
+      <w:r>
+        <w:rPr>
+          <w:sz w:val="24"/>
+        </w:rPr>
+        <w:t xml:space="preserve"> Alvarado González, B10273</w:t>
       </w:r>
     </w:p>
     <w:p>
@@ -381,20 +397,33 @@
     </w:p>
     <w:p>
       <w:pPr>
-        <w:pStyle w:val="Caption"/>
+        <w:pStyle w:val="Descripcin"/>
         <w:jc w:val="center"/>
       </w:pPr>
       <w:r>
         <w:t xml:space="preserve">Figura </w:t>
       </w:r>
-      <w:fldSimple w:instr=" SEQ Figura \* ARABIC ">
-        <w:r>
-          <w:rPr>
-            <w:noProof/>
-          </w:rPr>
-          <w:t>1</w:t>
-        </w:r>
-      </w:fldSimple>
+      <w:r>
+        <w:fldChar w:fldCharType="begin"/>
+      </w:r>
+      <w:r>
+        <w:instrText xml:space="preserve"> SEQ Figura \* ARABIC </w:instrText>
+      </w:r>
+      <w:r>
+        <w:fldChar w:fldCharType="separate"/>
+      </w:r>
+      <w:r>
+        <w:rPr>
+          <w:noProof/>
+        </w:rPr>
+        <w:t>1</w:t>
+      </w:r>
+      <w:r>
+        <w:rPr>
+          <w:noProof/>
+        </w:rPr>
+        <w:fldChar w:fldCharType="end"/>
+      </w:r>
       <w:r>
         <w:t>: esquema conceptual aprobado inicialmente.</w:t>
       </w:r>
@@ -459,20 +488,33 @@
     </w:p>
     <w:p>
       <w:pPr>
-        <w:pStyle w:val="Caption"/>
+        <w:pStyle w:val="Descripcin"/>
         <w:jc w:val="center"/>
       </w:pPr>
       <w:r>
         <w:t xml:space="preserve">Figura </w:t>
       </w:r>
-      <w:fldSimple w:instr=" SEQ Figura \* ARABIC ">
-        <w:r>
-          <w:rPr>
-            <w:noProof/>
-          </w:rPr>
-          <w:t>2</w:t>
-        </w:r>
-      </w:fldSimple>
+      <w:r>
+        <w:fldChar w:fldCharType="begin"/>
+      </w:r>
+      <w:r>
+        <w:instrText xml:space="preserve"> SEQ Figura \* ARABIC </w:instrText>
+      </w:r>
+      <w:r>
+        <w:fldChar w:fldCharType="separate"/>
+      </w:r>
+      <w:r>
+        <w:rPr>
+          <w:noProof/>
+        </w:rPr>
+        <w:t>2</w:t>
+      </w:r>
+      <w:r>
+        <w:rPr>
+          <w:noProof/>
+        </w:rPr>
+        <w:fldChar w:fldCharType="end"/>
+      </w:r>
       <w:r>
         <w:t>: esquema conceptual modificado para la última etapa.</w:t>
       </w:r>
@@ -518,12 +560,21 @@
       <w:r>
         <w:t>El código del (de los) disparador(es) (</w:t>
       </w:r>
+      <w:proofErr w:type="spellStart"/>
       <w:r>
         <w:rPr>
           <w:i/>
           <w:iCs/>
         </w:rPr>
-        <w:t>trigger(s)</w:t>
+        <w:t>trigger</w:t>
+      </w:r>
+      <w:proofErr w:type="spellEnd"/>
+      <w:r>
+        <w:rPr>
+          <w:i/>
+          <w:iCs/>
+        </w:rPr>
+        <w:t>(s)</w:t>
       </w:r>
       <w:r>
         <w:t xml:space="preserve">). </w:t>
@@ -538,7 +589,15 @@
         </w:numPr>
       </w:pPr>
       <w:r>
-        <w:t xml:space="preserve">Breve descripción de las correspondencias entre atributos de la tabla creada, archivos shape y archivos de datos convencionales y de las transformaciones necesarias para la limpieza y corrección de datos. </w:t>
+        <w:t xml:space="preserve">Breve descripción de las correspondencias entre atributos de la tabla creada, archivos </w:t>
+      </w:r>
+      <w:proofErr w:type="spellStart"/>
+      <w:r>
+        <w:t>shape</w:t>
+      </w:r>
+      <w:proofErr w:type="spellEnd"/>
+      <w:r>
+        <w:t xml:space="preserve"> y archivos de datos convencionales y de las transformaciones necesarias para la limpieza y corrección de datos. </w:t>
       </w:r>
     </w:p>
     <w:p>
@@ -564,12 +623,21 @@
       <w:r>
         <w:t xml:space="preserve">Código de creación de índices o especificación de los parámetros usados (entiendo su significado). Los parámetros (especialmente el </w:t>
       </w:r>
+      <w:proofErr w:type="spellStart"/>
       <w:r>
         <w:rPr>
           <w:i/>
           <w:iCs/>
         </w:rPr>
-        <w:t>bounding box</w:t>
+        <w:t>bounding</w:t>
+      </w:r>
+      <w:proofErr w:type="spellEnd"/>
+      <w:r>
+        <w:rPr>
+          <w:i/>
+          <w:iCs/>
+        </w:rPr>
+        <w:t xml:space="preserve"> box</w:t>
       </w:r>
       <w:r>
         <w:t xml:space="preserve">) tienen que ser adecuados para la extensión espacial de datos usados. </w:t>
@@ -598,7 +666,7 @@
     </w:p>
     <w:tbl>
       <w:tblPr>
-        <w:tblStyle w:val="TableGrid"/>
+        <w:tblStyle w:val="Tablaconcuadrcula"/>
         <w:tblW w:w="0" w:type="auto"/>
         <w:tblLook w:val="04A0" w:firstRow="1" w:lastRow="0" w:firstColumn="1" w:lastColumn="0" w:noHBand="0" w:noVBand="1"/>
       </w:tblPr>
@@ -829,7 +897,7 @@
           </w:tcPr>
           <w:tbl>
             <w:tblPr>
-              <w:tblStyle w:val="TableGrid"/>
+              <w:tblStyle w:val="Tablaconcuadrcula"/>
               <w:tblW w:w="0" w:type="auto"/>
               <w:tblLook w:val="04A0" w:firstRow="1" w:lastRow="0" w:firstColumn="1" w:lastColumn="0" w:noHBand="0" w:noVBand="1"/>
             </w:tblPr>
@@ -886,7 +954,25 @@
                       <w:sz w:val="22"/>
                       <w:szCs w:val="22"/>
                     </w:rPr>
-                    <w:t>Archivo Shape:</w:t>
+                    <w:t xml:space="preserve">Archivo </w:t>
+                  </w:r>
+                  <w:proofErr w:type="spellStart"/>
+                  <w:r>
+                    <w:rPr>
+                      <w:b/>
+                      <w:sz w:val="22"/>
+                      <w:szCs w:val="22"/>
+                    </w:rPr>
+                    <w:t>Shape</w:t>
+                  </w:r>
+                  <w:proofErr w:type="spellEnd"/>
+                  <w:r>
+                    <w:rPr>
+                      <w:b/>
+                      <w:sz w:val="22"/>
+                      <w:szCs w:val="22"/>
+                    </w:rPr>
+                    <w:t>:</w:t>
                   </w:r>
                   <w:r>
                     <w:rPr>
@@ -939,6 +1025,7 @@
                       <w:szCs w:val="22"/>
                     </w:rPr>
                   </w:pPr>
+                  <w:proofErr w:type="spellStart"/>
                   <w:r>
                     <w:rPr>
                       <w:sz w:val="22"/>
@@ -946,6 +1033,7 @@
                     </w:rPr>
                     <w:t>cod_prov</w:t>
                   </w:r>
+                  <w:proofErr w:type="spellEnd"/>
                 </w:p>
               </w:tc>
               <w:tc>
@@ -1004,6 +1092,7 @@
                       <w:szCs w:val="22"/>
                     </w:rPr>
                   </w:pPr>
+                  <w:proofErr w:type="spellStart"/>
                   <w:r>
                     <w:rPr>
                       <w:sz w:val="22"/>
@@ -1011,6 +1100,7 @@
                     </w:rPr>
                     <w:t>nombre_prov</w:t>
                   </w:r>
+                  <w:proofErr w:type="spellEnd"/>
                 </w:p>
               </w:tc>
               <w:tc>
@@ -1069,6 +1159,7 @@
                       <w:szCs w:val="22"/>
                     </w:rPr>
                   </w:pPr>
+                  <w:proofErr w:type="spellStart"/>
                   <w:r>
                     <w:rPr>
                       <w:sz w:val="22"/>
@@ -1076,6 +1167,7 @@
                     </w:rPr>
                     <w:t>area_prov</w:t>
                   </w:r>
+                  <w:proofErr w:type="spellEnd"/>
                 </w:p>
               </w:tc>
               <w:tc>
@@ -1134,6 +1226,7 @@
                       <w:szCs w:val="22"/>
                     </w:rPr>
                   </w:pPr>
+                  <w:proofErr w:type="spellStart"/>
                   <w:r>
                     <w:rPr>
                       <w:sz w:val="22"/>
@@ -1141,6 +1234,7 @@
                     </w:rPr>
                     <w:t>geom</w:t>
                   </w:r>
+                  <w:proofErr w:type="spellEnd"/>
                 </w:p>
               </w:tc>
               <w:tc>
@@ -1237,16 +1331,31 @@
                 <w:sz w:val="22"/>
                 <w:szCs w:val="22"/>
               </w:rPr>
-              <w:t xml:space="preserve">Se encuentra el archivo POBLAR_BASE_FINAL.sql empezando en la línea </w:t>
+              <w:t xml:space="preserve">Se encuentra el archivo </w:t>
+            </w:r>
+            <w:proofErr w:type="spellStart"/>
+            <w:r>
+              <w:rPr>
+                <w:sz w:val="22"/>
+                <w:szCs w:val="22"/>
+              </w:rPr>
+              <w:t>POBLAR_BASE_FINAL.sql</w:t>
+            </w:r>
+            <w:proofErr w:type="spellEnd"/>
+            <w:r>
+              <w:rPr>
+                <w:sz w:val="22"/>
+                <w:szCs w:val="22"/>
+              </w:rPr>
+              <w:t xml:space="preserve"> empezando en la línea </w:t>
             </w:r>
             <w:r>
               <w:rPr>
                 <w:color w:val="auto"/>
                 <w:sz w:val="22"/>
                 <w:szCs w:val="22"/>
-                <w:highlight w:val="yellow"/>
-              </w:rPr>
-              <w:t>#Linea</w:t>
+              </w:rPr>
+              <w:t>#359</w:t>
             </w:r>
             <w:r>
               <w:rPr>
@@ -1277,7 +1386,23 @@
                 <w:sz w:val="22"/>
                 <w:szCs w:val="22"/>
               </w:rPr>
-              <w:t xml:space="preserve">Código de la creación de índices (incluyendo la verificación de bounding box) o la especificación de parámetros usados </w:t>
+              <w:t xml:space="preserve">Código de la creación de índices (incluyendo la verificación de </w:t>
+            </w:r>
+            <w:proofErr w:type="spellStart"/>
+            <w:r>
+              <w:rPr>
+                <w:sz w:val="22"/>
+                <w:szCs w:val="22"/>
+              </w:rPr>
+              <w:t>bounding</w:t>
+            </w:r>
+            <w:proofErr w:type="spellEnd"/>
+            <w:r>
+              <w:rPr>
+                <w:sz w:val="22"/>
+                <w:szCs w:val="22"/>
+              </w:rPr>
+              <w:t xml:space="preserve"> box) o la especificación de parámetros usados </w:t>
             </w:r>
           </w:p>
         </w:tc>
@@ -1316,10 +1441,10 @@
                   <v:path o:extrusionok="f" gradientshapeok="t" o:connecttype="rect"/>
                   <o:lock v:ext="edit" aspectratio="t"/>
                 </v:shapetype>
-                <v:shape id="_x0000_i1038" type="#_x0000_t75" style="width:351.75pt;height:58.5pt" o:ole="">
+                <v:shape id="_x0000_i1025" type="#_x0000_t75" style="width:351.75pt;height:58.5pt" o:ole="">
                   <v:imagedata r:id="rId13" o:title=""/>
                 </v:shape>
-                <o:OLEObject Type="Embed" ProgID="PBrush" ShapeID="_x0000_i1038" DrawAspect="Content" ObjectID="_1478162242" r:id="rId14"/>
+                <o:OLEObject Type="Embed" ProgID="PBrush" ShapeID="_x0000_i1025" DrawAspect="Content" ObjectID="_1478166710" r:id="rId14"/>
               </w:object>
             </w:r>
           </w:p>
@@ -1390,7 +1515,7 @@
     </w:p>
     <w:tbl>
       <w:tblPr>
-        <w:tblStyle w:val="TableGrid"/>
+        <w:tblStyle w:val="Tablaconcuadrcula"/>
         <w:tblW w:w="0" w:type="auto"/>
         <w:tblLook w:val="04A0" w:firstRow="1" w:lastRow="0" w:firstColumn="1" w:lastColumn="0" w:noHBand="0" w:noVBand="1"/>
       </w:tblPr>
@@ -1678,7 +1803,7 @@
           </w:tcPr>
           <w:tbl>
             <w:tblPr>
-              <w:tblStyle w:val="TableGrid"/>
+              <w:tblStyle w:val="Tablaconcuadrcula"/>
               <w:tblW w:w="0" w:type="auto"/>
               <w:tblLook w:val="04A0" w:firstRow="1" w:lastRow="0" w:firstColumn="1" w:lastColumn="0" w:noHBand="0" w:noVBand="1"/>
             </w:tblPr>
@@ -1735,7 +1860,25 @@
                       <w:sz w:val="22"/>
                       <w:szCs w:val="22"/>
                     </w:rPr>
-                    <w:t>Archivo Shape:</w:t>
+                    <w:t xml:space="preserve">Archivo </w:t>
+                  </w:r>
+                  <w:proofErr w:type="spellStart"/>
+                  <w:r>
+                    <w:rPr>
+                      <w:b/>
+                      <w:sz w:val="22"/>
+                      <w:szCs w:val="22"/>
+                    </w:rPr>
+                    <w:t>Shape</w:t>
+                  </w:r>
+                  <w:proofErr w:type="spellEnd"/>
+                  <w:r>
+                    <w:rPr>
+                      <w:b/>
+                      <w:sz w:val="22"/>
+                      <w:szCs w:val="22"/>
+                    </w:rPr>
+                    <w:t>:</w:t>
                   </w:r>
                   <w:r>
                     <w:rPr>
@@ -1788,6 +1931,7 @@
                       <w:szCs w:val="22"/>
                     </w:rPr>
                   </w:pPr>
+                  <w:proofErr w:type="spellStart"/>
                   <w:r>
                     <w:rPr>
                       <w:sz w:val="22"/>
@@ -1795,6 +1939,7 @@
                     </w:rPr>
                     <w:t>cod_can</w:t>
                   </w:r>
+                  <w:proofErr w:type="spellEnd"/>
                 </w:p>
               </w:tc>
               <w:tc>
@@ -1853,6 +1998,7 @@
                       <w:szCs w:val="22"/>
                     </w:rPr>
                   </w:pPr>
+                  <w:proofErr w:type="spellStart"/>
                   <w:r>
                     <w:rPr>
                       <w:sz w:val="22"/>
@@ -1860,6 +2006,7 @@
                     </w:rPr>
                     <w:t>cod_prov</w:t>
                   </w:r>
+                  <w:proofErr w:type="spellEnd"/>
                 </w:p>
               </w:tc>
               <w:tc>
@@ -1918,6 +2065,7 @@
                       <w:szCs w:val="22"/>
                     </w:rPr>
                   </w:pPr>
+                  <w:proofErr w:type="spellStart"/>
                   <w:r>
                     <w:rPr>
                       <w:sz w:val="22"/>
@@ -1925,6 +2073,7 @@
                     </w:rPr>
                     <w:t>nombre_can</w:t>
                   </w:r>
+                  <w:proofErr w:type="spellEnd"/>
                 </w:p>
               </w:tc>
               <w:tc>
@@ -1983,6 +2132,7 @@
                       <w:szCs w:val="22"/>
                     </w:rPr>
                   </w:pPr>
+                  <w:proofErr w:type="spellStart"/>
                   <w:r>
                     <w:rPr>
                       <w:sz w:val="22"/>
@@ -1990,6 +2140,7 @@
                     </w:rPr>
                     <w:t>area_can</w:t>
                   </w:r>
+                  <w:proofErr w:type="spellEnd"/>
                 </w:p>
               </w:tc>
               <w:tc>
@@ -2056,6 +2207,7 @@
                       <w:szCs w:val="22"/>
                     </w:rPr>
                   </w:pPr>
+                  <w:proofErr w:type="spellStart"/>
                   <w:r>
                     <w:rPr>
                       <w:sz w:val="22"/>
@@ -2064,6 +2216,7 @@
                     <w:lastRenderedPageBreak/>
                     <w:t>geom</w:t>
                   </w:r>
+                  <w:proofErr w:type="spellEnd"/>
                 </w:p>
               </w:tc>
               <w:tc>
@@ -2168,7 +2321,23 @@
                 <w:sz w:val="22"/>
                 <w:szCs w:val="22"/>
               </w:rPr>
-              <w:t xml:space="preserve">Se encuentra el archivo POBLAR_BASE_FINAL.sql empezando en la </w:t>
+              <w:t xml:space="preserve">Se encuentra el archivo </w:t>
+            </w:r>
+            <w:proofErr w:type="spellStart"/>
+            <w:r>
+              <w:rPr>
+                <w:sz w:val="22"/>
+                <w:szCs w:val="22"/>
+              </w:rPr>
+              <w:t>POBLAR_BASE_FINAL.sql</w:t>
+            </w:r>
+            <w:proofErr w:type="spellEnd"/>
+            <w:r>
+              <w:rPr>
+                <w:sz w:val="22"/>
+                <w:szCs w:val="22"/>
+              </w:rPr>
+              <w:t xml:space="preserve"> empezando en la </w:t>
             </w:r>
             <w:r>
               <w:rPr>
@@ -2183,9 +2352,16 @@
                 <w:color w:val="auto"/>
                 <w:sz w:val="22"/>
                 <w:szCs w:val="22"/>
-                <w:highlight w:val="yellow"/>
-              </w:rPr>
-              <w:t>#Linea</w:t>
+              </w:rPr>
+              <w:t>#</w:t>
+            </w:r>
+            <w:r>
+              <w:rPr>
+                <w:color w:val="auto"/>
+                <w:sz w:val="22"/>
+                <w:szCs w:val="22"/>
+              </w:rPr>
+              <w:t>375</w:t>
             </w:r>
             <w:r>
               <w:rPr>
@@ -2216,7 +2392,23 @@
                 <w:sz w:val="22"/>
                 <w:szCs w:val="22"/>
               </w:rPr>
-              <w:t xml:space="preserve">Código de la creación de índices (incluyendo la verificación de bounding box) o la especificación de parámetros usados </w:t>
+              <w:t xml:space="preserve">Código de la creación de índices (incluyendo la verificación de </w:t>
+            </w:r>
+            <w:proofErr w:type="spellStart"/>
+            <w:r>
+              <w:rPr>
+                <w:sz w:val="22"/>
+                <w:szCs w:val="22"/>
+              </w:rPr>
+              <w:t>bounding</w:t>
+            </w:r>
+            <w:proofErr w:type="spellEnd"/>
+            <w:r>
+              <w:rPr>
+                <w:sz w:val="22"/>
+                <w:szCs w:val="22"/>
+              </w:rPr>
+              <w:t xml:space="preserve"> box) o la especificación de parámetros usados </w:t>
             </w:r>
           </w:p>
         </w:tc>
@@ -2236,10 +2428,10 @@
             </w:pPr>
             <w:r>
               <w:object w:dxaOrig="9270" w:dyaOrig="1485">
-                <v:shape id="_x0000_i1039" type="#_x0000_t75" style="width:348pt;height:55.5pt" o:ole="">
+                <v:shape id="_x0000_i1026" type="#_x0000_t75" style="width:348pt;height:55.5pt" o:ole="">
                   <v:imagedata r:id="rId18" o:title=""/>
                 </v:shape>
-                <o:OLEObject Type="Embed" ProgID="PBrush" ShapeID="_x0000_i1039" DrawAspect="Content" ObjectID="_1478162243" r:id="rId19"/>
+                <o:OLEObject Type="Embed" ProgID="PBrush" ShapeID="_x0000_i1026" DrawAspect="Content" ObjectID="_1478166711" r:id="rId19"/>
               </w:object>
             </w:r>
           </w:p>
@@ -2293,7 +2485,7 @@
     <w:p/>
     <w:tbl>
       <w:tblPr>
-        <w:tblStyle w:val="TableGrid"/>
+        <w:tblStyle w:val="Tablaconcuadrcula"/>
         <w:tblW w:w="0" w:type="auto"/>
         <w:tblLook w:val="04A0" w:firstRow="1" w:lastRow="0" w:firstColumn="1" w:lastColumn="0" w:noHBand="0" w:noVBand="1"/>
       </w:tblPr>
@@ -2581,7 +2773,7 @@
           </w:tcPr>
           <w:tbl>
             <w:tblPr>
-              <w:tblStyle w:val="TableGrid"/>
+              <w:tblStyle w:val="Tablaconcuadrcula"/>
               <w:tblW w:w="0" w:type="auto"/>
               <w:tblLook w:val="04A0" w:firstRow="1" w:lastRow="0" w:firstColumn="1" w:lastColumn="0" w:noHBand="0" w:noVBand="1"/>
             </w:tblPr>
@@ -2639,7 +2831,25 @@
                       <w:sz w:val="22"/>
                       <w:szCs w:val="22"/>
                     </w:rPr>
-                    <w:t>Archivo Shape:</w:t>
+                    <w:t xml:space="preserve">Archivo </w:t>
+                  </w:r>
+                  <w:proofErr w:type="spellStart"/>
+                  <w:r>
+                    <w:rPr>
+                      <w:b/>
+                      <w:sz w:val="22"/>
+                      <w:szCs w:val="22"/>
+                    </w:rPr>
+                    <w:t>Shape</w:t>
+                  </w:r>
+                  <w:proofErr w:type="spellEnd"/>
+                  <w:r>
+                    <w:rPr>
+                      <w:b/>
+                      <w:sz w:val="22"/>
+                      <w:szCs w:val="22"/>
+                    </w:rPr>
+                    <w:t>:</w:t>
                   </w:r>
                   <w:r>
                     <w:rPr>
@@ -2729,6 +2939,7 @@
                       <w:szCs w:val="22"/>
                     </w:rPr>
                   </w:pPr>
+                  <w:proofErr w:type="spellStart"/>
                   <w:r>
                     <w:rPr>
                       <w:sz w:val="22"/>
@@ -2736,6 +2947,7 @@
                     </w:rPr>
                     <w:t>cod_dis</w:t>
                   </w:r>
+                  <w:proofErr w:type="spellEnd"/>
                 </w:p>
               </w:tc>
               <w:tc>
@@ -2815,6 +3027,7 @@
                       <w:szCs w:val="22"/>
                     </w:rPr>
                   </w:pPr>
+                  <w:proofErr w:type="spellStart"/>
                   <w:r>
                     <w:rPr>
                       <w:sz w:val="22"/>
@@ -2822,6 +3035,7 @@
                     </w:rPr>
                     <w:t>cod_can</w:t>
                   </w:r>
+                  <w:proofErr w:type="spellEnd"/>
                 </w:p>
               </w:tc>
               <w:tc>
@@ -2901,6 +3115,7 @@
                       <w:szCs w:val="22"/>
                     </w:rPr>
                   </w:pPr>
+                  <w:proofErr w:type="spellStart"/>
                   <w:r>
                     <w:rPr>
                       <w:sz w:val="22"/>
@@ -2908,6 +3123,7 @@
                     </w:rPr>
                     <w:t>nombre_dis</w:t>
                   </w:r>
+                  <w:proofErr w:type="spellEnd"/>
                 </w:p>
               </w:tc>
               <w:tc>
@@ -2987,6 +3203,7 @@
                       <w:szCs w:val="22"/>
                     </w:rPr>
                   </w:pPr>
+                  <w:proofErr w:type="spellStart"/>
                   <w:r>
                     <w:rPr>
                       <w:sz w:val="22"/>
@@ -2995,6 +3212,7 @@
                     <w:lastRenderedPageBreak/>
                     <w:t>area_dis</w:t>
                   </w:r>
+                  <w:proofErr w:type="spellEnd"/>
                 </w:p>
               </w:tc>
               <w:tc>
@@ -3074,6 +3292,7 @@
                       <w:szCs w:val="22"/>
                     </w:rPr>
                   </w:pPr>
+                  <w:proofErr w:type="spellStart"/>
                   <w:r>
                     <w:rPr>
                       <w:sz w:val="22"/>
@@ -3081,6 +3300,7 @@
                     </w:rPr>
                     <w:t>nacimientoT</w:t>
                   </w:r>
+                  <w:proofErr w:type="spellEnd"/>
                 </w:p>
               </w:tc>
               <w:tc>
@@ -3160,6 +3380,7 @@
                       <w:szCs w:val="22"/>
                     </w:rPr>
                   </w:pPr>
+                  <w:proofErr w:type="spellStart"/>
                   <w:r>
                     <w:rPr>
                       <w:sz w:val="22"/>
@@ -3167,6 +3388,7 @@
                     </w:rPr>
                     <w:t>nacimientoH</w:t>
                   </w:r>
+                  <w:proofErr w:type="spellEnd"/>
                 </w:p>
               </w:tc>
               <w:tc>
@@ -3246,6 +3468,7 @@
                       <w:szCs w:val="22"/>
                     </w:rPr>
                   </w:pPr>
+                  <w:proofErr w:type="spellStart"/>
                   <w:r>
                     <w:rPr>
                       <w:sz w:val="22"/>
@@ -3253,6 +3476,7 @@
                     </w:rPr>
                     <w:t>nacimientoM</w:t>
                   </w:r>
+                  <w:proofErr w:type="spellEnd"/>
                 </w:p>
               </w:tc>
               <w:tc>
@@ -3332,6 +3556,7 @@
                       <w:szCs w:val="22"/>
                     </w:rPr>
                   </w:pPr>
+                  <w:proofErr w:type="spellStart"/>
                   <w:r>
                     <w:rPr>
                       <w:sz w:val="22"/>
@@ -3339,6 +3564,7 @@
                     </w:rPr>
                     <w:t>geom</w:t>
                   </w:r>
+                  <w:proofErr w:type="spellEnd"/>
                 </w:p>
               </w:tc>
               <w:tc>
@@ -3464,7 +3690,23 @@
                 <w:sz w:val="22"/>
                 <w:szCs w:val="22"/>
               </w:rPr>
-              <w:t xml:space="preserve">Se encuentra el archivo POBLAR_BASE_FINAL.sql empezando en la </w:t>
+              <w:t xml:space="preserve">Se encuentra el archivo </w:t>
+            </w:r>
+            <w:proofErr w:type="spellStart"/>
+            <w:r>
+              <w:rPr>
+                <w:sz w:val="22"/>
+                <w:szCs w:val="22"/>
+              </w:rPr>
+              <w:t>POBLAR_BASE_FINAL.sql</w:t>
+            </w:r>
+            <w:proofErr w:type="spellEnd"/>
+            <w:r>
+              <w:rPr>
+                <w:sz w:val="22"/>
+                <w:szCs w:val="22"/>
+              </w:rPr>
+              <w:t xml:space="preserve"> empezando en la </w:t>
             </w:r>
             <w:r>
               <w:rPr>
@@ -3479,9 +3721,16 @@
                 <w:color w:val="auto"/>
                 <w:sz w:val="22"/>
                 <w:szCs w:val="22"/>
-                <w:highlight w:val="yellow"/>
-              </w:rPr>
-              <w:t>#Linea</w:t>
+              </w:rPr>
+              <w:t>#</w:t>
+            </w:r>
+            <w:r>
+              <w:rPr>
+                <w:color w:val="auto"/>
+                <w:sz w:val="22"/>
+                <w:szCs w:val="22"/>
+              </w:rPr>
+              <w:t>393</w:t>
             </w:r>
             <w:r>
               <w:rPr>
@@ -3512,7 +3761,23 @@
                 <w:sz w:val="22"/>
                 <w:szCs w:val="22"/>
               </w:rPr>
-              <w:t xml:space="preserve">Código de la creación de índices (incluyendo la verificación de bounding box) o la especificación de parámetros usados </w:t>
+              <w:t xml:space="preserve">Código de la creación de índices (incluyendo la verificación de </w:t>
+            </w:r>
+            <w:proofErr w:type="spellStart"/>
+            <w:r>
+              <w:rPr>
+                <w:sz w:val="22"/>
+                <w:szCs w:val="22"/>
+              </w:rPr>
+              <w:t>bounding</w:t>
+            </w:r>
+            <w:proofErr w:type="spellEnd"/>
+            <w:r>
+              <w:rPr>
+                <w:sz w:val="22"/>
+                <w:szCs w:val="22"/>
+              </w:rPr>
+              <w:t xml:space="preserve"> box) o la especificación de parámetros usados </w:t>
             </w:r>
           </w:p>
         </w:tc>
@@ -3531,10 +3796,10 @@
             </w:pPr>
             <w:r>
               <w:object w:dxaOrig="9240" w:dyaOrig="1500">
-                <v:shape id="_x0000_i1040" type="#_x0000_t75" style="width:362.25pt;height:59.25pt" o:ole="">
+                <v:shape id="_x0000_i1027" type="#_x0000_t75" style="width:362.25pt;height:59.25pt" o:ole="">
                   <v:imagedata r:id="rId23" o:title=""/>
                 </v:shape>
-                <o:OLEObject Type="Embed" ProgID="PBrush" ShapeID="_x0000_i1040" DrawAspect="Content" ObjectID="_1478162244" r:id="rId24"/>
+                <o:OLEObject Type="Embed" ProgID="PBrush" ShapeID="_x0000_i1027" DrawAspect="Content" ObjectID="_1478166712" r:id="rId24"/>
               </w:object>
             </w:r>
           </w:p>
@@ -3588,7 +3853,7 @@
     <w:p/>
     <w:tbl>
       <w:tblPr>
-        <w:tblStyle w:val="TableGrid"/>
+        <w:tblStyle w:val="Tablaconcuadrcula"/>
         <w:tblW w:w="0" w:type="auto"/>
         <w:tblLook w:val="04A0" w:firstRow="1" w:lastRow="0" w:firstColumn="1" w:lastColumn="0" w:noHBand="0" w:noVBand="1"/>
       </w:tblPr>
@@ -3774,7 +4039,7 @@
           </w:tcPr>
           <w:tbl>
             <w:tblPr>
-              <w:tblStyle w:val="TableGrid"/>
+              <w:tblStyle w:val="Tablaconcuadrcula"/>
               <w:tblW w:w="0" w:type="auto"/>
               <w:tblLook w:val="04A0" w:firstRow="1" w:lastRow="0" w:firstColumn="1" w:lastColumn="0" w:noHBand="0" w:noVBand="1"/>
             </w:tblPr>
@@ -3809,8 +4074,17 @@
                       <w:sz w:val="22"/>
                       <w:szCs w:val="22"/>
                     </w:rPr>
-                    <w:t xml:space="preserve"> region</w:t>
-                  </w:r>
+                    <w:t xml:space="preserve"> </w:t>
+                  </w:r>
+                  <w:proofErr w:type="spellStart"/>
+                  <w:r>
+                    <w:rPr>
+                      <w:sz w:val="22"/>
+                      <w:szCs w:val="22"/>
+                    </w:rPr>
+                    <w:t>region</w:t>
+                  </w:r>
+                  <w:proofErr w:type="spellEnd"/>
                 </w:p>
               </w:tc>
               <w:tc>
@@ -3856,6 +4130,7 @@
                     </w:rPr>
                     <w:t xml:space="preserve"> </w:t>
                   </w:r>
+                  <w:proofErr w:type="spellStart"/>
                   <w:r>
                     <w:rPr>
                       <w:sz w:val="22"/>
@@ -3863,6 +4138,7 @@
                     </w:rPr>
                     <w:t>RelacionAreasSaludRegiones</w:t>
                   </w:r>
+                  <w:proofErr w:type="spellEnd"/>
                 </w:p>
               </w:tc>
               <w:tc>
@@ -3965,6 +4241,7 @@
                       <w:szCs w:val="22"/>
                     </w:rPr>
                   </w:pPr>
+                  <w:proofErr w:type="spellStart"/>
                   <w:r>
                     <w:rPr>
                       <w:sz w:val="22"/>
@@ -3972,6 +4249,7 @@
                     </w:rPr>
                     <w:t>nombre_re</w:t>
                   </w:r>
+                  <w:proofErr w:type="spellEnd"/>
                 </w:p>
               </w:tc>
               <w:tc>
@@ -4030,6 +4308,7 @@
                       <w:szCs w:val="22"/>
                     </w:rPr>
                   </w:pPr>
+                  <w:proofErr w:type="spellStart"/>
                   <w:r>
                     <w:rPr>
                       <w:sz w:val="22"/>
@@ -4037,6 +4316,7 @@
                     </w:rPr>
                     <w:t>geom</w:t>
                   </w:r>
+                  <w:proofErr w:type="spellEnd"/>
                 </w:p>
               </w:tc>
               <w:tc>
@@ -4084,7 +4364,23 @@
                       <w:sz w:val="22"/>
                       <w:szCs w:val="22"/>
                     </w:rPr>
-                    <w:t>la unión de geometrías desde la tabla de areas_salud.</w:t>
+                    <w:t xml:space="preserve">la unión de geometrías desde la tabla de </w:t>
+                  </w:r>
+                  <w:proofErr w:type="spellStart"/>
+                  <w:r>
+                    <w:rPr>
+                      <w:sz w:val="22"/>
+                      <w:szCs w:val="22"/>
+                    </w:rPr>
+                    <w:t>areas_salud</w:t>
+                  </w:r>
+                  <w:proofErr w:type="spellEnd"/>
+                  <w:r>
+                    <w:rPr>
+                      <w:sz w:val="22"/>
+                      <w:szCs w:val="22"/>
+                    </w:rPr>
+                    <w:t>.</w:t>
                   </w:r>
                   <w:r>
                     <w:rPr>
@@ -4147,16 +4443,39 @@
                 <w:sz w:val="22"/>
                 <w:szCs w:val="22"/>
               </w:rPr>
-              <w:t xml:space="preserve">Se encuentra el archivo POBLAR_BASE_FINAL.sql empezando en la línea </w:t>
+              <w:t xml:space="preserve">Se encuentra el archivo </w:t>
+            </w:r>
+            <w:proofErr w:type="spellStart"/>
+            <w:r>
+              <w:rPr>
+                <w:sz w:val="22"/>
+                <w:szCs w:val="22"/>
+              </w:rPr>
+              <w:t>POBLAR_BASE_FINAL.sql</w:t>
+            </w:r>
+            <w:proofErr w:type="spellEnd"/>
+            <w:r>
+              <w:rPr>
+                <w:sz w:val="22"/>
+                <w:szCs w:val="22"/>
+              </w:rPr>
+              <w:t xml:space="preserve"> empezando en la línea </w:t>
             </w:r>
             <w:r>
               <w:rPr>
                 <w:color w:val="auto"/>
                 <w:sz w:val="22"/>
                 <w:szCs w:val="22"/>
-                <w:highlight w:val="yellow"/>
-              </w:rPr>
-              <w:t>#Linea</w:t>
+              </w:rPr>
+              <w:t>#</w:t>
+            </w:r>
+            <w:r>
+              <w:rPr>
+                <w:color w:val="auto"/>
+                <w:sz w:val="22"/>
+                <w:szCs w:val="22"/>
+              </w:rPr>
+              <w:t>10627</w:t>
             </w:r>
             <w:r>
               <w:rPr>
@@ -4187,7 +4506,23 @@
                 <w:sz w:val="22"/>
                 <w:szCs w:val="22"/>
               </w:rPr>
-              <w:t xml:space="preserve">Código de la creación de índices (incluyendo la verificación de bounding box) o la especificación de parámetros usados </w:t>
+              <w:t xml:space="preserve">Código de la creación de índices (incluyendo la verificación de </w:t>
+            </w:r>
+            <w:proofErr w:type="spellStart"/>
+            <w:r>
+              <w:rPr>
+                <w:sz w:val="22"/>
+                <w:szCs w:val="22"/>
+              </w:rPr>
+              <w:t>bounding</w:t>
+            </w:r>
+            <w:proofErr w:type="spellEnd"/>
+            <w:r>
+              <w:rPr>
+                <w:sz w:val="22"/>
+                <w:szCs w:val="22"/>
+              </w:rPr>
+              <w:t xml:space="preserve"> box) o la especificación de parámetros usados </w:t>
             </w:r>
           </w:p>
         </w:tc>
@@ -4207,10 +4542,10 @@
             </w:pPr>
             <w:r>
               <w:object w:dxaOrig="9270" w:dyaOrig="1560">
-                <v:shape id="_x0000_i1041" type="#_x0000_t75" style="width:357pt;height:60pt" o:ole="">
+                <v:shape id="_x0000_i1028" type="#_x0000_t75" style="width:357pt;height:60pt" o:ole="">
                   <v:imagedata r:id="rId26" o:title=""/>
                 </v:shape>
-                <o:OLEObject Type="Embed" ProgID="PBrush" ShapeID="_x0000_i1041" DrawAspect="Content" ObjectID="_1478162245" r:id="rId27"/>
+                <o:OLEObject Type="Embed" ProgID="PBrush" ShapeID="_x0000_i1028" DrawAspect="Content" ObjectID="_1478166713" r:id="rId27"/>
               </w:object>
             </w:r>
           </w:p>
@@ -4264,7 +4599,7 @@
     <w:p/>
     <w:tbl>
       <w:tblPr>
-        <w:tblStyle w:val="TableGrid"/>
+        <w:tblStyle w:val="Tablaconcuadrcula"/>
         <w:tblW w:w="0" w:type="auto"/>
         <w:tblLook w:val="04A0" w:firstRow="1" w:lastRow="0" w:firstColumn="1" w:lastColumn="0" w:noHBand="0" w:noVBand="1"/>
       </w:tblPr>
@@ -4471,7 +4806,7 @@
           </w:tcPr>
           <w:tbl>
             <w:tblPr>
-              <w:tblStyle w:val="TableGrid"/>
+              <w:tblStyle w:val="Tablaconcuadrcula"/>
               <w:tblW w:w="0" w:type="auto"/>
               <w:tblLook w:val="04A0" w:firstRow="1" w:lastRow="0" w:firstColumn="1" w:lastColumn="0" w:noHBand="0" w:noVBand="1"/>
             </w:tblPr>
@@ -4519,6 +4854,7 @@
                     </w:rPr>
                     <w:t xml:space="preserve"> </w:t>
                   </w:r>
+                  <w:proofErr w:type="spellStart"/>
                   <w:r>
                     <w:rPr>
                       <w:sz w:val="22"/>
@@ -4526,6 +4862,7 @@
                     </w:rPr>
                     <w:t>areas_salud</w:t>
                   </w:r>
+                  <w:proofErr w:type="spellEnd"/>
                 </w:p>
               </w:tc>
               <w:tc>
@@ -4549,6 +4886,7 @@
                     <w:lastRenderedPageBreak/>
                     <w:t xml:space="preserve">Archivo </w:t>
                   </w:r>
+                  <w:proofErr w:type="spellStart"/>
                   <w:r>
                     <w:rPr>
                       <w:b/>
@@ -4557,6 +4895,7 @@
                     </w:rPr>
                     <w:t>Shape</w:t>
                   </w:r>
+                  <w:proofErr w:type="spellEnd"/>
                   <w:r>
                     <w:rPr>
                       <w:b/>
@@ -4615,6 +4954,7 @@
                   <w:r>
                     <w:t xml:space="preserve"> </w:t>
                   </w:r>
+                  <w:proofErr w:type="spellStart"/>
                   <w:r>
                     <w:rPr>
                       <w:sz w:val="22"/>
@@ -4622,6 +4962,7 @@
                     </w:rPr>
                     <w:t>InfoAreasSalud</w:t>
                   </w:r>
+                  <w:proofErr w:type="spellEnd"/>
                 </w:p>
               </w:tc>
               <w:tc>
@@ -4754,6 +5095,7 @@
                       <w:szCs w:val="22"/>
                     </w:rPr>
                   </w:pPr>
+                  <w:proofErr w:type="spellStart"/>
                   <w:r>
                     <w:rPr>
                       <w:sz w:val="22"/>
@@ -4768,6 +5110,7 @@
                     </w:rPr>
                     <w:t>as</w:t>
                   </w:r>
+                  <w:proofErr w:type="spellEnd"/>
                 </w:p>
               </w:tc>
               <w:tc>
@@ -4854,6 +5197,7 @@
                       <w:szCs w:val="22"/>
                     </w:rPr>
                   </w:pPr>
+                  <w:proofErr w:type="spellStart"/>
                   <w:r>
                     <w:rPr>
                       <w:sz w:val="22"/>
@@ -4861,6 +5205,7 @@
                     </w:rPr>
                     <w:t>id_region</w:t>
                   </w:r>
+                  <w:proofErr w:type="spellEnd"/>
                 </w:p>
               </w:tc>
               <w:tc>
@@ -4940,6 +5285,7 @@
                       <w:szCs w:val="22"/>
                     </w:rPr>
                   </w:pPr>
+                  <w:proofErr w:type="spellStart"/>
                   <w:r>
                     <w:rPr>
                       <w:sz w:val="22"/>
@@ -4947,6 +5293,7 @@
                     </w:rPr>
                     <w:t>total_consultas</w:t>
                   </w:r>
+                  <w:proofErr w:type="spellEnd"/>
                 </w:p>
               </w:tc>
               <w:tc>
@@ -4986,7 +5333,23 @@
                       <w:rFonts w:ascii="Times New Roman" w:hAnsi="Times New Roman" w:cs="Times New Roman"/>
                       <w:color w:val="000000"/>
                     </w:rPr>
-                    <w:t>Total consultas en el Area de Salud</w:t>
+                    <w:t xml:space="preserve">Total consultas en el </w:t>
+                  </w:r>
+                  <w:proofErr w:type="spellStart"/>
+                  <w:r>
+                    <w:rPr>
+                      <w:rFonts w:ascii="Times New Roman" w:hAnsi="Times New Roman" w:cs="Times New Roman"/>
+                      <w:color w:val="000000"/>
+                    </w:rPr>
+                    <w:t>Area</w:t>
+                  </w:r>
+                  <w:proofErr w:type="spellEnd"/>
+                  <w:r>
+                    <w:rPr>
+                      <w:rFonts w:ascii="Times New Roman" w:hAnsi="Times New Roman" w:cs="Times New Roman"/>
+                      <w:color w:val="000000"/>
+                    </w:rPr>
+                    <w:t xml:space="preserve"> de Salud</w:t>
                   </w:r>
                 </w:p>
               </w:tc>
@@ -5025,6 +5388,7 @@
                       <w:szCs w:val="22"/>
                     </w:rPr>
                   </w:pPr>
+                  <w:proofErr w:type="spellStart"/>
                   <w:r>
                     <w:rPr>
                       <w:sz w:val="22"/>
@@ -5032,6 +5396,7 @@
                     </w:rPr>
                     <w:t>consultas_urgencia</w:t>
                   </w:r>
+                  <w:proofErr w:type="spellEnd"/>
                 </w:p>
               </w:tc>
               <w:tc>
@@ -5110,6 +5475,7 @@
                       <w:szCs w:val="22"/>
                     </w:rPr>
                   </w:pPr>
+                  <w:proofErr w:type="spellStart"/>
                   <w:r>
                     <w:rPr>
                       <w:sz w:val="22"/>
@@ -5117,6 +5483,7 @@
                     </w:rPr>
                     <w:t>consultas_hora</w:t>
                   </w:r>
+                  <w:proofErr w:type="spellEnd"/>
                 </w:p>
               </w:tc>
               <w:tc>
@@ -5195,6 +5562,7 @@
                       <w:szCs w:val="22"/>
                     </w:rPr>
                   </w:pPr>
+                  <w:proofErr w:type="spellStart"/>
                   <w:r>
                     <w:rPr>
                       <w:sz w:val="22"/>
@@ -5202,6 +5570,7 @@
                     </w:rPr>
                     <w:t>consultas_dia</w:t>
                   </w:r>
+                  <w:proofErr w:type="spellEnd"/>
                 </w:p>
               </w:tc>
               <w:tc>
@@ -5280,6 +5649,7 @@
                       <w:szCs w:val="22"/>
                     </w:rPr>
                   </w:pPr>
+                  <w:proofErr w:type="spellStart"/>
                   <w:r>
                     <w:rPr>
                       <w:sz w:val="22"/>
@@ -5287,6 +5657,7 @@
                     </w:rPr>
                     <w:t>area</w:t>
                   </w:r>
+                  <w:proofErr w:type="spellEnd"/>
                 </w:p>
               </w:tc>
               <w:tc>
@@ -5366,6 +5737,7 @@
                       <w:szCs w:val="22"/>
                     </w:rPr>
                   </w:pPr>
+                  <w:proofErr w:type="spellStart"/>
                   <w:r>
                     <w:rPr>
                       <w:sz w:val="22"/>
@@ -5373,6 +5745,7 @@
                     </w:rPr>
                     <w:t>cant_ebais</w:t>
                   </w:r>
+                  <w:proofErr w:type="spellEnd"/>
                 </w:p>
               </w:tc>
               <w:tc>
@@ -5433,7 +5806,23 @@
                       <w:sz w:val="22"/>
                       <w:szCs w:val="22"/>
                     </w:rPr>
-                    <w:t>Promedio de la cantidad de ebais pertenecientes a  esa área de salud.</w:t>
+                    <w:t xml:space="preserve">Promedio de la cantidad de </w:t>
+                  </w:r>
+                  <w:proofErr w:type="spellStart"/>
+                  <w:r>
+                    <w:rPr>
+                      <w:sz w:val="22"/>
+                      <w:szCs w:val="22"/>
+                    </w:rPr>
+                    <w:t>ebais</w:t>
+                  </w:r>
+                  <w:proofErr w:type="spellEnd"/>
+                  <w:r>
+                    <w:rPr>
+                      <w:sz w:val="22"/>
+                      <w:szCs w:val="22"/>
+                    </w:rPr>
+                    <w:t xml:space="preserve"> pertenecientes a  esa área de salud.</w:t>
                   </w:r>
                 </w:p>
               </w:tc>
@@ -5451,6 +5840,7 @@
                       <w:szCs w:val="22"/>
                     </w:rPr>
                   </w:pPr>
+                  <w:proofErr w:type="spellStart"/>
                   <w:r>
                     <w:rPr>
                       <w:sz w:val="22"/>
@@ -5458,6 +5848,7 @@
                     </w:rPr>
                     <w:t>habitantes_ebais</w:t>
                   </w:r>
+                  <w:proofErr w:type="spellEnd"/>
                 </w:p>
               </w:tc>
               <w:tc>
@@ -5518,7 +5909,23 @@
                       <w:sz w:val="22"/>
                       <w:szCs w:val="22"/>
                     </w:rPr>
-                    <w:t>Promedio de la cantidad de habitantes que atienden los ebais en esa área de salud.</w:t>
+                    <w:t xml:space="preserve">Promedio de la cantidad de habitantes que atienden los </w:t>
+                  </w:r>
+                  <w:proofErr w:type="spellStart"/>
+                  <w:r>
+                    <w:rPr>
+                      <w:sz w:val="22"/>
+                      <w:szCs w:val="22"/>
+                    </w:rPr>
+                    <w:t>ebais</w:t>
+                  </w:r>
+                  <w:proofErr w:type="spellEnd"/>
+                  <w:r>
+                    <w:rPr>
+                      <w:sz w:val="22"/>
+                      <w:szCs w:val="22"/>
+                    </w:rPr>
+                    <w:t xml:space="preserve"> en esa área de salud.</w:t>
                   </w:r>
                 </w:p>
               </w:tc>
@@ -5536,6 +5943,7 @@
                       <w:szCs w:val="22"/>
                     </w:rPr>
                   </w:pPr>
+                  <w:proofErr w:type="spellStart"/>
                   <w:r>
                     <w:rPr>
                       <w:sz w:val="22"/>
@@ -5543,6 +5951,7 @@
                     </w:rPr>
                     <w:t>geom</w:t>
                   </w:r>
+                  <w:proofErr w:type="spellEnd"/>
                 </w:p>
               </w:tc>
               <w:tc>
@@ -5677,17 +6086,40 @@
                 <w:szCs w:val="22"/>
               </w:rPr>
               <w:lastRenderedPageBreak/>
-              <w:t xml:space="preserve">Se encuentra el archivo POBLAR_BASE_FINAL.sql empezando en la línea </w:t>
+              <w:t xml:space="preserve">Se encuentra el archivo </w:t>
+            </w:r>
+            <w:proofErr w:type="spellStart"/>
+            <w:r>
+              <w:rPr>
+                <w:sz w:val="22"/>
+                <w:szCs w:val="22"/>
+              </w:rPr>
+              <w:t>POBLAR_BASE_FINAL.sql</w:t>
+            </w:r>
+            <w:proofErr w:type="spellEnd"/>
+            <w:r>
+              <w:rPr>
+                <w:sz w:val="22"/>
+                <w:szCs w:val="22"/>
+              </w:rPr>
+              <w:t xml:space="preserve"> empezando en la línea </w:t>
             </w:r>
             <w:r>
               <w:rPr>
                 <w:color w:val="auto"/>
                 <w:sz w:val="22"/>
                 <w:szCs w:val="22"/>
-                <w:highlight w:val="yellow"/>
               </w:rPr>
               <w:lastRenderedPageBreak/>
-              <w:t>#Linea</w:t>
+              <w:t>#</w:t>
+            </w:r>
+            <w:r>
+              <w:rPr>
+                <w:color w:val="auto"/>
+                <w:sz w:val="22"/>
+                <w:szCs w:val="22"/>
+              </w:rPr>
+              <w:t>10277</w:t>
             </w:r>
             <w:r>
               <w:rPr>
@@ -5719,7 +6151,23 @@
                 <w:szCs w:val="22"/>
               </w:rPr>
               <w:lastRenderedPageBreak/>
-              <w:t xml:space="preserve">Código de la creación de índices (incluyendo la verificación de bounding box) o la especificación de parámetros usados </w:t>
+              <w:t xml:space="preserve">Código de la creación de índices (incluyendo la verificación de </w:t>
+            </w:r>
+            <w:proofErr w:type="spellStart"/>
+            <w:r>
+              <w:rPr>
+                <w:sz w:val="22"/>
+                <w:szCs w:val="22"/>
+              </w:rPr>
+              <w:t>bounding</w:t>
+            </w:r>
+            <w:proofErr w:type="spellEnd"/>
+            <w:r>
+              <w:rPr>
+                <w:sz w:val="22"/>
+                <w:szCs w:val="22"/>
+              </w:rPr>
+              <w:t xml:space="preserve"> box) o la especificación de parámetros usados </w:t>
             </w:r>
           </w:p>
         </w:tc>
@@ -5739,10 +6187,10 @@
             </w:pPr>
             <w:r>
               <w:object w:dxaOrig="9240" w:dyaOrig="1560">
-                <v:shape id="_x0000_i1042" type="#_x0000_t75" style="width:353.25pt;height:59.25pt" o:ole="">
+                <v:shape id="_x0000_i1029" type="#_x0000_t75" style="width:353.25pt;height:59.25pt" o:ole="">
                   <v:imagedata r:id="rId29" o:title=""/>
                 </v:shape>
-                <o:OLEObject Type="Embed" ProgID="PBrush" ShapeID="_x0000_i1042" DrawAspect="Content" ObjectID="_1478162246" r:id="rId30"/>
+                <o:OLEObject Type="Embed" ProgID="PBrush" ShapeID="_x0000_i1029" DrawAspect="Content" ObjectID="_1478166714" r:id="rId30"/>
               </w:object>
             </w:r>
           </w:p>
@@ -5796,7 +6244,7 @@
     <w:p/>
     <w:tbl>
       <w:tblPr>
-        <w:tblStyle w:val="TableGrid"/>
+        <w:tblStyle w:val="Tablaconcuadrcula"/>
         <w:tblW w:w="0" w:type="auto"/>
         <w:tblLook w:val="04A0" w:firstRow="1" w:lastRow="0" w:firstColumn="1" w:lastColumn="0" w:noHBand="0" w:noVBand="1"/>
       </w:tblPr>
@@ -5840,10 +6288,10 @@
             </w:pPr>
             <w:r>
               <w:object w:dxaOrig="6165" w:dyaOrig="2100">
-                <v:shape id="_x0000_i1044" type="#_x0000_t75" style="width:308.25pt;height:105pt" o:ole="">
+                <v:shape id="_x0000_i1030" type="#_x0000_t75" style="width:308.25pt;height:105pt" o:ole="">
                   <v:imagedata r:id="rId31" o:title=""/>
                 </v:shape>
-                <o:OLEObject Type="Embed" ProgID="PBrush" ShapeID="_x0000_i1044" DrawAspect="Content" ObjectID="_1478162247" r:id="rId32"/>
+                <o:OLEObject Type="Embed" ProgID="PBrush" ShapeID="_x0000_i1030" DrawAspect="Content" ObjectID="_1478166715" r:id="rId32"/>
               </w:object>
             </w:r>
           </w:p>
@@ -6043,7 +6491,7 @@
           </w:tcPr>
           <w:tbl>
             <w:tblPr>
-              <w:tblStyle w:val="TableGrid"/>
+              <w:tblStyle w:val="Tablaconcuadrcula"/>
               <w:tblW w:w="0" w:type="auto"/>
               <w:tblLook w:val="04A0" w:firstRow="1" w:lastRow="0" w:firstColumn="1" w:lastColumn="0" w:noHBand="0" w:noVBand="1"/>
             </w:tblPr>
@@ -6080,6 +6528,7 @@
                     </w:rPr>
                     <w:t xml:space="preserve"> </w:t>
                   </w:r>
+                  <w:proofErr w:type="spellStart"/>
                   <w:r>
                     <w:rPr>
                       <w:sz w:val="22"/>
@@ -6087,6 +6536,7 @@
                     </w:rPr>
                     <w:t>centros_medicos</w:t>
                   </w:r>
+                  <w:proofErr w:type="spellEnd"/>
                 </w:p>
               </w:tc>
               <w:tc>
@@ -6107,7 +6557,25 @@
                       <w:sz w:val="22"/>
                       <w:szCs w:val="22"/>
                     </w:rPr>
-                    <w:t>Archivo Shape:</w:t>
+                    <w:t xml:space="preserve">Archivo </w:t>
+                  </w:r>
+                  <w:proofErr w:type="spellStart"/>
+                  <w:r>
+                    <w:rPr>
+                      <w:b/>
+                      <w:sz w:val="22"/>
+                      <w:szCs w:val="22"/>
+                    </w:rPr>
+                    <w:t>Shape</w:t>
+                  </w:r>
+                  <w:proofErr w:type="spellEnd"/>
+                  <w:r>
+                    <w:rPr>
+                      <w:b/>
+                      <w:sz w:val="22"/>
+                      <w:szCs w:val="22"/>
+                    </w:rPr>
+                    <w:t>:</w:t>
                   </w:r>
                   <w:r>
                     <w:rPr>
@@ -6314,6 +6782,7 @@
                       <w:szCs w:val="22"/>
                     </w:rPr>
                   </w:pPr>
+                  <w:proofErr w:type="spellStart"/>
                   <w:r>
                     <w:rPr>
                       <w:sz w:val="22"/>
@@ -6321,6 +6790,7 @@
                     </w:rPr>
                     <w:t>id_as</w:t>
                   </w:r>
+                  <w:proofErr w:type="spellEnd"/>
                 </w:p>
               </w:tc>
               <w:tc>
@@ -6379,6 +6849,7 @@
                       <w:szCs w:val="22"/>
                     </w:rPr>
                   </w:pPr>
+                  <w:proofErr w:type="spellStart"/>
                   <w:r>
                     <w:rPr>
                       <w:sz w:val="22"/>
@@ -6386,6 +6857,7 @@
                     </w:rPr>
                     <w:t>geom</w:t>
                   </w:r>
+                  <w:proofErr w:type="spellEnd"/>
                 </w:p>
               </w:tc>
               <w:tc>
@@ -6482,16 +6954,39 @@
                 <w:sz w:val="22"/>
                 <w:szCs w:val="22"/>
               </w:rPr>
-              <w:t xml:space="preserve">Se encuentra el archivo POBLAR_BASE_FINAL.sql empezando en la línea </w:t>
+              <w:t xml:space="preserve">Se encuentra el archivo </w:t>
+            </w:r>
+            <w:proofErr w:type="spellStart"/>
+            <w:r>
+              <w:rPr>
+                <w:sz w:val="22"/>
+                <w:szCs w:val="22"/>
+              </w:rPr>
+              <w:t>POBLAR_BASE_FINAL.sql</w:t>
+            </w:r>
+            <w:proofErr w:type="spellEnd"/>
+            <w:r>
+              <w:rPr>
+                <w:sz w:val="22"/>
+                <w:szCs w:val="22"/>
+              </w:rPr>
+              <w:t xml:space="preserve"> empezando en la línea </w:t>
             </w:r>
             <w:r>
               <w:rPr>
                 <w:color w:val="auto"/>
                 <w:sz w:val="22"/>
                 <w:szCs w:val="22"/>
-                <w:highlight w:val="yellow"/>
-              </w:rPr>
-              <w:t>#Linea</w:t>
+              </w:rPr>
+              <w:t>#</w:t>
+            </w:r>
+            <w:r>
+              <w:rPr>
+                <w:color w:val="auto"/>
+                <w:sz w:val="22"/>
+                <w:szCs w:val="22"/>
+              </w:rPr>
+              <w:t>1876</w:t>
             </w:r>
             <w:r>
               <w:rPr>
@@ -6522,7 +7017,23 @@
                 <w:sz w:val="22"/>
                 <w:szCs w:val="22"/>
               </w:rPr>
-              <w:t xml:space="preserve">Código de la creación de índices (incluyendo la verificación de bounding box) o la especificación de parámetros </w:t>
+              <w:t xml:space="preserve">Código de la creación de índices (incluyendo la verificación de </w:t>
+            </w:r>
+            <w:proofErr w:type="spellStart"/>
+            <w:r>
+              <w:rPr>
+                <w:sz w:val="22"/>
+                <w:szCs w:val="22"/>
+              </w:rPr>
+              <w:t>bounding</w:t>
+            </w:r>
+            <w:proofErr w:type="spellEnd"/>
+            <w:r>
+              <w:rPr>
+                <w:sz w:val="22"/>
+                <w:szCs w:val="22"/>
+              </w:rPr>
+              <w:t xml:space="preserve"> box) o la especificación de parámetros </w:t>
             </w:r>
             <w:r>
               <w:rPr>
@@ -6550,10 +7061,10 @@
             </w:pPr>
             <w:r>
               <w:object w:dxaOrig="9240" w:dyaOrig="1515">
-                <v:shape id="_x0000_i1043" type="#_x0000_t75" style="width:352.5pt;height:57.75pt" o:ole="">
+                <v:shape id="_x0000_i1031" type="#_x0000_t75" style="width:352.5pt;height:57.75pt" o:ole="">
                   <v:imagedata r:id="rId35" o:title=""/>
                 </v:shape>
-                <o:OLEObject Type="Embed" ProgID="PBrush" ShapeID="_x0000_i1043" DrawAspect="Content" ObjectID="_1478162248" r:id="rId36"/>
+                <o:OLEObject Type="Embed" ProgID="PBrush" ShapeID="_x0000_i1031" DrawAspect="Content" ObjectID="_1478166716" r:id="rId36"/>
               </w:object>
             </w:r>
           </w:p>
@@ -6608,7 +7119,7 @@
     <w:p/>
     <w:tbl>
       <w:tblPr>
-        <w:tblStyle w:val="TableGrid"/>
+        <w:tblStyle w:val="Tablaconcuadrcula"/>
         <w:tblW w:w="0" w:type="auto"/>
         <w:tblLook w:val="04A0" w:firstRow="1" w:lastRow="0" w:firstColumn="1" w:lastColumn="0" w:noHBand="0" w:noVBand="1"/>
       </w:tblPr>
@@ -6793,7 +7304,7 @@
           </w:tcPr>
           <w:tbl>
             <w:tblPr>
-              <w:tblStyle w:val="TableGrid"/>
+              <w:tblStyle w:val="Tablaconcuadrcula"/>
               <w:tblW w:w="0" w:type="auto"/>
               <w:tblLook w:val="04A0" w:firstRow="1" w:lastRow="0" w:firstColumn="1" w:lastColumn="0" w:noHBand="0" w:noVBand="1"/>
             </w:tblPr>
@@ -6866,6 +7377,7 @@
                       <w:szCs w:val="22"/>
                     </w:rPr>
                   </w:pPr>
+                  <w:proofErr w:type="spellStart"/>
                   <w:r>
                     <w:rPr>
                       <w:sz w:val="22"/>
@@ -6873,6 +7385,7 @@
                     </w:rPr>
                     <w:t>id_cm</w:t>
                   </w:r>
+                  <w:proofErr w:type="spellEnd"/>
                 </w:p>
               </w:tc>
               <w:tc>
@@ -6948,16 +7461,31 @@
                 <w:sz w:val="22"/>
                 <w:szCs w:val="22"/>
               </w:rPr>
-              <w:t xml:space="preserve">Se encuentra el archivo POBLAR_BASE_FINAL.sql empezando en la línea </w:t>
+              <w:t xml:space="preserve">Se encuentra el archivo </w:t>
+            </w:r>
+            <w:proofErr w:type="spellStart"/>
+            <w:r>
+              <w:rPr>
+                <w:sz w:val="22"/>
+                <w:szCs w:val="22"/>
+              </w:rPr>
+              <w:t>POBLAR_BASE_FINAL.sql</w:t>
+            </w:r>
+            <w:proofErr w:type="spellEnd"/>
+            <w:r>
+              <w:rPr>
+                <w:sz w:val="22"/>
+                <w:szCs w:val="22"/>
+              </w:rPr>
+              <w:t xml:space="preserve"> empezando en la línea </w:t>
             </w:r>
             <w:r>
               <w:rPr>
                 <w:color w:val="auto"/>
                 <w:sz w:val="22"/>
                 <w:szCs w:val="22"/>
-                <w:highlight w:val="yellow"/>
-              </w:rPr>
-              <w:t>#Linea</w:t>
+              </w:rPr>
+              <w:t>#</w:t>
             </w:r>
             <w:r>
               <w:rPr>
@@ -6965,7 +7493,15 @@
                 <w:sz w:val="22"/>
                 <w:szCs w:val="22"/>
               </w:rPr>
-              <w:t>.</w:t>
+              <w:t>1876</w:t>
+            </w:r>
+            <w:r>
+              <w:rPr>
+                <w:color w:val="auto"/>
+                <w:sz w:val="22"/>
+                <w:szCs w:val="22"/>
+              </w:rPr>
+              <w:t xml:space="preserve">. </w:t>
             </w:r>
           </w:p>
         </w:tc>
@@ -6988,7 +7524,23 @@
                 <w:sz w:val="22"/>
                 <w:szCs w:val="22"/>
               </w:rPr>
-              <w:t xml:space="preserve">Código de la creación de índices (incluyendo la verificación de bounding box) o la especificación de parámetros usados </w:t>
+              <w:t xml:space="preserve">Código de la creación de índices (incluyendo la verificación de </w:t>
+            </w:r>
+            <w:proofErr w:type="spellStart"/>
+            <w:r>
+              <w:rPr>
+                <w:sz w:val="22"/>
+                <w:szCs w:val="22"/>
+              </w:rPr>
+              <w:t>bounding</w:t>
+            </w:r>
+            <w:proofErr w:type="spellEnd"/>
+            <w:r>
+              <w:rPr>
+                <w:sz w:val="22"/>
+                <w:szCs w:val="22"/>
+              </w:rPr>
+              <w:t xml:space="preserve"> box) o la especificación de parámetros usados </w:t>
             </w:r>
           </w:p>
         </w:tc>
@@ -7062,7 +7614,7 @@
     <w:p/>
     <w:tbl>
       <w:tblPr>
-        <w:tblStyle w:val="TableGrid"/>
+        <w:tblStyle w:val="Tablaconcuadrcula"/>
         <w:tblW w:w="0" w:type="auto"/>
         <w:tblLook w:val="04A0" w:firstRow="1" w:lastRow="0" w:firstColumn="1" w:lastColumn="0" w:noHBand="0" w:noVBand="1"/>
       </w:tblPr>
@@ -7247,7 +7799,7 @@
           </w:tcPr>
           <w:tbl>
             <w:tblPr>
-              <w:tblStyle w:val="TableGrid"/>
+              <w:tblStyle w:val="Tablaconcuadrcula"/>
               <w:tblW w:w="0" w:type="auto"/>
               <w:tblLook w:val="04A0" w:firstRow="1" w:lastRow="0" w:firstColumn="1" w:lastColumn="0" w:noHBand="0" w:noVBand="1"/>
             </w:tblPr>
@@ -7304,7 +7856,25 @@
                       <w:sz w:val="22"/>
                       <w:szCs w:val="22"/>
                     </w:rPr>
-                    <w:t>Archivo Shape:</w:t>
+                    <w:t xml:space="preserve">Archivo </w:t>
+                  </w:r>
+                  <w:proofErr w:type="spellStart"/>
+                  <w:r>
+                    <w:rPr>
+                      <w:b/>
+                      <w:sz w:val="22"/>
+                      <w:szCs w:val="22"/>
+                    </w:rPr>
+                    <w:t>Shape</w:t>
+                  </w:r>
+                  <w:proofErr w:type="spellEnd"/>
+                  <w:r>
+                    <w:rPr>
+                      <w:b/>
+                      <w:sz w:val="22"/>
+                      <w:szCs w:val="22"/>
+                    </w:rPr>
+                    <w:t>:</w:t>
                   </w:r>
                   <w:r>
                     <w:rPr>
@@ -7357,6 +7927,7 @@
                       <w:szCs w:val="22"/>
                     </w:rPr>
                   </w:pPr>
+                  <w:proofErr w:type="spellStart"/>
                   <w:r>
                     <w:rPr>
                       <w:sz w:val="22"/>
@@ -7364,6 +7935,7 @@
                     </w:rPr>
                     <w:t>id_cm</w:t>
                   </w:r>
+                  <w:proofErr w:type="spellEnd"/>
                 </w:p>
               </w:tc>
               <w:tc>
@@ -7525,24 +8097,31 @@
                 <w:sz w:val="22"/>
                 <w:szCs w:val="22"/>
               </w:rPr>
-              <w:t xml:space="preserve">Se encuentra el archivo POBLAR_BASE_FINAL.sql empezando en la línea </w:t>
+              <w:t xml:space="preserve">Se encuentra el archivo </w:t>
+            </w:r>
+            <w:proofErr w:type="spellStart"/>
+            <w:r>
+              <w:rPr>
+                <w:sz w:val="22"/>
+                <w:szCs w:val="22"/>
+              </w:rPr>
+              <w:t>POBLAR_BASE_FINAL.sql</w:t>
+            </w:r>
+            <w:proofErr w:type="spellEnd"/>
+            <w:r>
+              <w:rPr>
+                <w:sz w:val="22"/>
+                <w:szCs w:val="22"/>
+              </w:rPr>
+              <w:t xml:space="preserve"> empezando en la línea </w:t>
             </w:r>
             <w:r>
               <w:rPr>
                 <w:color w:val="auto"/>
                 <w:sz w:val="22"/>
                 <w:szCs w:val="22"/>
-                <w:highlight w:val="yellow"/>
-              </w:rPr>
-              <w:t>#Linea</w:t>
-            </w:r>
-            <w:r>
-              <w:rPr>
-                <w:color w:val="auto"/>
-                <w:sz w:val="22"/>
-                <w:szCs w:val="22"/>
-              </w:rPr>
-              <w:t>.</w:t>
+              </w:rPr>
+              <w:t>#1895.</w:t>
             </w:r>
           </w:p>
         </w:tc>
@@ -7565,7 +8144,23 @@
                 <w:sz w:val="22"/>
                 <w:szCs w:val="22"/>
               </w:rPr>
-              <w:t xml:space="preserve">Código de la creación de índices (incluyendo la verificación de bounding box) o la especificación de </w:t>
+              <w:t xml:space="preserve">Código de la creación de índices (incluyendo la verificación de </w:t>
+            </w:r>
+            <w:proofErr w:type="spellStart"/>
+            <w:r>
+              <w:rPr>
+                <w:sz w:val="22"/>
+                <w:szCs w:val="22"/>
+              </w:rPr>
+              <w:t>bounding</w:t>
+            </w:r>
+            <w:proofErr w:type="spellEnd"/>
+            <w:r>
+              <w:rPr>
+                <w:sz w:val="22"/>
+                <w:szCs w:val="22"/>
+              </w:rPr>
+              <w:t xml:space="preserve"> box) o la especificación de </w:t>
             </w:r>
             <w:r>
               <w:rPr>
@@ -7649,13 +8244,13 @@
     <w:p/>
     <w:tbl>
       <w:tblPr>
-        <w:tblStyle w:val="TableGrid"/>
+        <w:tblStyle w:val="Tablaconcuadrcula"/>
         <w:tblW w:w="0" w:type="auto"/>
         <w:tblLook w:val="04A0" w:firstRow="1" w:lastRow="0" w:firstColumn="1" w:lastColumn="0" w:noHBand="0" w:noVBand="1"/>
       </w:tblPr>
       <w:tblGrid>
-        <w:gridCol w:w="1762"/>
-        <w:gridCol w:w="7292"/>
+        <w:gridCol w:w="1763"/>
+        <w:gridCol w:w="7291"/>
       </w:tblGrid>
       <w:tr>
         <w:tc>
@@ -7834,7 +8429,7 @@
           </w:tcPr>
           <w:tbl>
             <w:tblPr>
-              <w:tblStyle w:val="TableGrid"/>
+              <w:tblStyle w:val="Tablaconcuadrcula"/>
               <w:tblW w:w="0" w:type="auto"/>
               <w:tblLook w:val="04A0" w:firstRow="1" w:lastRow="0" w:firstColumn="1" w:lastColumn="0" w:noHBand="0" w:noVBand="1"/>
             </w:tblPr>
@@ -7869,8 +8464,17 @@
                       <w:sz w:val="22"/>
                       <w:szCs w:val="22"/>
                     </w:rPr>
-                    <w:t xml:space="preserve"> riesgos_inun</w:t>
-                  </w:r>
+                    <w:t xml:space="preserve"> </w:t>
+                  </w:r>
+                  <w:proofErr w:type="spellStart"/>
+                  <w:r>
+                    <w:rPr>
+                      <w:sz w:val="22"/>
+                      <w:szCs w:val="22"/>
+                    </w:rPr>
+                    <w:t>riesgos_inun</w:t>
+                  </w:r>
+                  <w:proofErr w:type="spellEnd"/>
                 </w:p>
               </w:tc>
               <w:tc>
@@ -7891,7 +8495,25 @@
                       <w:sz w:val="22"/>
                       <w:szCs w:val="22"/>
                     </w:rPr>
-                    <w:t>Archivo Shape:</w:t>
+                    <w:t xml:space="preserve">Archivo </w:t>
+                  </w:r>
+                  <w:proofErr w:type="spellStart"/>
+                  <w:r>
+                    <w:rPr>
+                      <w:b/>
+                      <w:sz w:val="22"/>
+                      <w:szCs w:val="22"/>
+                    </w:rPr>
+                    <w:t>Shape</w:t>
+                  </w:r>
+                  <w:proofErr w:type="spellEnd"/>
+                  <w:r>
+                    <w:rPr>
+                      <w:b/>
+                      <w:sz w:val="22"/>
+                      <w:szCs w:val="22"/>
+                    </w:rPr>
+                    <w:t>:</w:t>
                   </w:r>
                   <w:r>
                     <w:rPr>
@@ -7986,12 +8608,21 @@
                       <w:szCs w:val="22"/>
                     </w:rPr>
                   </w:pPr>
-                  <w:r>
-                    <w:rPr>
-                      <w:sz w:val="22"/>
-                      <w:szCs w:val="22"/>
-                    </w:rPr>
-                    <w:t>Indentificador de tupla para riesgos de inundación.</w:t>
+                  <w:proofErr w:type="spellStart"/>
+                  <w:r>
+                    <w:rPr>
+                      <w:sz w:val="22"/>
+                      <w:szCs w:val="22"/>
+                    </w:rPr>
+                    <w:t>Indentificador</w:t>
+                  </w:r>
+                  <w:proofErr w:type="spellEnd"/>
+                  <w:r>
+                    <w:rPr>
+                      <w:sz w:val="22"/>
+                      <w:szCs w:val="22"/>
+                    </w:rPr>
+                    <w:t xml:space="preserve"> de tupla para riesgos de inundación.</w:t>
                   </w:r>
                 </w:p>
               </w:tc>
@@ -8139,6 +8770,7 @@
                       <w:szCs w:val="22"/>
                     </w:rPr>
                   </w:pPr>
+                  <w:proofErr w:type="spellStart"/>
                   <w:r>
                     <w:rPr>
                       <w:sz w:val="22"/>
@@ -8146,6 +8778,7 @@
                     </w:rPr>
                     <w:t>clasificacion</w:t>
                   </w:r>
+                  <w:proofErr w:type="spellEnd"/>
                 </w:p>
               </w:tc>
               <w:tc>
@@ -8269,6 +8902,7 @@
                       <w:szCs w:val="22"/>
                     </w:rPr>
                   </w:pPr>
+                  <w:proofErr w:type="spellStart"/>
                   <w:r>
                     <w:rPr>
                       <w:sz w:val="22"/>
@@ -8276,6 +8910,7 @@
                     </w:rPr>
                     <w:t>geom</w:t>
                   </w:r>
+                  <w:proofErr w:type="spellEnd"/>
                 </w:p>
               </w:tc>
               <w:tc>
@@ -8379,16 +9014,31 @@
                 <w:sz w:val="22"/>
                 <w:szCs w:val="22"/>
               </w:rPr>
-              <w:t xml:space="preserve">Se encuentra el archivo POBLAR_BASE_FINAL.sql empezando en la línea </w:t>
+              <w:t xml:space="preserve">Se encuentra el archivo </w:t>
+            </w:r>
+            <w:proofErr w:type="spellStart"/>
+            <w:r>
+              <w:rPr>
+                <w:sz w:val="22"/>
+                <w:szCs w:val="22"/>
+              </w:rPr>
+              <w:t>POBLAR_BASE_FINAL.sql</w:t>
+            </w:r>
+            <w:proofErr w:type="spellEnd"/>
+            <w:r>
+              <w:rPr>
+                <w:sz w:val="22"/>
+                <w:szCs w:val="22"/>
+              </w:rPr>
+              <w:t xml:space="preserve"> empezando en la línea </w:t>
             </w:r>
             <w:r>
               <w:rPr>
                 <w:color w:val="auto"/>
                 <w:sz w:val="22"/>
                 <w:szCs w:val="22"/>
-                <w:highlight w:val="yellow"/>
-              </w:rPr>
-              <w:t>#Linea</w:t>
+              </w:rPr>
+              <w:t>#1959</w:t>
             </w:r>
             <w:r>
               <w:rPr>
@@ -8419,7 +9069,23 @@
                 <w:sz w:val="22"/>
                 <w:szCs w:val="22"/>
               </w:rPr>
-              <w:t xml:space="preserve">Código de la creación de índices (incluyendo la verificación de bounding box) o la especificación </w:t>
+              <w:t xml:space="preserve">Código de la creación de índices (incluyendo la verificación de </w:t>
+            </w:r>
+            <w:proofErr w:type="spellStart"/>
+            <w:r>
+              <w:rPr>
+                <w:sz w:val="22"/>
+                <w:szCs w:val="22"/>
+              </w:rPr>
+              <w:t>bounding</w:t>
+            </w:r>
+            <w:proofErr w:type="spellEnd"/>
+            <w:r>
+              <w:rPr>
+                <w:sz w:val="22"/>
+                <w:szCs w:val="22"/>
+              </w:rPr>
+              <w:t xml:space="preserve"> box) o la especificación </w:t>
             </w:r>
             <w:r>
               <w:rPr>
@@ -8447,10 +9113,10 @@
             </w:pPr>
             <w:r>
               <w:object w:dxaOrig="9285" w:dyaOrig="1515">
-                <v:shape id="_x0000_i1045" type="#_x0000_t75" style="width:358.5pt;height:58.5pt" o:ole="">
+                <v:shape id="_x0000_i1032" type="#_x0000_t75" style="width:358.5pt;height:58.5pt" o:ole="">
                   <v:imagedata r:id="rId40" o:title=""/>
                 </v:shape>
-                <o:OLEObject Type="Embed" ProgID="PBrush" ShapeID="_x0000_i1045" DrawAspect="Content" ObjectID="_1478162249" r:id="rId41"/>
+                <o:OLEObject Type="Embed" ProgID="PBrush" ShapeID="_x0000_i1032" DrawAspect="Content" ObjectID="_1478166717" r:id="rId41"/>
               </w:object>
             </w:r>
           </w:p>
@@ -8505,7 +9171,7 @@
     <w:p/>
     <w:tbl>
       <w:tblPr>
-        <w:tblStyle w:val="TableGrid"/>
+        <w:tblStyle w:val="Tablaconcuadrcula"/>
         <w:tblW w:w="0" w:type="auto"/>
         <w:tblLook w:val="04A0" w:firstRow="1" w:lastRow="0" w:firstColumn="1" w:lastColumn="0" w:noHBand="0" w:noVBand="1"/>
       </w:tblPr>
@@ -8690,7 +9356,7 @@
           </w:tcPr>
           <w:tbl>
             <w:tblPr>
-              <w:tblStyle w:val="TableGrid"/>
+              <w:tblStyle w:val="Tablaconcuadrcula"/>
               <w:tblW w:w="0" w:type="auto"/>
               <w:tblLook w:val="04A0" w:firstRow="1" w:lastRow="0" w:firstColumn="1" w:lastColumn="0" w:noHBand="0" w:noVBand="1"/>
             </w:tblPr>
@@ -8725,7 +9391,15 @@
                       <w:sz w:val="22"/>
                       <w:szCs w:val="22"/>
                     </w:rPr>
-                    <w:t xml:space="preserve"> riesgos_in</w:t>
+                    <w:t xml:space="preserve"> </w:t>
+                  </w:r>
+                  <w:proofErr w:type="spellStart"/>
+                  <w:r>
+                    <w:rPr>
+                      <w:sz w:val="22"/>
+                      <w:szCs w:val="22"/>
+                    </w:rPr>
+                    <w:t>riesgos_in</w:t>
                   </w:r>
                   <w:r>
                     <w:rPr>
@@ -8734,6 +9408,7 @@
                     </w:rPr>
                     <w:t>cen</w:t>
                   </w:r>
+                  <w:proofErr w:type="spellEnd"/>
                 </w:p>
               </w:tc>
               <w:tc>
@@ -8754,7 +9429,25 @@
                       <w:sz w:val="22"/>
                       <w:szCs w:val="22"/>
                     </w:rPr>
-                    <w:t>Archivo Shape:</w:t>
+                    <w:t xml:space="preserve">Archivo </w:t>
+                  </w:r>
+                  <w:proofErr w:type="spellStart"/>
+                  <w:r>
+                    <w:rPr>
+                      <w:b/>
+                      <w:sz w:val="22"/>
+                      <w:szCs w:val="22"/>
+                    </w:rPr>
+                    <w:t>Shape</w:t>
+                  </w:r>
+                  <w:proofErr w:type="spellEnd"/>
+                  <w:r>
+                    <w:rPr>
+                      <w:b/>
+                      <w:sz w:val="22"/>
+                      <w:szCs w:val="22"/>
+                    </w:rPr>
+                    <w:t>:</w:t>
                   </w:r>
                   <w:r>
                     <w:rPr>
@@ -8849,12 +9542,21 @@
                       <w:szCs w:val="22"/>
                     </w:rPr>
                   </w:pPr>
-                  <w:r>
-                    <w:rPr>
-                      <w:sz w:val="22"/>
-                      <w:szCs w:val="22"/>
-                    </w:rPr>
-                    <w:t xml:space="preserve">Indentificador de tupla para riesgos de </w:t>
+                  <w:proofErr w:type="spellStart"/>
+                  <w:r>
+                    <w:rPr>
+                      <w:sz w:val="22"/>
+                      <w:szCs w:val="22"/>
+                    </w:rPr>
+                    <w:t>Indentificador</w:t>
+                  </w:r>
+                  <w:proofErr w:type="spellEnd"/>
+                  <w:r>
+                    <w:rPr>
+                      <w:sz w:val="22"/>
+                      <w:szCs w:val="22"/>
+                    </w:rPr>
+                    <w:t xml:space="preserve"> de tupla para riesgos de </w:t>
                   </w:r>
                   <w:r>
                     <w:rPr>
@@ -8886,6 +9588,7 @@
                       <w:szCs w:val="22"/>
                     </w:rPr>
                   </w:pPr>
+                  <w:proofErr w:type="spellStart"/>
                   <w:r>
                     <w:rPr>
                       <w:sz w:val="22"/>
@@ -8893,6 +9596,7 @@
                     </w:rPr>
                     <w:t>messec</w:t>
                   </w:r>
+                  <w:proofErr w:type="spellEnd"/>
                 </w:p>
               </w:tc>
               <w:tc>
@@ -8951,6 +9655,7 @@
                       <w:szCs w:val="22"/>
                     </w:rPr>
                   </w:pPr>
+                  <w:proofErr w:type="spellStart"/>
                   <w:r>
                     <w:rPr>
                       <w:sz w:val="22"/>
@@ -8958,6 +9663,7 @@
                     </w:rPr>
                     <w:t>clasificacion</w:t>
                   </w:r>
+                  <w:proofErr w:type="spellEnd"/>
                 </w:p>
               </w:tc>
               <w:tc>
@@ -9081,6 +9787,7 @@
                       <w:szCs w:val="22"/>
                     </w:rPr>
                   </w:pPr>
+                  <w:proofErr w:type="spellStart"/>
                   <w:r>
                     <w:rPr>
                       <w:sz w:val="22"/>
@@ -9088,6 +9795,7 @@
                     </w:rPr>
                     <w:t>area</w:t>
                   </w:r>
+                  <w:proofErr w:type="spellEnd"/>
                 </w:p>
               </w:tc>
               <w:tc>
@@ -9146,6 +9854,7 @@
                       <w:szCs w:val="22"/>
                     </w:rPr>
                   </w:pPr>
+                  <w:proofErr w:type="spellStart"/>
                   <w:r>
                     <w:rPr>
                       <w:sz w:val="22"/>
@@ -9153,6 +9862,7 @@
                     </w:rPr>
                     <w:t>geom</w:t>
                   </w:r>
+                  <w:proofErr w:type="spellEnd"/>
                 </w:p>
               </w:tc>
               <w:tc>
@@ -9256,16 +9966,31 @@
                 <w:sz w:val="22"/>
                 <w:szCs w:val="22"/>
               </w:rPr>
-              <w:t xml:space="preserve">Se encuentra el archivo POBLAR_BASE_FINAL.sql empezando en la línea </w:t>
+              <w:t xml:space="preserve">Se encuentra el archivo </w:t>
+            </w:r>
+            <w:proofErr w:type="spellStart"/>
+            <w:r>
+              <w:rPr>
+                <w:sz w:val="22"/>
+                <w:szCs w:val="22"/>
+              </w:rPr>
+              <w:t>POBLAR_BASE_FINAL.sql</w:t>
+            </w:r>
+            <w:proofErr w:type="spellEnd"/>
+            <w:r>
+              <w:rPr>
+                <w:sz w:val="22"/>
+                <w:szCs w:val="22"/>
+              </w:rPr>
+              <w:t xml:space="preserve"> empezando en la línea </w:t>
             </w:r>
             <w:r>
               <w:rPr>
                 <w:color w:val="auto"/>
                 <w:sz w:val="22"/>
                 <w:szCs w:val="22"/>
-                <w:highlight w:val="yellow"/>
-              </w:rPr>
-              <w:t>#Linea</w:t>
+              </w:rPr>
+              <w:t>#1917</w:t>
             </w:r>
             <w:r>
               <w:rPr>
@@ -9298,13 +10023,22 @@
               </w:rPr>
               <w:t xml:space="preserve">Código de la creación de índices (incluyendo la verificación de </w:t>
             </w:r>
+            <w:proofErr w:type="spellStart"/>
             <w:r>
               <w:rPr>
                 <w:sz w:val="22"/>
                 <w:szCs w:val="22"/>
               </w:rPr>
               <w:lastRenderedPageBreak/>
-              <w:t xml:space="preserve">bounding box) o la especificación de parámetros usados </w:t>
+              <w:t>bounding</w:t>
+            </w:r>
+            <w:proofErr w:type="spellEnd"/>
+            <w:r>
+              <w:rPr>
+                <w:sz w:val="22"/>
+                <w:szCs w:val="22"/>
+              </w:rPr>
+              <w:t xml:space="preserve"> box) o la especificación de parámetros usados </w:t>
             </w:r>
           </w:p>
         </w:tc>
@@ -9324,10 +10058,10 @@
             </w:pPr>
             <w:r>
               <w:object w:dxaOrig="9225" w:dyaOrig="1515">
-                <v:shape id="_x0000_i1046" type="#_x0000_t75" style="width:5in;height:59.25pt" o:ole="">
+                <v:shape id="_x0000_i1033" type="#_x0000_t75" style="width:5in;height:59.25pt" o:ole="">
                   <v:imagedata r:id="rId43" o:title=""/>
                 </v:shape>
-                <o:OLEObject Type="Embed" ProgID="PBrush" ShapeID="_x0000_i1046" DrawAspect="Content" ObjectID="_1478162250" r:id="rId44"/>
+                <o:OLEObject Type="Embed" ProgID="PBrush" ShapeID="_x0000_i1033" DrawAspect="Content" ObjectID="_1478166718" r:id="rId44"/>
               </w:object>
             </w:r>
           </w:p>
@@ -9382,7 +10116,7 @@
     <w:p/>
     <w:tbl>
       <w:tblPr>
-        <w:tblStyle w:val="TableGrid"/>
+        <w:tblStyle w:val="Tablaconcuadrcula"/>
         <w:tblW w:w="0" w:type="auto"/>
         <w:tblLook w:val="04A0" w:firstRow="1" w:lastRow="0" w:firstColumn="1" w:lastColumn="0" w:noHBand="0" w:noVBand="1"/>
       </w:tblPr>
@@ -9567,7 +10301,7 @@
           </w:tcPr>
           <w:tbl>
             <w:tblPr>
-              <w:tblStyle w:val="TableGrid"/>
+              <w:tblStyle w:val="Tablaconcuadrcula"/>
               <w:tblW w:w="0" w:type="auto"/>
               <w:tblLook w:val="04A0" w:firstRow="1" w:lastRow="0" w:firstColumn="1" w:lastColumn="0" w:noHBand="0" w:noVBand="1"/>
             </w:tblPr>
@@ -9603,6 +10337,7 @@
                     </w:rPr>
                     <w:t xml:space="preserve"> </w:t>
                   </w:r>
+                  <w:proofErr w:type="spellStart"/>
                   <w:r>
                     <w:rPr>
                       <w:sz w:val="22"/>
@@ -9610,6 +10345,7 @@
                     </w:rPr>
                     <w:t>centro_inun</w:t>
                   </w:r>
+                  <w:proofErr w:type="spellEnd"/>
                 </w:p>
               </w:tc>
               <w:tc>
@@ -9647,6 +10383,7 @@
                       <w:szCs w:val="22"/>
                     </w:rPr>
                   </w:pPr>
+                  <w:proofErr w:type="spellStart"/>
                   <w:r>
                     <w:rPr>
                       <w:sz w:val="22"/>
@@ -9654,6 +10391,7 @@
                     </w:rPr>
                     <w:t>id_cm</w:t>
                   </w:r>
+                  <w:proofErr w:type="spellEnd"/>
                 </w:p>
               </w:tc>
               <w:tc>
@@ -9691,6 +10429,7 @@
                       <w:szCs w:val="22"/>
                     </w:rPr>
                   </w:pPr>
+                  <w:proofErr w:type="spellStart"/>
                   <w:r>
                     <w:rPr>
                       <w:sz w:val="22"/>
@@ -9698,6 +10437,7 @@
                     </w:rPr>
                     <w:t>Id_riesInun</w:t>
                   </w:r>
+                  <w:proofErr w:type="spellEnd"/>
                 </w:p>
               </w:tc>
               <w:tc>
@@ -9773,16 +10513,38 @@
                 <w:sz w:val="22"/>
                 <w:szCs w:val="22"/>
               </w:rPr>
-              <w:t xml:space="preserve">Se encuentra el archivo POBLAR_BASE_FINAL.sql empezando en la línea </w:t>
+              <w:t xml:space="preserve">Se encuentra el archivo </w:t>
+            </w:r>
+            <w:proofErr w:type="spellStart"/>
+            <w:r>
+              <w:rPr>
+                <w:sz w:val="22"/>
+                <w:szCs w:val="22"/>
+              </w:rPr>
+              <w:t>POBLAR_BASE_FINAL.sql</w:t>
+            </w:r>
+            <w:proofErr w:type="spellEnd"/>
+            <w:r>
+              <w:rPr>
+                <w:sz w:val="22"/>
+                <w:szCs w:val="22"/>
+              </w:rPr>
+              <w:t xml:space="preserve"> empezando en la línea</w:t>
+            </w:r>
+            <w:r>
+              <w:rPr>
+                <w:sz w:val="22"/>
+                <w:szCs w:val="22"/>
+              </w:rPr>
+              <w:t xml:space="preserve"> </w:t>
             </w:r>
             <w:r>
               <w:rPr>
                 <w:color w:val="auto"/>
                 <w:sz w:val="22"/>
                 <w:szCs w:val="22"/>
-                <w:highlight w:val="yellow"/>
-              </w:rPr>
-              <w:t>#Linea</w:t>
+              </w:rPr>
+              <w:t>#1959</w:t>
             </w:r>
             <w:r>
               <w:rPr>
@@ -9813,7 +10575,23 @@
                 <w:sz w:val="22"/>
                 <w:szCs w:val="22"/>
               </w:rPr>
-              <w:t xml:space="preserve">Código de la creación de índices (incluyendo la verificación de bounding box) o la especificación de parámetros usados </w:t>
+              <w:t xml:space="preserve">Código de la creación de índices (incluyendo la verificación de </w:t>
+            </w:r>
+            <w:proofErr w:type="spellStart"/>
+            <w:r>
+              <w:rPr>
+                <w:sz w:val="22"/>
+                <w:szCs w:val="22"/>
+              </w:rPr>
+              <w:t>bounding</w:t>
+            </w:r>
+            <w:proofErr w:type="spellEnd"/>
+            <w:r>
+              <w:rPr>
+                <w:sz w:val="22"/>
+                <w:szCs w:val="22"/>
+              </w:rPr>
+              <w:t xml:space="preserve"> box) o la especificación de parámetros usados </w:t>
             </w:r>
           </w:p>
         </w:tc>
@@ -9887,7 +10665,7 @@
     <w:p/>
     <w:tbl>
       <w:tblPr>
-        <w:tblStyle w:val="TableGrid"/>
+        <w:tblStyle w:val="Tablaconcuadrcula"/>
         <w:tblW w:w="0" w:type="auto"/>
         <w:tblLook w:val="04A0" w:firstRow="1" w:lastRow="0" w:firstColumn="1" w:lastColumn="0" w:noHBand="0" w:noVBand="1"/>
       </w:tblPr>
@@ -10072,7 +10850,7 @@
           </w:tcPr>
           <w:tbl>
             <w:tblPr>
-              <w:tblStyle w:val="TableGrid"/>
+              <w:tblStyle w:val="Tablaconcuadrcula"/>
               <w:tblW w:w="0" w:type="auto"/>
               <w:tblLook w:val="04A0" w:firstRow="1" w:lastRow="0" w:firstColumn="1" w:lastColumn="0" w:noHBand="0" w:noVBand="1"/>
             </w:tblPr>
@@ -10109,6 +10887,7 @@
                     </w:rPr>
                     <w:t xml:space="preserve"> </w:t>
                   </w:r>
+                  <w:proofErr w:type="spellStart"/>
                   <w:r>
                     <w:rPr>
                       <w:sz w:val="22"/>
@@ -10116,6 +10895,7 @@
                     </w:rPr>
                     <w:t>centro_incen</w:t>
                   </w:r>
+                  <w:proofErr w:type="spellEnd"/>
                 </w:p>
               </w:tc>
               <w:tc>
@@ -10153,6 +10933,7 @@
                       <w:szCs w:val="22"/>
                     </w:rPr>
                   </w:pPr>
+                  <w:proofErr w:type="spellStart"/>
                   <w:r>
                     <w:rPr>
                       <w:sz w:val="22"/>
@@ -10161,6 +10942,7 @@
                     <w:lastRenderedPageBreak/>
                     <w:t>id_cm</w:t>
                   </w:r>
+                  <w:proofErr w:type="spellEnd"/>
                 </w:p>
               </w:tc>
               <w:tc>
@@ -10198,6 +10980,7 @@
                       <w:szCs w:val="22"/>
                     </w:rPr>
                   </w:pPr>
+                  <w:proofErr w:type="spellStart"/>
                   <w:r>
                     <w:rPr>
                       <w:sz w:val="22"/>
@@ -10205,6 +10988,7 @@
                     </w:rPr>
                     <w:t>Id_riesIncen</w:t>
                   </w:r>
+                  <w:proofErr w:type="spellEnd"/>
                 </w:p>
               </w:tc>
               <w:tc>
@@ -10281,16 +11065,31 @@
                 <w:sz w:val="22"/>
                 <w:szCs w:val="22"/>
               </w:rPr>
-              <w:t xml:space="preserve">Se encuentra el archivo POBLAR_BASE_FINAL.sql empezando en la línea </w:t>
+              <w:t xml:space="preserve">Se encuentra el archivo </w:t>
+            </w:r>
+            <w:proofErr w:type="spellStart"/>
+            <w:r>
+              <w:rPr>
+                <w:sz w:val="22"/>
+                <w:szCs w:val="22"/>
+              </w:rPr>
+              <w:t>POBLAR_BASE_FINAL.sql</w:t>
+            </w:r>
+            <w:proofErr w:type="spellEnd"/>
+            <w:r>
+              <w:rPr>
+                <w:sz w:val="22"/>
+                <w:szCs w:val="22"/>
+              </w:rPr>
+              <w:t xml:space="preserve"> empezando en la línea </w:t>
             </w:r>
             <w:r>
               <w:rPr>
                 <w:color w:val="auto"/>
                 <w:sz w:val="22"/>
                 <w:szCs w:val="22"/>
-                <w:highlight w:val="yellow"/>
-              </w:rPr>
-              <w:t>#Linea</w:t>
+              </w:rPr>
+              <w:t>#1917</w:t>
             </w:r>
             <w:r>
               <w:rPr>
@@ -10321,7 +11120,23 @@
                 <w:sz w:val="22"/>
                 <w:szCs w:val="22"/>
               </w:rPr>
-              <w:t xml:space="preserve">Código de la creación de índices (incluyendo la verificación de bounding box) o la especificación de parámetros usados </w:t>
+              <w:t xml:space="preserve">Código de la creación de índices (incluyendo la verificación de </w:t>
+            </w:r>
+            <w:proofErr w:type="spellStart"/>
+            <w:r>
+              <w:rPr>
+                <w:sz w:val="22"/>
+                <w:szCs w:val="22"/>
+              </w:rPr>
+              <w:t>bounding</w:t>
+            </w:r>
+            <w:proofErr w:type="spellEnd"/>
+            <w:r>
+              <w:rPr>
+                <w:sz w:val="22"/>
+                <w:szCs w:val="22"/>
+              </w:rPr>
+              <w:t xml:space="preserve"> box) o la especificación de parámetros usados </w:t>
             </w:r>
           </w:p>
         </w:tc>
@@ -10395,7 +11210,7 @@
     <w:p/>
     <w:tbl>
       <w:tblPr>
-        <w:tblStyle w:val="TableGrid"/>
+        <w:tblStyle w:val="Tablaconcuadrcula"/>
         <w:tblW w:w="0" w:type="auto"/>
         <w:tblLook w:val="04A0" w:firstRow="1" w:lastRow="0" w:firstColumn="1" w:lastColumn="0" w:noHBand="0" w:noVBand="1"/>
       </w:tblPr>
@@ -10580,7 +11395,7 @@
           </w:tcPr>
           <w:tbl>
             <w:tblPr>
-              <w:tblStyle w:val="TableGrid"/>
+              <w:tblStyle w:val="Tablaconcuadrcula"/>
               <w:tblW w:w="0" w:type="auto"/>
               <w:tblLook w:val="04A0" w:firstRow="1" w:lastRow="0" w:firstColumn="1" w:lastColumn="0" w:noHBand="0" w:noVBand="1"/>
             </w:tblPr>
@@ -10667,7 +11482,23 @@
                       <w:sz w:val="22"/>
                       <w:szCs w:val="22"/>
                     </w:rPr>
-                    <w:t>Población total por cond. aseguramiento y tipo de seguro social, según provincia, cantón y distrito</w:t>
+                    <w:t xml:space="preserve">Población total por </w:t>
+                  </w:r>
+                  <w:proofErr w:type="spellStart"/>
+                  <w:r>
+                    <w:rPr>
+                      <w:sz w:val="22"/>
+                      <w:szCs w:val="22"/>
+                    </w:rPr>
+                    <w:t>cond</w:t>
+                  </w:r>
+                  <w:proofErr w:type="spellEnd"/>
+                  <w:r>
+                    <w:rPr>
+                      <w:sz w:val="22"/>
+                      <w:szCs w:val="22"/>
+                    </w:rPr>
+                    <w:t>. aseguramiento y tipo de seguro social, según provincia, cantón y distrito</w:t>
                   </w:r>
                 </w:p>
               </w:tc>
@@ -10706,6 +11537,7 @@
                       <w:szCs w:val="22"/>
                     </w:rPr>
                   </w:pPr>
+                  <w:proofErr w:type="spellStart"/>
                   <w:r>
                     <w:rPr>
                       <w:sz w:val="22"/>
@@ -10713,6 +11545,7 @@
                     </w:rPr>
                     <w:t>cod_dis</w:t>
                   </w:r>
+                  <w:proofErr w:type="spellEnd"/>
                 </w:p>
               </w:tc>
               <w:tc>
@@ -10778,6 +11611,7 @@
                       <w:szCs w:val="22"/>
                     </w:rPr>
                   </w:pPr>
+                  <w:proofErr w:type="spellStart"/>
                   <w:r>
                     <w:rPr>
                       <w:sz w:val="22"/>
@@ -10785,6 +11619,7 @@
                     </w:rPr>
                     <w:t>tipo_seguro</w:t>
                   </w:r>
+                  <w:proofErr w:type="spellEnd"/>
                 </w:p>
               </w:tc>
               <w:tc>
@@ -10850,6 +11685,7 @@
                       <w:szCs w:val="22"/>
                     </w:rPr>
                   </w:pPr>
+                  <w:proofErr w:type="spellStart"/>
                   <w:r>
                     <w:rPr>
                       <w:sz w:val="22"/>
@@ -10857,6 +11693,7 @@
                     </w:rPr>
                     <w:t>cantidad_asegurados</w:t>
                   </w:r>
+                  <w:proofErr w:type="spellEnd"/>
                 </w:p>
               </w:tc>
               <w:tc>
@@ -10962,17 +11799,34 @@
                 <w:szCs w:val="22"/>
               </w:rPr>
               <w:lastRenderedPageBreak/>
-              <w:t xml:space="preserve">Se encuentra el archivo POBLAR_BASE_FINAL.sql empezando en la línea </w:t>
+              <w:t xml:space="preserve">Se encuentra el archivo </w:t>
+            </w:r>
+            <w:proofErr w:type="spellStart"/>
+            <w:r>
+              <w:rPr>
+                <w:sz w:val="22"/>
+                <w:szCs w:val="22"/>
+              </w:rPr>
+              <w:t>POBLAR_BASE_FINAL.sql</w:t>
+            </w:r>
+            <w:proofErr w:type="spellEnd"/>
+            <w:r>
+              <w:rPr>
+                <w:sz w:val="22"/>
+                <w:szCs w:val="22"/>
+              </w:rPr>
+              <w:t xml:space="preserve"> empezando en la línea </w:t>
             </w:r>
             <w:r>
               <w:rPr>
                 <w:color w:val="auto"/>
                 <w:sz w:val="22"/>
                 <w:szCs w:val="22"/>
-                <w:highlight w:val="yellow"/>
-              </w:rPr>
-              <w:t>#Linea</w:t>
-            </w:r>
+              </w:rPr>
+              <w:t>#2000</w:t>
+            </w:r>
+            <w:bookmarkStart w:id="0" w:name="_GoBack"/>
+            <w:bookmarkEnd w:id="0"/>
             <w:r>
               <w:rPr>
                 <w:color w:val="auto"/>
@@ -11003,7 +11857,23 @@
                 <w:szCs w:val="22"/>
               </w:rPr>
               <w:lastRenderedPageBreak/>
-              <w:t xml:space="preserve">Código de la creación de índices (incluyendo la verificación de bounding box) o la especificación de parámetros usados </w:t>
+              <w:t xml:space="preserve">Código de la creación de índices (incluyendo la verificación de </w:t>
+            </w:r>
+            <w:proofErr w:type="spellStart"/>
+            <w:r>
+              <w:rPr>
+                <w:sz w:val="22"/>
+                <w:szCs w:val="22"/>
+              </w:rPr>
+              <w:t>bounding</w:t>
+            </w:r>
+            <w:proofErr w:type="spellEnd"/>
+            <w:r>
+              <w:rPr>
+                <w:sz w:val="22"/>
+                <w:szCs w:val="22"/>
+              </w:rPr>
+              <w:t xml:space="preserve"> box) o la especificación de parámetros usados </w:t>
             </w:r>
           </w:p>
         </w:tc>
@@ -11091,6 +11961,7 @@
         </w:rPr>
         <w:t xml:space="preserve">Evaluación del </w:t>
       </w:r>
+      <w:proofErr w:type="spellStart"/>
       <w:r>
         <w:rPr>
           <w:rFonts w:ascii="Times New Roman" w:hAnsi="Times New Roman" w:cs="Times New Roman"/>
@@ -11098,7 +11969,17 @@
           <w:i/>
           <w:color w:val="000000"/>
         </w:rPr>
-        <w:t>Bounding Box</w:t>
+        <w:t>Bounding</w:t>
+      </w:r>
+      <w:proofErr w:type="spellEnd"/>
+      <w:r>
+        <w:rPr>
+          <w:rFonts w:ascii="Times New Roman" w:hAnsi="Times New Roman" w:cs="Times New Roman"/>
+          <w:b/>
+          <w:i/>
+          <w:color w:val="000000"/>
+        </w:rPr>
+        <w:t xml:space="preserve"> Box</w:t>
       </w:r>
     </w:p>
     <w:p>
@@ -11114,12 +11995,21 @@
         </w:rPr>
         <w:t xml:space="preserve">A la hora de crear los índices espaciales es requerido especificar las referencias (coordenadas) para crear el </w:t>
       </w:r>
+      <w:proofErr w:type="spellStart"/>
       <w:r>
         <w:rPr>
           <w:rFonts w:ascii="Times New Roman" w:hAnsi="Times New Roman" w:cs="Times New Roman"/>
           <w:i/>
         </w:rPr>
-        <w:t>Bounding Box</w:t>
+        <w:t>Bounding</w:t>
+      </w:r>
+      <w:proofErr w:type="spellEnd"/>
+      <w:r>
+        <w:rPr>
+          <w:rFonts w:ascii="Times New Roman" w:hAnsi="Times New Roman" w:cs="Times New Roman"/>
+          <w:i/>
+        </w:rPr>
+        <w:t xml:space="preserve"> Box</w:t>
       </w:r>
       <w:r>
         <w:rPr>
@@ -11139,7 +12029,21 @@
         <w:rPr>
           <w:rFonts w:ascii="Times New Roman" w:hAnsi="Times New Roman" w:cs="Times New Roman"/>
         </w:rPr>
-        <w:t xml:space="preserve">En el caso de nuestro proyecto, el Bounding Box para los índices espaciales fue calculado sobre la unión de las geometrías de todas las regiones, mediante la función </w:t>
+        <w:t xml:space="preserve">En el caso de nuestro proyecto, el </w:t>
+      </w:r>
+      <w:proofErr w:type="spellStart"/>
+      <w:r>
+        <w:rPr>
+          <w:rFonts w:ascii="Times New Roman" w:hAnsi="Times New Roman" w:cs="Times New Roman"/>
+        </w:rPr>
+        <w:t>Bounding</w:t>
+      </w:r>
+      <w:proofErr w:type="spellEnd"/>
+      <w:r>
+        <w:rPr>
+          <w:rFonts w:ascii="Times New Roman" w:hAnsi="Times New Roman" w:cs="Times New Roman"/>
+        </w:rPr>
+        <w:t xml:space="preserve"> Box para los índices espaciales fue calculado sobre la unión de las geometrías de todas las regiones, mediante la función </w:t>
       </w:r>
       <w:r>
         <w:rPr>
@@ -11165,7 +12069,21 @@
         <w:rPr>
           <w:rFonts w:ascii="Times New Roman" w:hAnsi="Times New Roman" w:cs="Times New Roman"/>
         </w:rPr>
-        <w:t xml:space="preserve">; se realizó de esta manera dado que esta unión comprende el área (terrestre) de todo el país. Luego de conocer el Bounding Box, para obtener el valor de las referencias basta con recurrir a un método que represente la geometría como texto; utilizamos la función </w:t>
+        <w:t xml:space="preserve">; se realizó de esta manera dado que esta unión comprende el área (terrestre) de todo el país. Luego de conocer el </w:t>
+      </w:r>
+      <w:proofErr w:type="spellStart"/>
+      <w:r>
+        <w:rPr>
+          <w:rFonts w:ascii="Times New Roman" w:hAnsi="Times New Roman" w:cs="Times New Roman"/>
+        </w:rPr>
+        <w:t>Bounding</w:t>
+      </w:r>
+      <w:proofErr w:type="spellEnd"/>
+      <w:r>
+        <w:rPr>
+          <w:rFonts w:ascii="Times New Roman" w:hAnsi="Times New Roman" w:cs="Times New Roman"/>
+        </w:rPr>
+        <w:t xml:space="preserve"> Box, para obtener el valor de las referencias basta con recurrir a un método que represente la geometría como texto; utilizamos la función </w:t>
       </w:r>
       <w:r>
         <w:rPr>
@@ -11260,7 +12178,7 @@
     </w:p>
     <w:p>
       <w:pPr>
-        <w:pStyle w:val="Caption"/>
+        <w:pStyle w:val="Descripcin"/>
         <w:jc w:val="center"/>
       </w:pPr>
       <w:r>
@@ -11297,12 +12215,21 @@
         </w:rPr>
         <w:t xml:space="preserve">El resultado de esta consulta, que corresponde a las referencias del </w:t>
       </w:r>
+      <w:proofErr w:type="spellStart"/>
       <w:r>
         <w:rPr>
           <w:rFonts w:ascii="Times New Roman" w:hAnsi="Times New Roman" w:cs="Times New Roman"/>
           <w:i/>
         </w:rPr>
-        <w:t>Bounding Box</w:t>
+        <w:t>Bounding</w:t>
+      </w:r>
+      <w:proofErr w:type="spellEnd"/>
+      <w:r>
+        <w:rPr>
+          <w:rFonts w:ascii="Times New Roman" w:hAnsi="Times New Roman" w:cs="Times New Roman"/>
+          <w:i/>
+        </w:rPr>
+        <w:t xml:space="preserve"> Box</w:t>
       </w:r>
       <w:r>
         <w:rPr>
@@ -11380,17 +12307,11 @@
     </w:p>
     <w:p>
       <w:pPr>
-        <w:pStyle w:val="Caption"/>
+        <w:pStyle w:val="Descripcin"/>
         <w:jc w:val="center"/>
       </w:pPr>
       <w:r>
-        <w:t xml:space="preserve">Figura </w:t>
-      </w:r>
-      <w:r>
-        <w:t>4</w:t>
-      </w:r>
-      <w:r>
-        <w:t>: Obtenci</w:t>
+        <w:t>Figura 4: Obtenci</w:t>
       </w:r>
       <w:r>
         <w:rPr>
@@ -11399,10 +12320,7 @@
         <w:t>ó</w:t>
       </w:r>
       <w:r>
-        <w:t xml:space="preserve">n de </w:t>
-      </w:r>
-      <w:r>
-        <w:t>Valores</w:t>
+        <w:t>n de Valores</w:t>
       </w:r>
     </w:p>
     <w:p/>
@@ -11493,20 +12411,11 @@
     </w:p>
     <w:p>
       <w:pPr>
-        <w:pStyle w:val="Caption"/>
+        <w:pStyle w:val="Descripcin"/>
         <w:jc w:val="center"/>
       </w:pPr>
       <w:r>
-        <w:t xml:space="preserve">Figura </w:t>
-      </w:r>
-      <w:r>
-        <w:t>5</w:t>
-      </w:r>
-      <w:r>
-        <w:t xml:space="preserve">: </w:t>
-      </w:r>
-      <w:r>
-        <w:t>x-min</w:t>
+        <w:t>Figura 5: x-min</w:t>
       </w:r>
     </w:p>
     <w:p>
@@ -11574,21 +12483,17 @@
     </w:p>
     <w:p>
       <w:pPr>
-        <w:pStyle w:val="Caption"/>
+        <w:pStyle w:val="Descripcin"/>
         <w:jc w:val="center"/>
       </w:pPr>
       <w:r>
-        <w:t xml:space="preserve">Figura </w:t>
+        <w:t>Figura 6: x-</w:t>
       </w:r>
+      <w:proofErr w:type="spellStart"/>
       <w:r>
-        <w:t>6</w:t>
+        <w:t>max</w:t>
       </w:r>
-      <w:r>
-        <w:t xml:space="preserve">: </w:t>
-      </w:r>
-      <w:r>
-        <w:t>x-max</w:t>
-      </w:r>
+      <w:proofErr w:type="spellEnd"/>
     </w:p>
     <w:p>
       <w:pPr>
@@ -11677,20 +12582,11 @@
     </w:p>
     <w:p>
       <w:pPr>
-        <w:pStyle w:val="Caption"/>
+        <w:pStyle w:val="Descripcin"/>
         <w:jc w:val="center"/>
       </w:pPr>
       <w:r>
-        <w:t xml:space="preserve">Figura </w:t>
-      </w:r>
-      <w:r>
-        <w:t>7</w:t>
-      </w:r>
-      <w:r>
-        <w:t xml:space="preserve">: </w:t>
-      </w:r>
-      <w:r>
-        <w:t>y-min</w:t>
+        <w:t>Figura 7: y-min</w:t>
       </w:r>
     </w:p>
     <w:p>
@@ -11775,21 +12671,17 @@
     </w:p>
     <w:p>
       <w:pPr>
-        <w:pStyle w:val="Caption"/>
+        <w:pStyle w:val="Descripcin"/>
         <w:jc w:val="center"/>
       </w:pPr>
       <w:r>
-        <w:t xml:space="preserve">Figura </w:t>
+        <w:t>Figura 8: y-</w:t>
       </w:r>
+      <w:proofErr w:type="spellStart"/>
       <w:r>
-        <w:t>8</w:t>
+        <w:t>max</w:t>
       </w:r>
-      <w:r>
-        <w:t xml:space="preserve">: </w:t>
-      </w:r>
-      <w:r>
-        <w:t>y-max</w:t>
-      </w:r>
+      <w:proofErr w:type="spellEnd"/>
     </w:p>
     <w:p/>
     <w:p>
@@ -11801,8 +12693,6 @@
         </w:numPr>
         <w:ind w:left="426" w:hanging="426"/>
       </w:pPr>
-      <w:bookmarkStart w:id="0" w:name="_GoBack"/>
-      <w:bookmarkEnd w:id="0"/>
       <w:r>
         <w:t xml:space="preserve">Código y los resultados de cada una de las consultas elaboradas para análisis. </w:t>
       </w:r>
@@ -11814,7 +12704,7 @@
     </w:p>
     <w:tbl>
       <w:tblPr>
-        <w:tblStyle w:val="TableGrid"/>
+        <w:tblStyle w:val="Tablaconcuadrcula"/>
         <w:tblW w:w="9356" w:type="dxa"/>
         <w:tblInd w:w="-176" w:type="dxa"/>
         <w:tblLayout w:type="fixed"/>
@@ -12088,10 +12978,10 @@
             </w:pPr>
             <w:r>
               <w:object w:dxaOrig="6345" w:dyaOrig="5145">
-                <v:shape id="_x0000_i1025" type="#_x0000_t75" style="width:145.5pt;height:117.75pt" o:ole="">
+                <v:shape id="_x0000_i1034" type="#_x0000_t75" style="width:145.5pt;height:117.75pt" o:ole="">
                   <v:imagedata r:id="rId57" o:title=""/>
                 </v:shape>
-                <o:OLEObject Type="Embed" ProgID="PBrush" ShapeID="_x0000_i1025" DrawAspect="Content" ObjectID="_1478162251" r:id="rId58"/>
+                <o:OLEObject Type="Embed" ProgID="PBrush" ShapeID="_x0000_i1034" DrawAspect="Content" ObjectID="_1478166719" r:id="rId58"/>
               </w:object>
             </w:r>
           </w:p>
@@ -12183,10 +13073,10 @@
             </w:pPr>
             <w:r>
               <w:object w:dxaOrig="8685" w:dyaOrig="3960">
-                <v:shape id="_x0000_i1026" type="#_x0000_t75" style="width:152.25pt;height:69pt" o:ole="">
+                <v:shape id="_x0000_i1035" type="#_x0000_t75" style="width:152.25pt;height:69pt" o:ole="">
                   <v:imagedata r:id="rId60" o:title=""/>
                 </v:shape>
-                <o:OLEObject Type="Embed" ProgID="PBrush" ShapeID="_x0000_i1026" DrawAspect="Content" ObjectID="_1478162252" r:id="rId61"/>
+                <o:OLEObject Type="Embed" ProgID="PBrush" ShapeID="_x0000_i1035" DrawAspect="Content" ObjectID="_1478166720" r:id="rId61"/>
               </w:object>
             </w:r>
           </w:p>
@@ -12203,10 +13093,10 @@
             </w:pPr>
             <w:r>
               <w:object w:dxaOrig="5370" w:dyaOrig="3180">
-                <v:shape id="_x0000_i1027" type="#_x0000_t75" style="width:152.25pt;height:90pt" o:ole="">
+                <v:shape id="_x0000_i1036" type="#_x0000_t75" style="width:152.25pt;height:90pt" o:ole="">
                   <v:imagedata r:id="rId62" o:title=""/>
                 </v:shape>
-                <o:OLEObject Type="Embed" ProgID="PBrush" ShapeID="_x0000_i1027" DrawAspect="Content" ObjectID="_1478162253" r:id="rId63"/>
+                <o:OLEObject Type="Embed" ProgID="PBrush" ShapeID="_x0000_i1036" DrawAspect="Content" ObjectID="_1478166721" r:id="rId63"/>
               </w:object>
             </w:r>
           </w:p>
@@ -12215,20 +13105,33 @@
     </w:tbl>
     <w:p>
       <w:pPr>
-        <w:pStyle w:val="Caption"/>
+        <w:pStyle w:val="Descripcin"/>
         <w:jc w:val="center"/>
       </w:pPr>
       <w:r>
         <w:t xml:space="preserve">Tabla </w:t>
       </w:r>
-      <w:fldSimple w:instr=" SEQ Tabla \* ARABIC ">
-        <w:r>
-          <w:rPr>
-            <w:noProof/>
-          </w:rPr>
-          <w:t>1</w:t>
-        </w:r>
-      </w:fldSimple>
+      <w:r>
+        <w:fldChar w:fldCharType="begin"/>
+      </w:r>
+      <w:r>
+        <w:instrText xml:space="preserve"> SEQ Tabla \* ARABIC </w:instrText>
+      </w:r>
+      <w:r>
+        <w:fldChar w:fldCharType="separate"/>
+      </w:r>
+      <w:r>
+        <w:rPr>
+          <w:noProof/>
+        </w:rPr>
+        <w:t>1</w:t>
+      </w:r>
+      <w:r>
+        <w:rPr>
+          <w:noProof/>
+        </w:rPr>
+        <w:fldChar w:fldCharType="end"/>
+      </w:r>
       <w:r>
         <w:t>: consultas para análisis</w:t>
       </w:r>
@@ -12376,7 +13279,7 @@
     </w:p>
     <w:tbl>
       <w:tblPr>
-        <w:tblStyle w:val="TableGrid"/>
+        <w:tblStyle w:val="Tablaconcuadrcula"/>
         <w:tblW w:w="0" w:type="auto"/>
         <w:tblLayout w:type="fixed"/>
         <w:tblLook w:val="04A0" w:firstRow="1" w:lastRow="0" w:firstColumn="1" w:lastColumn="0" w:noHBand="0" w:noVBand="1"/>
@@ -13526,27 +14429,40 @@
     </w:tbl>
     <w:p>
       <w:pPr>
-        <w:pStyle w:val="Caption"/>
+        <w:pStyle w:val="Descripcin"/>
         <w:jc w:val="center"/>
       </w:pPr>
       <w:r>
         <w:t xml:space="preserve">Tabla </w:t>
       </w:r>
-      <w:fldSimple w:instr=" SEQ Tabla \* ARABIC ">
-        <w:r>
-          <w:rPr>
-            <w:noProof/>
-          </w:rPr>
-          <w:t>2</w:t>
-        </w:r>
-      </w:fldSimple>
+      <w:r>
+        <w:fldChar w:fldCharType="begin"/>
+      </w:r>
+      <w:r>
+        <w:instrText xml:space="preserve"> SEQ Tabla \* ARABIC </w:instrText>
+      </w:r>
+      <w:r>
+        <w:fldChar w:fldCharType="separate"/>
+      </w:r>
+      <w:r>
+        <w:rPr>
+          <w:noProof/>
+        </w:rPr>
+        <w:t>2</w:t>
+      </w:r>
+      <w:r>
+        <w:rPr>
+          <w:noProof/>
+        </w:rPr>
+        <w:fldChar w:fldCharType="end"/>
+      </w:r>
       <w:r>
         <w:t>: cuadro comparativo de las variaciones de la consulta de análisis #1</w:t>
       </w:r>
     </w:p>
     <w:tbl>
       <w:tblPr>
-        <w:tblStyle w:val="TableGrid"/>
+        <w:tblStyle w:val="Tablaconcuadrcula"/>
         <w:tblW w:w="0" w:type="auto"/>
         <w:tblLook w:val="04A0" w:firstRow="1" w:lastRow="0" w:firstColumn="1" w:lastColumn="0" w:noHBand="0" w:noVBand="1"/>
       </w:tblPr>
@@ -15486,21 +16402,34 @@
     </w:tbl>
     <w:p>
       <w:pPr>
-        <w:pStyle w:val="Caption"/>
+        <w:pStyle w:val="Descripcin"/>
         <w:jc w:val="center"/>
       </w:pPr>
       <w:r>
         <w:lastRenderedPageBreak/>
         <w:t xml:space="preserve">Tabla </w:t>
       </w:r>
-      <w:fldSimple w:instr=" SEQ Tabla \* ARABIC ">
-        <w:r>
-          <w:rPr>
-            <w:noProof/>
-          </w:rPr>
-          <w:t>3</w:t>
-        </w:r>
-      </w:fldSimple>
+      <w:r>
+        <w:fldChar w:fldCharType="begin"/>
+      </w:r>
+      <w:r>
+        <w:instrText xml:space="preserve"> SEQ Tabla \* ARABIC </w:instrText>
+      </w:r>
+      <w:r>
+        <w:fldChar w:fldCharType="separate"/>
+      </w:r>
+      <w:r>
+        <w:rPr>
+          <w:noProof/>
+        </w:rPr>
+        <w:t>3</w:t>
+      </w:r>
+      <w:r>
+        <w:rPr>
+          <w:noProof/>
+        </w:rPr>
+        <w:fldChar w:fldCharType="end"/>
+      </w:r>
       <w:r>
         <w:t>: estadísticas de la consulta de análisis #1 y sus variaciones</w:t>
       </w:r>
@@ -15508,7 +16437,7 @@
     <w:p/>
     <w:tbl>
       <w:tblPr>
-        <w:tblStyle w:val="TableGrid"/>
+        <w:tblStyle w:val="Tablaconcuadrcula"/>
         <w:tblW w:w="0" w:type="auto"/>
         <w:tblLayout w:type="fixed"/>
         <w:tblLook w:val="04A0" w:firstRow="1" w:lastRow="0" w:firstColumn="1" w:lastColumn="0" w:noHBand="0" w:noVBand="1"/>
@@ -15914,10 +16843,10 @@
           <w:p>
             <w:r>
               <w:object w:dxaOrig="11805" w:dyaOrig="4815">
-                <v:shape id="_x0000_i1028" type="#_x0000_t75" style="width:344.25pt;height:140.25pt" o:ole="">
+                <v:shape id="_x0000_i1037" type="#_x0000_t75" style="width:344.25pt;height:140.25pt" o:ole="">
                   <v:imagedata r:id="rId70" o:title=""/>
                 </v:shape>
-                <o:OLEObject Type="Embed" ProgID="PBrush" ShapeID="_x0000_i1028" DrawAspect="Content" ObjectID="_1478162254" r:id="rId71"/>
+                <o:OLEObject Type="Embed" ProgID="PBrush" ShapeID="_x0000_i1037" DrawAspect="Content" ObjectID="_1478166722" r:id="rId71"/>
               </w:object>
             </w:r>
           </w:p>
@@ -15976,10 +16905,10 @@
           <w:p>
             <w:r>
               <w:object w:dxaOrig="4320" w:dyaOrig="1520">
-                <v:shape id="_x0000_i1029" type="#_x0000_t75" style="width:346.5pt;height:121.5pt" o:ole="">
+                <v:shape id="_x0000_i1038" type="#_x0000_t75" style="width:346.5pt;height:121.5pt" o:ole="">
                   <v:imagedata r:id="rId72" o:title=""/>
                 </v:shape>
-                <o:OLEObject Type="Embed" ProgID="PBrush" ShapeID="_x0000_i1029" DrawAspect="Content" ObjectID="_1478162255" r:id="rId73"/>
+                <o:OLEObject Type="Embed" ProgID="PBrush" ShapeID="_x0000_i1038" DrawAspect="Content" ObjectID="_1478166723" r:id="rId73"/>
               </w:object>
             </w:r>
           </w:p>
@@ -16031,10 +16960,10 @@
           <w:p>
             <w:r>
               <w:object w:dxaOrig="4320" w:dyaOrig="1378">
-                <v:shape id="_x0000_i1030" type="#_x0000_t75" style="width:334.5pt;height:106.5pt" o:ole="">
+                <v:shape id="_x0000_i1039" type="#_x0000_t75" style="width:334.5pt;height:106.5pt" o:ole="">
                   <v:imagedata r:id="rId74" o:title=""/>
                 </v:shape>
-                <o:OLEObject Type="Embed" ProgID="PBrush" ShapeID="_x0000_i1030" DrawAspect="Content" ObjectID="_1478162256" r:id="rId75"/>
+                <o:OLEObject Type="Embed" ProgID="PBrush" ShapeID="_x0000_i1039" DrawAspect="Content" ObjectID="_1478166724" r:id="rId75"/>
               </w:object>
             </w:r>
           </w:p>
@@ -16087,10 +17016,10 @@
           <w:p>
             <w:r>
               <w:object w:dxaOrig="4320" w:dyaOrig="1384">
-                <v:shape id="_x0000_i1031" type="#_x0000_t75" style="width:339pt;height:108pt" o:ole="">
+                <v:shape id="_x0000_i1040" type="#_x0000_t75" style="width:339pt;height:108pt" o:ole="">
                   <v:imagedata r:id="rId76" o:title=""/>
                 </v:shape>
-                <o:OLEObject Type="Embed" ProgID="PBrush" ShapeID="_x0000_i1031" DrawAspect="Content" ObjectID="_1478162257" r:id="rId77"/>
+                <o:OLEObject Type="Embed" ProgID="PBrush" ShapeID="_x0000_i1040" DrawAspect="Content" ObjectID="_1478166725" r:id="rId77"/>
               </w:object>
             </w:r>
           </w:p>
@@ -16158,7 +17087,7 @@
     </w:tbl>
     <w:p>
       <w:pPr>
-        <w:pStyle w:val="Caption"/>
+        <w:pStyle w:val="Descripcin"/>
         <w:jc w:val="center"/>
       </w:pPr>
       <w:r>
@@ -16167,7 +17096,7 @@
     </w:p>
     <w:tbl>
       <w:tblPr>
-        <w:tblStyle w:val="TableGrid"/>
+        <w:tblStyle w:val="Tablaconcuadrcula"/>
         <w:tblW w:w="0" w:type="auto"/>
         <w:tblLook w:val="04A0" w:firstRow="1" w:lastRow="0" w:firstColumn="1" w:lastColumn="0" w:noHBand="0" w:noVBand="1"/>
       </w:tblPr>
@@ -18649,7 +19578,7 @@
     </w:tbl>
     <w:p>
       <w:pPr>
-        <w:pStyle w:val="Caption"/>
+        <w:pStyle w:val="Descripcin"/>
         <w:jc w:val="center"/>
       </w:pPr>
       <w:r>
@@ -18660,7 +19589,7 @@
     <w:p/>
     <w:tbl>
       <w:tblPr>
-        <w:tblStyle w:val="TableGrid"/>
+        <w:tblStyle w:val="Tablaconcuadrcula"/>
         <w:tblW w:w="0" w:type="auto"/>
         <w:tblLayout w:type="fixed"/>
         <w:tblLook w:val="04A0" w:firstRow="1" w:lastRow="0" w:firstColumn="1" w:lastColumn="0" w:noHBand="0" w:noVBand="1"/>
@@ -19010,10 +19939,10 @@
           <w:p>
             <w:r>
               <w:object w:dxaOrig="16590" w:dyaOrig="3855">
-                <v:shape id="_x0000_i1032" type="#_x0000_t75" style="width:344.25pt;height:80.25pt" o:ole="">
+                <v:shape id="_x0000_i1041" type="#_x0000_t75" style="width:344.25pt;height:80.25pt" o:ole="">
                   <v:imagedata r:id="rId78" o:title=""/>
                 </v:shape>
-                <o:OLEObject Type="Embed" ProgID="PBrush" ShapeID="_x0000_i1032" DrawAspect="Content" ObjectID="_1478162258" r:id="rId79"/>
+                <o:OLEObject Type="Embed" ProgID="PBrush" ShapeID="_x0000_i1041" DrawAspect="Content" ObjectID="_1478166726" r:id="rId79"/>
               </w:object>
             </w:r>
           </w:p>
@@ -19216,7 +20145,7 @@
     </w:tbl>
     <w:p>
       <w:pPr>
-        <w:pStyle w:val="Caption"/>
+        <w:pStyle w:val="Descripcin"/>
         <w:jc w:val="center"/>
       </w:pPr>
       <w:r>
@@ -19225,7 +20154,7 @@
     </w:p>
     <w:tbl>
       <w:tblPr>
-        <w:tblStyle w:val="TableGrid"/>
+        <w:tblStyle w:val="Tablaconcuadrcula"/>
         <w:tblW w:w="0" w:type="auto"/>
         <w:tblLook w:val="04A0" w:firstRow="1" w:lastRow="0" w:firstColumn="1" w:lastColumn="0" w:noHBand="0" w:noVBand="1"/>
       </w:tblPr>
@@ -19956,7 +20885,7 @@
     </w:tbl>
     <w:p>
       <w:pPr>
-        <w:pStyle w:val="Caption"/>
+        <w:pStyle w:val="Descripcin"/>
         <w:jc w:val="center"/>
       </w:pPr>
       <w:r>
@@ -19986,7 +20915,7 @@
     <w:p/>
     <w:tbl>
       <w:tblPr>
-        <w:tblStyle w:val="TableGrid"/>
+        <w:tblStyle w:val="Tablaconcuadrcula"/>
         <w:tblW w:w="9782" w:type="dxa"/>
         <w:tblInd w:w="-176" w:type="dxa"/>
         <w:tblLayout w:type="fixed"/>
@@ -20290,10 +21219,10 @@
             </w:pPr>
             <w:r>
               <w:object w:dxaOrig="8205" w:dyaOrig="2865">
-                <v:shape id="_x0000_i1033" type="#_x0000_t75" style="width:225.75pt;height:78.75pt" o:ole="">
+                <v:shape id="_x0000_i1042" type="#_x0000_t75" style="width:225.75pt;height:78.75pt" o:ole="">
                   <v:imagedata r:id="rId83" o:title=""/>
                 </v:shape>
-                <o:OLEObject Type="Embed" ProgID="PBrush" ShapeID="_x0000_i1033" DrawAspect="Content" ObjectID="_1478162259" r:id="rId84"/>
+                <o:OLEObject Type="Embed" ProgID="PBrush" ShapeID="_x0000_i1042" DrawAspect="Content" ObjectID="_1478166727" r:id="rId84"/>
               </w:object>
             </w:r>
           </w:p>
@@ -20308,10 +21237,10 @@
             </w:pPr>
             <w:r>
               <w:object w:dxaOrig="9630" w:dyaOrig="3960">
-                <v:shape id="_x0000_i1034" type="#_x0000_t75" style="width:173.25pt;height:71.25pt" o:ole="">
+                <v:shape id="_x0000_i1043" type="#_x0000_t75" style="width:173.25pt;height:71.25pt" o:ole="">
                   <v:imagedata r:id="rId85" o:title=""/>
                 </v:shape>
-                <o:OLEObject Type="Embed" ProgID="PBrush" ShapeID="_x0000_i1034" DrawAspect="Content" ObjectID="_1478162260" r:id="rId86"/>
+                <o:OLEObject Type="Embed" ProgID="PBrush" ShapeID="_x0000_i1043" DrawAspect="Content" ObjectID="_1478166728" r:id="rId86"/>
               </w:object>
             </w:r>
           </w:p>
@@ -20321,10 +21250,10 @@
             </w:pPr>
             <w:r>
               <w:object w:dxaOrig="6120" w:dyaOrig="4755">
-                <v:shape id="_x0000_i1035" type="#_x0000_t75" style="width:173.25pt;height:134.25pt" o:ole="">
+                <v:shape id="_x0000_i1044" type="#_x0000_t75" style="width:173.25pt;height:134.25pt" o:ole="">
                   <v:imagedata r:id="rId87" o:title=""/>
                 </v:shape>
-                <o:OLEObject Type="Embed" ProgID="PBrush" ShapeID="_x0000_i1035" DrawAspect="Content" ObjectID="_1478162261" r:id="rId88"/>
+                <o:OLEObject Type="Embed" ProgID="PBrush" ShapeID="_x0000_i1044" DrawAspect="Content" ObjectID="_1478166729" r:id="rId88"/>
               </w:object>
             </w:r>
           </w:p>
@@ -20355,10 +21284,10 @@
             </w:pPr>
             <w:r>
               <w:object w:dxaOrig="10890" w:dyaOrig="6690">
-                <v:shape id="_x0000_i1036" type="#_x0000_t75" style="width:225.75pt;height:138.75pt" o:ole="">
+                <v:shape id="_x0000_i1045" type="#_x0000_t75" style="width:225.75pt;height:138.75pt" o:ole="">
                   <v:imagedata r:id="rId89" o:title=""/>
                 </v:shape>
-                <o:OLEObject Type="Embed" ProgID="PBrush" ShapeID="_x0000_i1036" DrawAspect="Content" ObjectID="_1478162262" r:id="rId90"/>
+                <o:OLEObject Type="Embed" ProgID="PBrush" ShapeID="_x0000_i1045" DrawAspect="Content" ObjectID="_1478166730" r:id="rId90"/>
               </w:object>
             </w:r>
           </w:p>
@@ -20373,10 +21302,10 @@
             </w:pPr>
             <w:r>
               <w:object w:dxaOrig="4335" w:dyaOrig="3390">
-                <v:shape id="_x0000_i1037" type="#_x0000_t75" style="width:173.25pt;height:135.75pt" o:ole="">
+                <v:shape id="_x0000_i1046" type="#_x0000_t75" style="width:173.25pt;height:135.75pt" o:ole="">
                   <v:imagedata r:id="rId91" o:title=""/>
                 </v:shape>
-                <o:OLEObject Type="Embed" ProgID="PBrush" ShapeID="_x0000_i1037" DrawAspect="Content" ObjectID="_1478162263" r:id="rId92"/>
+                <o:OLEObject Type="Embed" ProgID="PBrush" ShapeID="_x0000_i1046" DrawAspect="Content" ObjectID="_1478166731" r:id="rId92"/>
               </w:object>
             </w:r>
           </w:p>
@@ -20456,20 +21385,33 @@
     </w:tbl>
     <w:p>
       <w:pPr>
-        <w:pStyle w:val="Caption"/>
+        <w:pStyle w:val="Descripcin"/>
         <w:jc w:val="center"/>
       </w:pPr>
       <w:r>
         <w:t xml:space="preserve">Tabla </w:t>
       </w:r>
-      <w:fldSimple w:instr=" SEQ Tabla \* ARABIC ">
-        <w:r>
-          <w:rPr>
-            <w:noProof/>
-          </w:rPr>
-          <w:t>4</w:t>
-        </w:r>
-      </w:fldSimple>
+      <w:r>
+        <w:fldChar w:fldCharType="begin"/>
+      </w:r>
+      <w:r>
+        <w:instrText xml:space="preserve"> SEQ Tabla \* ARABIC </w:instrText>
+      </w:r>
+      <w:r>
+        <w:fldChar w:fldCharType="separate"/>
+      </w:r>
+      <w:r>
+        <w:rPr>
+          <w:noProof/>
+        </w:rPr>
+        <w:t>4</w:t>
+      </w:r>
+      <w:r>
+        <w:rPr>
+          <w:noProof/>
+        </w:rPr>
+        <w:fldChar w:fldCharType="end"/>
+      </w:r>
       <w:r>
         <w:t>: consultas espaciales para demostración</w:t>
       </w:r>
@@ -20541,10 +21483,11 @@
         <w:docPartUnique/>
       </w:docPartObj>
     </w:sdtPr>
+    <w:sdtEndPr/>
     <w:sdtContent>
       <w:p>
         <w:pPr>
-          <w:pStyle w:val="Footer"/>
+          <w:pStyle w:val="Piedepgina"/>
           <w:jc w:val="right"/>
         </w:pPr>
         <w:r>
@@ -20560,7 +21503,7 @@
           <w:rPr>
             <w:noProof/>
           </w:rPr>
-          <w:t>17</w:t>
+          <w:t>27</w:t>
         </w:r>
         <w:r>
           <w:rPr>
@@ -20573,7 +21516,7 @@
   </w:sdt>
   <w:p>
     <w:pPr>
-      <w:pStyle w:val="Footer"/>
+      <w:pStyle w:val="Piedepgina"/>
     </w:pPr>
   </w:p>
 </w:ftr>
@@ -21486,13 +22429,13 @@
     <w:qFormat/>
     <w:rsid w:val="00B1354A"/>
   </w:style>
-  <w:style w:type="character" w:default="1" w:styleId="DefaultParagraphFont">
+  <w:style w:type="character" w:default="1" w:styleId="Fuentedeprrafopredeter">
     <w:name w:val="Default Paragraph Font"/>
     <w:uiPriority w:val="1"/>
     <w:semiHidden/>
     <w:unhideWhenUsed/>
   </w:style>
-  <w:style w:type="table" w:default="1" w:styleId="TableNormal">
+  <w:style w:type="table" w:default="1" w:styleId="Tablanormal">
     <w:name w:val="Normal Table"/>
     <w:uiPriority w:val="99"/>
     <w:semiHidden/>
@@ -21507,7 +22450,7 @@
       </w:tblCellMar>
     </w:tblPr>
   </w:style>
-  <w:style w:type="numbering" w:default="1" w:styleId="NoList">
+  <w:style w:type="numbering" w:default="1" w:styleId="Sinlista">
     <w:name w:val="No List"/>
     <w:uiPriority w:val="99"/>
     <w:semiHidden/>
@@ -21529,9 +22472,9 @@
       <w:szCs w:val="24"/>
     </w:rPr>
   </w:style>
-  <w:style w:type="table" w:styleId="TableGrid">
+  <w:style w:type="table" w:styleId="Tablaconcuadrcula">
     <w:name w:val="Table Grid"/>
-    <w:basedOn w:val="TableNormal"/>
+    <w:basedOn w:val="Tablanormal"/>
     <w:uiPriority w:val="59"/>
     <w:rsid w:val="00557553"/>
     <w:pPr>
@@ -21548,10 +22491,10 @@
       </w:tblBorders>
     </w:tblPr>
   </w:style>
-  <w:style w:type="paragraph" w:styleId="BalloonText">
+  <w:style w:type="paragraph" w:styleId="Textodeglobo">
     <w:name w:val="Balloon Text"/>
     <w:basedOn w:val="Normal"/>
-    <w:link w:val="BalloonTextChar"/>
+    <w:link w:val="TextodegloboCar"/>
     <w:uiPriority w:val="99"/>
     <w:semiHidden/>
     <w:unhideWhenUsed/>
@@ -21565,10 +22508,10 @@
       <w:szCs w:val="16"/>
     </w:rPr>
   </w:style>
-  <w:style w:type="character" w:customStyle="1" w:styleId="BalloonTextChar">
-    <w:name w:val="Balloon Text Char"/>
-    <w:basedOn w:val="DefaultParagraphFont"/>
-    <w:link w:val="BalloonText"/>
+  <w:style w:type="character" w:customStyle="1" w:styleId="TextodegloboCar">
+    <w:name w:val="Texto de globo Car"/>
+    <w:basedOn w:val="Fuentedeprrafopredeter"/>
+    <w:link w:val="Textodeglobo"/>
     <w:uiPriority w:val="99"/>
     <w:semiHidden/>
     <w:rsid w:val="00273314"/>
@@ -21578,7 +22521,7 @@
       <w:szCs w:val="16"/>
     </w:rPr>
   </w:style>
-  <w:style w:type="paragraph" w:styleId="ListParagraph">
+  <w:style w:type="paragraph" w:styleId="Prrafodelista">
     <w:name w:val="List Paragraph"/>
     <w:basedOn w:val="Normal"/>
     <w:uiPriority w:val="34"/>
@@ -21589,7 +22532,7 @@
       <w:contextualSpacing/>
     </w:pPr>
   </w:style>
-  <w:style w:type="paragraph" w:styleId="Caption">
+  <w:style w:type="paragraph" w:styleId="Descripcin">
     <w:name w:val="caption"/>
     <w:basedOn w:val="Normal"/>
     <w:next w:val="Normal"/>
@@ -21608,10 +22551,10 @@
       <w:szCs w:val="18"/>
     </w:rPr>
   </w:style>
-  <w:style w:type="paragraph" w:styleId="Header">
+  <w:style w:type="paragraph" w:styleId="Encabezado">
     <w:name w:val="header"/>
     <w:basedOn w:val="Normal"/>
-    <w:link w:val="HeaderChar"/>
+    <w:link w:val="EncabezadoCar"/>
     <w:uiPriority w:val="99"/>
     <w:semiHidden/>
     <w:unhideWhenUsed/>
@@ -21624,18 +22567,18 @@
       <w:spacing w:after="0" w:line="240" w:lineRule="auto"/>
     </w:pPr>
   </w:style>
-  <w:style w:type="character" w:customStyle="1" w:styleId="HeaderChar">
-    <w:name w:val="Header Char"/>
-    <w:basedOn w:val="DefaultParagraphFont"/>
-    <w:link w:val="Header"/>
+  <w:style w:type="character" w:customStyle="1" w:styleId="EncabezadoCar">
+    <w:name w:val="Encabezado Car"/>
+    <w:basedOn w:val="Fuentedeprrafopredeter"/>
+    <w:link w:val="Encabezado"/>
     <w:uiPriority w:val="99"/>
     <w:semiHidden/>
     <w:rsid w:val="007E52CF"/>
   </w:style>
-  <w:style w:type="paragraph" w:styleId="Footer">
+  <w:style w:type="paragraph" w:styleId="Piedepgina">
     <w:name w:val="footer"/>
     <w:basedOn w:val="Normal"/>
-    <w:link w:val="FooterChar"/>
+    <w:link w:val="PiedepginaCar"/>
     <w:uiPriority w:val="99"/>
     <w:unhideWhenUsed/>
     <w:rsid w:val="007E52CF"/>
@@ -21647,10 +22590,10 @@
       <w:spacing w:after="0" w:line="240" w:lineRule="auto"/>
     </w:pPr>
   </w:style>
-  <w:style w:type="character" w:customStyle="1" w:styleId="FooterChar">
-    <w:name w:val="Footer Char"/>
-    <w:basedOn w:val="DefaultParagraphFont"/>
-    <w:link w:val="Footer"/>
+  <w:style w:type="character" w:customStyle="1" w:styleId="PiedepginaCar">
+    <w:name w:val="Pie de página Car"/>
+    <w:basedOn w:val="Fuentedeprrafopredeter"/>
+    <w:link w:val="Piedepgina"/>
     <w:uiPriority w:val="99"/>
     <w:rsid w:val="007E52CF"/>
   </w:style>

</xml_diff>

<commit_message>
Versión de Osky :3
</commit_message>
<xml_diff>
--- a/DocumentacionFinal.docx
+++ b/DocumentacionFinal.docx
@@ -381,7 +381,7 @@
     </w:p>
     <w:p>
       <w:pPr>
-        <w:pStyle w:val="Descripcin"/>
+        <w:pStyle w:val="Caption"/>
         <w:jc w:val="center"/>
       </w:pPr>
       <w:r>
@@ -472,7 +472,7 @@
     </w:p>
     <w:p>
       <w:pPr>
-        <w:pStyle w:val="Descripcin"/>
+        <w:pStyle w:val="Caption"/>
         <w:jc w:val="center"/>
       </w:pPr>
       <w:r>
@@ -624,7 +624,7 @@
     </w:p>
     <w:tbl>
       <w:tblPr>
-        <w:tblStyle w:val="Tablaconcuadrcula"/>
+        <w:tblStyle w:val="TableGrid"/>
         <w:tblW w:w="0" w:type="auto"/>
         <w:tblLook w:val="04A0" w:firstRow="1" w:lastRow="0" w:firstColumn="1" w:lastColumn="0" w:noHBand="0" w:noVBand="1"/>
       </w:tblPr>
@@ -855,7 +855,7 @@
           </w:tcPr>
           <w:tbl>
             <w:tblPr>
-              <w:tblStyle w:val="Tablaconcuadrcula"/>
+              <w:tblStyle w:val="TableGrid"/>
               <w:tblW w:w="0" w:type="auto"/>
               <w:tblLook w:val="04A0" w:firstRow="1" w:lastRow="0" w:firstColumn="1" w:lastColumn="0" w:noHBand="0" w:noVBand="1"/>
             </w:tblPr>
@@ -1337,7 +1337,7 @@
                 <v:shape id="_x0000_i1025" type="#_x0000_t75" style="width:351.75pt;height:58.5pt" o:ole="">
                   <v:imagedata r:id="rId13" o:title=""/>
                 </v:shape>
-                <o:OLEObject Type="Embed" ProgID="PBrush" ShapeID="_x0000_i1025" DrawAspect="Content" ObjectID="_1478176900" r:id="rId14"/>
+                <o:OLEObject Type="Embed" ProgID="PBrush" ShapeID="_x0000_i1025" DrawAspect="Content" ObjectID="_1478179336" r:id="rId14"/>
               </w:object>
             </w:r>
           </w:p>
@@ -1408,7 +1408,7 @@
     </w:p>
     <w:tbl>
       <w:tblPr>
-        <w:tblStyle w:val="Tablaconcuadrcula"/>
+        <w:tblStyle w:val="TableGrid"/>
         <w:tblW w:w="0" w:type="auto"/>
         <w:tblLook w:val="04A0" w:firstRow="1" w:lastRow="0" w:firstColumn="1" w:lastColumn="0" w:noHBand="0" w:noVBand="1"/>
       </w:tblPr>
@@ -1696,7 +1696,7 @@
           </w:tcPr>
           <w:tbl>
             <w:tblPr>
-              <w:tblStyle w:val="Tablaconcuadrcula"/>
+              <w:tblStyle w:val="TableGrid"/>
               <w:tblW w:w="0" w:type="auto"/>
               <w:tblLook w:val="04A0" w:firstRow="1" w:lastRow="0" w:firstColumn="1" w:lastColumn="0" w:noHBand="0" w:noVBand="1"/>
             </w:tblPr>
@@ -2250,7 +2250,7 @@
                 <v:shape id="_x0000_i1026" type="#_x0000_t75" style="width:348pt;height:55.5pt" o:ole="">
                   <v:imagedata r:id="rId18" o:title=""/>
                 </v:shape>
-                <o:OLEObject Type="Embed" ProgID="PBrush" ShapeID="_x0000_i1026" DrawAspect="Content" ObjectID="_1478176901" r:id="rId19"/>
+                <o:OLEObject Type="Embed" ProgID="PBrush" ShapeID="_x0000_i1026" DrawAspect="Content" ObjectID="_1478179337" r:id="rId19"/>
               </w:object>
             </w:r>
           </w:p>
@@ -2304,7 +2304,7 @@
     <w:p/>
     <w:tbl>
       <w:tblPr>
-        <w:tblStyle w:val="Tablaconcuadrcula"/>
+        <w:tblStyle w:val="TableGrid"/>
         <w:tblW w:w="0" w:type="auto"/>
         <w:tblLook w:val="04A0" w:firstRow="1" w:lastRow="0" w:firstColumn="1" w:lastColumn="0" w:noHBand="0" w:noVBand="1"/>
       </w:tblPr>
@@ -2592,7 +2592,7 @@
           </w:tcPr>
           <w:tbl>
             <w:tblPr>
-              <w:tblStyle w:val="Tablaconcuadrcula"/>
+              <w:tblStyle w:val="TableGrid"/>
               <w:tblW w:w="0" w:type="auto"/>
               <w:tblLook w:val="04A0" w:firstRow="1" w:lastRow="0" w:firstColumn="1" w:lastColumn="0" w:noHBand="0" w:noVBand="1"/>
             </w:tblPr>
@@ -3538,7 +3538,7 @@
                 <v:shape id="_x0000_i1027" type="#_x0000_t75" style="width:362.25pt;height:59.25pt" o:ole="">
                   <v:imagedata r:id="rId23" o:title=""/>
                 </v:shape>
-                <o:OLEObject Type="Embed" ProgID="PBrush" ShapeID="_x0000_i1027" DrawAspect="Content" ObjectID="_1478176902" r:id="rId24"/>
+                <o:OLEObject Type="Embed" ProgID="PBrush" ShapeID="_x0000_i1027" DrawAspect="Content" ObjectID="_1478179338" r:id="rId24"/>
               </w:object>
             </w:r>
           </w:p>
@@ -3592,7 +3592,7 @@
     <w:p/>
     <w:tbl>
       <w:tblPr>
-        <w:tblStyle w:val="Tablaconcuadrcula"/>
+        <w:tblStyle w:val="TableGrid"/>
         <w:tblW w:w="0" w:type="auto"/>
         <w:tblLook w:val="04A0" w:firstRow="1" w:lastRow="0" w:firstColumn="1" w:lastColumn="0" w:noHBand="0" w:noVBand="1"/>
       </w:tblPr>
@@ -3778,7 +3778,7 @@
           </w:tcPr>
           <w:tbl>
             <w:tblPr>
-              <w:tblStyle w:val="Tablaconcuadrcula"/>
+              <w:tblStyle w:val="TableGrid"/>
               <w:tblW w:w="0" w:type="auto"/>
               <w:tblLook w:val="04A0" w:firstRow="1" w:lastRow="0" w:firstColumn="1" w:lastColumn="0" w:noHBand="0" w:noVBand="1"/>
             </w:tblPr>
@@ -4207,7 +4207,7 @@
                 <v:shape id="_x0000_i1028" type="#_x0000_t75" style="width:357pt;height:60pt" o:ole="">
                   <v:imagedata r:id="rId26" o:title=""/>
                 </v:shape>
-                <o:OLEObject Type="Embed" ProgID="PBrush" ShapeID="_x0000_i1028" DrawAspect="Content" ObjectID="_1478176903" r:id="rId27"/>
+                <o:OLEObject Type="Embed" ProgID="PBrush" ShapeID="_x0000_i1028" DrawAspect="Content" ObjectID="_1478179339" r:id="rId27"/>
               </w:object>
             </w:r>
           </w:p>
@@ -4261,7 +4261,7 @@
     <w:p/>
     <w:tbl>
       <w:tblPr>
-        <w:tblStyle w:val="Tablaconcuadrcula"/>
+        <w:tblStyle w:val="TableGrid"/>
         <w:tblW w:w="0" w:type="auto"/>
         <w:tblLook w:val="04A0" w:firstRow="1" w:lastRow="0" w:firstColumn="1" w:lastColumn="0" w:noHBand="0" w:noVBand="1"/>
       </w:tblPr>
@@ -4468,7 +4468,7 @@
           </w:tcPr>
           <w:tbl>
             <w:tblPr>
-              <w:tblStyle w:val="Tablaconcuadrcula"/>
+              <w:tblStyle w:val="TableGrid"/>
               <w:tblW w:w="0" w:type="auto"/>
               <w:tblLook w:val="04A0" w:firstRow="1" w:lastRow="0" w:firstColumn="1" w:lastColumn="0" w:noHBand="0" w:noVBand="1"/>
             </w:tblPr>
@@ -5727,7 +5727,7 @@
                 <v:shape id="_x0000_i1029" type="#_x0000_t75" style="width:353.25pt;height:59.25pt" o:ole="">
                   <v:imagedata r:id="rId29" o:title=""/>
                 </v:shape>
-                <o:OLEObject Type="Embed" ProgID="PBrush" ShapeID="_x0000_i1029" DrawAspect="Content" ObjectID="_1478176904" r:id="rId30"/>
+                <o:OLEObject Type="Embed" ProgID="PBrush" ShapeID="_x0000_i1029" DrawAspect="Content" ObjectID="_1478179340" r:id="rId30"/>
               </w:object>
             </w:r>
           </w:p>
@@ -5781,7 +5781,7 @@
     <w:p/>
     <w:tbl>
       <w:tblPr>
-        <w:tblStyle w:val="Tablaconcuadrcula"/>
+        <w:tblStyle w:val="TableGrid"/>
         <w:tblW w:w="0" w:type="auto"/>
         <w:tblLook w:val="04A0" w:firstRow="1" w:lastRow="0" w:firstColumn="1" w:lastColumn="0" w:noHBand="0" w:noVBand="1"/>
       </w:tblPr>
@@ -5828,7 +5828,7 @@
                 <v:shape id="_x0000_i1030" type="#_x0000_t75" style="width:308.25pt;height:105pt" o:ole="">
                   <v:imagedata r:id="rId31" o:title=""/>
                 </v:shape>
-                <o:OLEObject Type="Embed" ProgID="PBrush" ShapeID="_x0000_i1030" DrawAspect="Content" ObjectID="_1478176905" r:id="rId32"/>
+                <o:OLEObject Type="Embed" ProgID="PBrush" ShapeID="_x0000_i1030" DrawAspect="Content" ObjectID="_1478179341" r:id="rId32"/>
               </w:object>
             </w:r>
           </w:p>
@@ -6028,7 +6028,7 @@
           </w:tcPr>
           <w:tbl>
             <w:tblPr>
-              <w:tblStyle w:val="Tablaconcuadrcula"/>
+              <w:tblStyle w:val="TableGrid"/>
               <w:tblW w:w="0" w:type="auto"/>
               <w:tblLook w:val="04A0" w:firstRow="1" w:lastRow="0" w:firstColumn="1" w:lastColumn="0" w:noHBand="0" w:noVBand="1"/>
             </w:tblPr>
@@ -6521,7 +6521,7 @@
                 <v:shape id="_x0000_i1031" type="#_x0000_t75" style="width:352.5pt;height:57.75pt" o:ole="">
                   <v:imagedata r:id="rId35" o:title=""/>
                 </v:shape>
-                <o:OLEObject Type="Embed" ProgID="PBrush" ShapeID="_x0000_i1031" DrawAspect="Content" ObjectID="_1478176906" r:id="rId36"/>
+                <o:OLEObject Type="Embed" ProgID="PBrush" ShapeID="_x0000_i1031" DrawAspect="Content" ObjectID="_1478179342" r:id="rId36"/>
               </w:object>
             </w:r>
           </w:p>
@@ -6576,7 +6576,7 @@
     <w:p/>
     <w:tbl>
       <w:tblPr>
-        <w:tblStyle w:val="Tablaconcuadrcula"/>
+        <w:tblStyle w:val="TableGrid"/>
         <w:tblW w:w="0" w:type="auto"/>
         <w:tblLook w:val="04A0" w:firstRow="1" w:lastRow="0" w:firstColumn="1" w:lastColumn="0" w:noHBand="0" w:noVBand="1"/>
       </w:tblPr>
@@ -6761,7 +6761,7 @@
           </w:tcPr>
           <w:tbl>
             <w:tblPr>
-              <w:tblStyle w:val="Tablaconcuadrcula"/>
+              <w:tblStyle w:val="TableGrid"/>
               <w:tblW w:w="0" w:type="auto"/>
               <w:tblLook w:val="04A0" w:firstRow="1" w:lastRow="0" w:firstColumn="1" w:lastColumn="0" w:noHBand="0" w:noVBand="1"/>
             </w:tblPr>
@@ -7029,7 +7029,7 @@
     <w:p/>
     <w:tbl>
       <w:tblPr>
-        <w:tblStyle w:val="Tablaconcuadrcula"/>
+        <w:tblStyle w:val="TableGrid"/>
         <w:tblW w:w="0" w:type="auto"/>
         <w:tblLook w:val="04A0" w:firstRow="1" w:lastRow="0" w:firstColumn="1" w:lastColumn="0" w:noHBand="0" w:noVBand="1"/>
       </w:tblPr>
@@ -7214,7 +7214,7 @@
           </w:tcPr>
           <w:tbl>
             <w:tblPr>
-              <w:tblStyle w:val="Tablaconcuadrcula"/>
+              <w:tblStyle w:val="TableGrid"/>
               <w:tblW w:w="0" w:type="auto"/>
               <w:tblLook w:val="04A0" w:firstRow="1" w:lastRow="0" w:firstColumn="1" w:lastColumn="0" w:noHBand="0" w:noVBand="1"/>
             </w:tblPr>
@@ -7600,7 +7600,7 @@
     <w:p/>
     <w:tbl>
       <w:tblPr>
-        <w:tblStyle w:val="Tablaconcuadrcula"/>
+        <w:tblStyle w:val="TableGrid"/>
         <w:tblW w:w="0" w:type="auto"/>
         <w:tblLook w:val="04A0" w:firstRow="1" w:lastRow="0" w:firstColumn="1" w:lastColumn="0" w:noHBand="0" w:noVBand="1"/>
       </w:tblPr>
@@ -7785,7 +7785,7 @@
           </w:tcPr>
           <w:tbl>
             <w:tblPr>
-              <w:tblStyle w:val="Tablaconcuadrcula"/>
+              <w:tblStyle w:val="TableGrid"/>
               <w:tblW w:w="0" w:type="auto"/>
               <w:tblLook w:val="04A0" w:firstRow="1" w:lastRow="0" w:firstColumn="1" w:lastColumn="0" w:noHBand="0" w:noVBand="1"/>
             </w:tblPr>
@@ -8393,7 +8393,7 @@
                 <v:shape id="_x0000_i1032" type="#_x0000_t75" style="width:358.5pt;height:58.5pt" o:ole="">
                   <v:imagedata r:id="rId40" o:title=""/>
                 </v:shape>
-                <o:OLEObject Type="Embed" ProgID="PBrush" ShapeID="_x0000_i1032" DrawAspect="Content" ObjectID="_1478176907" r:id="rId41"/>
+                <o:OLEObject Type="Embed" ProgID="PBrush" ShapeID="_x0000_i1032" DrawAspect="Content" ObjectID="_1478179343" r:id="rId41"/>
               </w:object>
             </w:r>
           </w:p>
@@ -8448,7 +8448,7 @@
     <w:p/>
     <w:tbl>
       <w:tblPr>
-        <w:tblStyle w:val="Tablaconcuadrcula"/>
+        <w:tblStyle w:val="TableGrid"/>
         <w:tblW w:w="0" w:type="auto"/>
         <w:tblLook w:val="04A0" w:firstRow="1" w:lastRow="0" w:firstColumn="1" w:lastColumn="0" w:noHBand="0" w:noVBand="1"/>
       </w:tblPr>
@@ -8633,7 +8633,7 @@
           </w:tcPr>
           <w:tbl>
             <w:tblPr>
-              <w:tblStyle w:val="Tablaconcuadrcula"/>
+              <w:tblStyle w:val="TableGrid"/>
               <w:tblW w:w="0" w:type="auto"/>
               <w:tblLook w:val="04A0" w:firstRow="1" w:lastRow="0" w:firstColumn="1" w:lastColumn="0" w:noHBand="0" w:noVBand="1"/>
             </w:tblPr>
@@ -9262,7 +9262,7 @@
                 <v:shape id="_x0000_i1033" type="#_x0000_t75" style="width:5in;height:59.25pt" o:ole="">
                   <v:imagedata r:id="rId43" o:title=""/>
                 </v:shape>
-                <o:OLEObject Type="Embed" ProgID="PBrush" ShapeID="_x0000_i1033" DrawAspect="Content" ObjectID="_1478176908" r:id="rId44"/>
+                <o:OLEObject Type="Embed" ProgID="PBrush" ShapeID="_x0000_i1033" DrawAspect="Content" ObjectID="_1478179344" r:id="rId44"/>
               </w:object>
             </w:r>
           </w:p>
@@ -9317,7 +9317,7 @@
     <w:p/>
     <w:tbl>
       <w:tblPr>
-        <w:tblStyle w:val="Tablaconcuadrcula"/>
+        <w:tblStyle w:val="TableGrid"/>
         <w:tblW w:w="0" w:type="auto"/>
         <w:tblLook w:val="04A0" w:firstRow="1" w:lastRow="0" w:firstColumn="1" w:lastColumn="0" w:noHBand="0" w:noVBand="1"/>
       </w:tblPr>
@@ -9502,7 +9502,7 @@
           </w:tcPr>
           <w:tbl>
             <w:tblPr>
-              <w:tblStyle w:val="Tablaconcuadrcula"/>
+              <w:tblStyle w:val="TableGrid"/>
               <w:tblW w:w="0" w:type="auto"/>
               <w:tblLook w:val="04A0" w:firstRow="1" w:lastRow="0" w:firstColumn="1" w:lastColumn="0" w:noHBand="0" w:noVBand="1"/>
             </w:tblPr>
@@ -9814,7 +9814,7 @@
     <w:p/>
     <w:tbl>
       <w:tblPr>
-        <w:tblStyle w:val="Tablaconcuadrcula"/>
+        <w:tblStyle w:val="TableGrid"/>
         <w:tblW w:w="0" w:type="auto"/>
         <w:tblLook w:val="04A0" w:firstRow="1" w:lastRow="0" w:firstColumn="1" w:lastColumn="0" w:noHBand="0" w:noVBand="1"/>
       </w:tblPr>
@@ -9999,7 +9999,7 @@
           </w:tcPr>
           <w:tbl>
             <w:tblPr>
-              <w:tblStyle w:val="Tablaconcuadrcula"/>
+              <w:tblStyle w:val="TableGrid"/>
               <w:tblW w:w="0" w:type="auto"/>
               <w:tblLook w:val="04A0" w:firstRow="1" w:lastRow="0" w:firstColumn="1" w:lastColumn="0" w:noHBand="0" w:noVBand="1"/>
             </w:tblPr>
@@ -10320,7 +10320,7 @@
     <w:p/>
     <w:tbl>
       <w:tblPr>
-        <w:tblStyle w:val="Tablaconcuadrcula"/>
+        <w:tblStyle w:val="TableGrid"/>
         <w:tblW w:w="0" w:type="auto"/>
         <w:tblLook w:val="04A0" w:firstRow="1" w:lastRow="0" w:firstColumn="1" w:lastColumn="0" w:noHBand="0" w:noVBand="1"/>
       </w:tblPr>
@@ -10505,7 +10505,7 @@
           </w:tcPr>
           <w:tbl>
             <w:tblPr>
-              <w:tblStyle w:val="Tablaconcuadrcula"/>
+              <w:tblStyle w:val="TableGrid"/>
               <w:tblW w:w="0" w:type="auto"/>
               <w:tblLook w:val="04A0" w:firstRow="1" w:lastRow="0" w:firstColumn="1" w:lastColumn="0" w:noHBand="0" w:noVBand="1"/>
             </w:tblPr>
@@ -11177,7 +11177,7 @@
     </w:p>
     <w:p>
       <w:pPr>
-        <w:pStyle w:val="Descripcin"/>
+        <w:pStyle w:val="Caption"/>
         <w:jc w:val="center"/>
       </w:pPr>
       <w:r>
@@ -11296,7 +11296,7 @@
     </w:p>
     <w:p>
       <w:pPr>
-        <w:pStyle w:val="Descripcin"/>
+        <w:pStyle w:val="Caption"/>
         <w:jc w:val="center"/>
       </w:pPr>
       <w:r>
@@ -11400,7 +11400,7 @@
     </w:p>
     <w:p>
       <w:pPr>
-        <w:pStyle w:val="Descripcin"/>
+        <w:pStyle w:val="Caption"/>
         <w:jc w:val="center"/>
       </w:pPr>
       <w:r>
@@ -11471,7 +11471,7 @@
     </w:p>
     <w:p>
       <w:pPr>
-        <w:pStyle w:val="Descripcin"/>
+        <w:pStyle w:val="Caption"/>
         <w:jc w:val="center"/>
       </w:pPr>
       <w:r>
@@ -11565,7 +11565,7 @@
     </w:p>
     <w:p>
       <w:pPr>
-        <w:pStyle w:val="Descripcin"/>
+        <w:pStyle w:val="Caption"/>
         <w:jc w:val="center"/>
       </w:pPr>
       <w:r>
@@ -11654,7 +11654,7 @@
     </w:p>
     <w:p>
       <w:pPr>
-        <w:pStyle w:val="Descripcin"/>
+        <w:pStyle w:val="Caption"/>
         <w:jc w:val="center"/>
       </w:pPr>
       <w:r>
@@ -11683,7 +11683,7 @@
     </w:p>
     <w:tbl>
       <w:tblPr>
-        <w:tblStyle w:val="Tablaconcuadrcula"/>
+        <w:tblStyle w:val="TableGrid"/>
         <w:tblW w:w="9356" w:type="dxa"/>
         <w:tblInd w:w="-176" w:type="dxa"/>
         <w:tblLayout w:type="fixed"/>
@@ -11960,7 +11960,7 @@
                 <v:shape id="_x0000_i1034" type="#_x0000_t75" style="width:145.5pt;height:117.75pt" o:ole="">
                   <v:imagedata r:id="rId57" o:title=""/>
                 </v:shape>
-                <o:OLEObject Type="Embed" ProgID="PBrush" ShapeID="_x0000_i1034" DrawAspect="Content" ObjectID="_1478176909" r:id="rId58"/>
+                <o:OLEObject Type="Embed" ProgID="PBrush" ShapeID="_x0000_i1034" DrawAspect="Content" ObjectID="_1478179345" r:id="rId58"/>
               </w:object>
             </w:r>
           </w:p>
@@ -12054,7 +12054,7 @@
                 <v:shape id="_x0000_i1035" type="#_x0000_t75" style="width:152.25pt;height:69pt" o:ole="">
                   <v:imagedata r:id="rId60" o:title=""/>
                 </v:shape>
-                <o:OLEObject Type="Embed" ProgID="PBrush" ShapeID="_x0000_i1035" DrawAspect="Content" ObjectID="_1478176910" r:id="rId61"/>
+                <o:OLEObject Type="Embed" ProgID="PBrush" ShapeID="_x0000_i1035" DrawAspect="Content" ObjectID="_1478179346" r:id="rId61"/>
               </w:object>
             </w:r>
           </w:p>
@@ -12074,7 +12074,7 @@
                 <v:shape id="_x0000_i1036" type="#_x0000_t75" style="width:152.25pt;height:90pt" o:ole="">
                   <v:imagedata r:id="rId62" o:title=""/>
                 </v:shape>
-                <o:OLEObject Type="Embed" ProgID="PBrush" ShapeID="_x0000_i1036" DrawAspect="Content" ObjectID="_1478176911" r:id="rId63"/>
+                <o:OLEObject Type="Embed" ProgID="PBrush" ShapeID="_x0000_i1036" DrawAspect="Content" ObjectID="_1478179347" r:id="rId63"/>
               </w:object>
             </w:r>
           </w:p>
@@ -12083,7 +12083,7 @@
     </w:tbl>
     <w:p>
       <w:pPr>
-        <w:pStyle w:val="Descripcin"/>
+        <w:pStyle w:val="Caption"/>
         <w:jc w:val="center"/>
       </w:pPr>
       <w:r>
@@ -12265,7 +12265,7 @@
     </w:p>
     <w:tbl>
       <w:tblPr>
-        <w:tblStyle w:val="Tablaconcuadrcula"/>
+        <w:tblStyle w:val="TableGrid"/>
         <w:tblW w:w="0" w:type="auto"/>
         <w:tblLayout w:type="fixed"/>
         <w:tblLook w:val="04A0" w:firstRow="1" w:lastRow="0" w:firstColumn="1" w:lastColumn="0" w:noHBand="0" w:noVBand="1"/>
@@ -13470,7 +13470,7 @@
     </w:tbl>
     <w:p>
       <w:pPr>
-        <w:pStyle w:val="Descripcin"/>
+        <w:pStyle w:val="Caption"/>
         <w:jc w:val="center"/>
       </w:pPr>
       <w:r>
@@ -13503,7 +13503,7 @@
     </w:p>
     <w:tbl>
       <w:tblPr>
-        <w:tblStyle w:val="Tablaconcuadrcula"/>
+        <w:tblStyle w:val="TableGrid"/>
         <w:tblW w:w="0" w:type="auto"/>
         <w:tblLook w:val="04A0" w:firstRow="1" w:lastRow="0" w:firstColumn="1" w:lastColumn="0" w:noHBand="0" w:noVBand="1"/>
       </w:tblPr>
@@ -14861,7 +14861,7 @@
     </w:tbl>
     <w:p>
       <w:pPr>
-        <w:pStyle w:val="Descripcin"/>
+        <w:pStyle w:val="Caption"/>
         <w:jc w:val="center"/>
       </w:pPr>
       <w:r>
@@ -14895,7 +14895,7 @@
     <w:p/>
     <w:tbl>
       <w:tblPr>
-        <w:tblStyle w:val="Tablaconcuadrcula"/>
+        <w:tblStyle w:val="TableGrid"/>
         <w:tblW w:w="0" w:type="auto"/>
         <w:tblLayout w:type="fixed"/>
         <w:tblLook w:val="04A0" w:firstRow="1" w:lastRow="0" w:firstColumn="1" w:lastColumn="0" w:noHBand="0" w:noVBand="1"/>
@@ -15284,7 +15284,7 @@
                 <v:shape id="_x0000_i1037" type="#_x0000_t75" style="width:344.25pt;height:140.25pt" o:ole="">
                   <v:imagedata r:id="rId69" o:title=""/>
                 </v:shape>
-                <o:OLEObject Type="Embed" ProgID="PBrush" ShapeID="_x0000_i1037" DrawAspect="Content" ObjectID="_1478176912" r:id="rId70"/>
+                <o:OLEObject Type="Embed" ProgID="PBrush" ShapeID="_x0000_i1037" DrawAspect="Content" ObjectID="_1478179348" r:id="rId70"/>
               </w:object>
             </w:r>
           </w:p>
@@ -15347,7 +15347,7 @@
                 <v:shape id="_x0000_i1038" type="#_x0000_t75" style="width:346.5pt;height:121.5pt" o:ole="">
                   <v:imagedata r:id="rId71" o:title=""/>
                 </v:shape>
-                <o:OLEObject Type="Embed" ProgID="PBrush" ShapeID="_x0000_i1038" DrawAspect="Content" ObjectID="_1478176913" r:id="rId72"/>
+                <o:OLEObject Type="Embed" ProgID="PBrush" ShapeID="_x0000_i1038" DrawAspect="Content" ObjectID="_1478179349" r:id="rId72"/>
               </w:object>
             </w:r>
           </w:p>
@@ -15402,7 +15402,7 @@
                 <v:shape id="_x0000_i1039" type="#_x0000_t75" style="width:334.5pt;height:106.5pt" o:ole="">
                   <v:imagedata r:id="rId73" o:title=""/>
                 </v:shape>
-                <o:OLEObject Type="Embed" ProgID="PBrush" ShapeID="_x0000_i1039" DrawAspect="Content" ObjectID="_1478176914" r:id="rId74"/>
+                <o:OLEObject Type="Embed" ProgID="PBrush" ShapeID="_x0000_i1039" DrawAspect="Content" ObjectID="_1478179350" r:id="rId74"/>
               </w:object>
             </w:r>
           </w:p>
@@ -15457,7 +15457,7 @@
                 <v:shape id="_x0000_i1040" type="#_x0000_t75" style="width:339pt;height:108pt" o:ole="">
                   <v:imagedata r:id="rId75" o:title=""/>
                 </v:shape>
-                <o:OLEObject Type="Embed" ProgID="PBrush" ShapeID="_x0000_i1040" DrawAspect="Content" ObjectID="_1478176915" r:id="rId76"/>
+                <o:OLEObject Type="Embed" ProgID="PBrush" ShapeID="_x0000_i1040" DrawAspect="Content" ObjectID="_1478179351" r:id="rId76"/>
               </w:object>
             </w:r>
           </w:p>
@@ -15492,6 +15492,7 @@
           </w:p>
           <w:p>
             <w:pPr>
+              <w:jc w:val="both"/>
               <w:rPr>
                 <w:rFonts w:ascii="Courier New" w:hAnsi="Courier New" w:cs="Courier New"/>
                 <w:noProof/>
@@ -15512,31 +15513,48 @@
               <w:autoSpaceDE w:val="0"/>
               <w:autoSpaceDN w:val="0"/>
               <w:adjustRightInd w:val="0"/>
-              <w:rPr>
-                <w:rFonts w:ascii="Courier New" w:hAnsi="Courier New" w:cs="Courier New"/>
-                <w:noProof/>
-                <w:sz w:val="16"/>
-                <w:szCs w:val="16"/>
-              </w:rPr>
-            </w:pPr>
-            <w:r>
-              <w:rPr>
-                <w:rFonts w:ascii="Courier New" w:hAnsi="Courier New" w:cs="Courier New"/>
-                <w:noProof/>
-                <w:sz w:val="16"/>
-                <w:szCs w:val="16"/>
-              </w:rPr>
-              <w:t xml:space="preserve">Como se puede ver el forzar la utilizacion de un indice espacial complica el plan de ejecucion y aumenta considerablemente las estadisticas fisicas y logicas de la consulta. En SQL Server los datos espaciales son almacenados bajo el modelo Euclideano, el ordenamiento de este no permite que los indices logren optimizar la consulta.  </w:t>
-            </w:r>
-            <w:bookmarkStart w:id="0" w:name="_GoBack"/>
-            <w:bookmarkEnd w:id="0"/>
+              <w:jc w:val="both"/>
+              <w:rPr>
+                <w:rFonts w:ascii="Courier New" w:hAnsi="Courier New" w:cs="Courier New"/>
+                <w:noProof/>
+                <w:sz w:val="16"/>
+                <w:szCs w:val="16"/>
+              </w:rPr>
+            </w:pPr>
+            <w:r>
+              <w:rPr>
+                <w:rFonts w:ascii="Courier New" w:hAnsi="Courier New" w:cs="Courier New"/>
+                <w:noProof/>
+                <w:sz w:val="16"/>
+                <w:szCs w:val="16"/>
+              </w:rPr>
+              <w:t>Como se puede ver el forzar la utilizacion de un indice espacial complica el plan de ejecucion y aumenta considerablemente las estadisticas f</w:t>
+            </w:r>
+            <w:r>
+              <w:rPr>
+                <w:rFonts w:ascii="Courier New" w:hAnsi="Courier New" w:cs="Courier New"/>
+                <w:noProof/>
+                <w:sz w:val="16"/>
+                <w:szCs w:val="16"/>
+              </w:rPr>
+              <w:t>í</w:t>
+            </w:r>
+            <w:r>
+              <w:rPr>
+                <w:rFonts w:ascii="Courier New" w:hAnsi="Courier New" w:cs="Courier New"/>
+                <w:noProof/>
+                <w:sz w:val="16"/>
+                <w:szCs w:val="16"/>
+              </w:rPr>
+              <w:t xml:space="preserve">sicas y logicas de la consulta. En SQL Server los datos espaciales son almacenados bajo el modelo Euclideano, el ordenamiento de este no permite que los indices logren optimizar la consulta.  </w:t>
+            </w:r>
           </w:p>
         </w:tc>
       </w:tr>
     </w:tbl>
     <w:p>
       <w:pPr>
-        <w:pStyle w:val="Descripcin"/>
+        <w:pStyle w:val="Caption"/>
         <w:jc w:val="center"/>
       </w:pPr>
       <w:r>
@@ -15545,7 +15563,7 @@
     </w:p>
     <w:tbl>
       <w:tblPr>
-        <w:tblStyle w:val="Tablaconcuadrcula"/>
+        <w:tblStyle w:val="TableGrid"/>
         <w:tblW w:w="0" w:type="auto"/>
         <w:tblLook w:val="04A0" w:firstRow="1" w:lastRow="0" w:firstColumn="1" w:lastColumn="0" w:noHBand="0" w:noVBand="1"/>
       </w:tblPr>
@@ -18036,7 +18054,7 @@
     </w:tbl>
     <w:p>
       <w:pPr>
-        <w:pStyle w:val="Descripcin"/>
+        <w:pStyle w:val="Caption"/>
         <w:jc w:val="center"/>
       </w:pPr>
       <w:r>
@@ -18045,10 +18063,9 @@
       </w:r>
     </w:p>
     <w:p/>
-    <w:p/>
     <w:tbl>
       <w:tblPr>
-        <w:tblStyle w:val="Tablaconcuadrcula"/>
+        <w:tblStyle w:val="TableGrid"/>
         <w:tblW w:w="0" w:type="auto"/>
         <w:tblLayout w:type="fixed"/>
         <w:tblLook w:val="04A0" w:firstRow="1" w:lastRow="0" w:firstColumn="1" w:lastColumn="0" w:noHBand="0" w:noVBand="1"/>
@@ -18188,52 +18205,6 @@
               </w:rPr>
               <w:t>Normal</w:t>
             </w:r>
-          </w:p>
-        </w:tc>
-        <w:tc>
-          <w:tcPr>
-            <w:tcW w:w="2304" w:type="dxa"/>
-          </w:tcPr>
-          <w:p>
-            <w:r>
-              <w:t>1</w:t>
-            </w:r>
-          </w:p>
-        </w:tc>
-        <w:tc>
-          <w:tcPr>
-            <w:tcW w:w="2383" w:type="dxa"/>
-          </w:tcPr>
-          <w:p>
-            <w:r>
-              <w:t>83</w:t>
-            </w:r>
-          </w:p>
-        </w:tc>
-        <w:tc>
-          <w:tcPr>
-            <w:tcW w:w="2416" w:type="dxa"/>
-          </w:tcPr>
-          <w:p>
-            <w:r>
-              <w:t>4091</w:t>
-            </w:r>
-          </w:p>
-        </w:tc>
-      </w:tr>
-      <w:tr>
-        <w:tc>
-          <w:tcPr>
-            <w:tcW w:w="1951" w:type="dxa"/>
-          </w:tcPr>
-          <w:p>
-            <w:pPr>
-              <w:pStyle w:val="Default"/>
-              <w:rPr>
-                <w:sz w:val="20"/>
-                <w:szCs w:val="20"/>
-              </w:rPr>
-            </w:pPr>
             <w:r>
               <w:rPr>
                 <w:rFonts w:ascii="Courier New" w:hAnsi="Courier New" w:cs="Courier New"/>
@@ -18242,7 +18213,7 @@
                 <w:sz w:val="20"/>
                 <w:szCs w:val="20"/>
               </w:rPr>
-              <w:t>Con indice (Medium)</w:t>
+              <w:t xml:space="preserve"> </w:t>
             </w:r>
           </w:p>
         </w:tc>
@@ -18250,19 +18221,31 @@
           <w:tcPr>
             <w:tcW w:w="2304" w:type="dxa"/>
           </w:tcPr>
-          <w:p/>
+          <w:p>
+            <w:r>
+              <w:t>2</w:t>
+            </w:r>
+          </w:p>
         </w:tc>
         <w:tc>
           <w:tcPr>
             <w:tcW w:w="2383" w:type="dxa"/>
           </w:tcPr>
-          <w:p/>
+          <w:p>
+            <w:r>
+              <w:t>408</w:t>
+            </w:r>
+          </w:p>
         </w:tc>
         <w:tc>
           <w:tcPr>
             <w:tcW w:w="2416" w:type="dxa"/>
           </w:tcPr>
-          <w:p/>
+          <w:p>
+            <w:r>
+              <w:t>1886 ms</w:t>
+            </w:r>
+          </w:p>
         </w:tc>
       </w:tr>
       <w:tr>
@@ -18273,6 +18256,12 @@
           <w:p>
             <w:pPr>
               <w:pStyle w:val="Default"/>
+              <w:rPr>
+                <w:sz w:val="20"/>
+                <w:szCs w:val="20"/>
+              </w:rPr>
+            </w:pPr>
+            <w:r>
               <w:rPr>
                 <w:rFonts w:ascii="Courier New" w:hAnsi="Courier New" w:cs="Courier New"/>
                 <w:noProof/>
@@ -18280,8 +18269,49 @@
                 <w:sz w:val="20"/>
                 <w:szCs w:val="20"/>
               </w:rPr>
-            </w:pPr>
-            <w:r>
+              <w:t>Con indice (Medium)</w:t>
+            </w:r>
+          </w:p>
+        </w:tc>
+        <w:tc>
+          <w:tcPr>
+            <w:tcW w:w="2304" w:type="dxa"/>
+          </w:tcPr>
+          <w:p>
+            <w:r>
+              <w:t>5</w:t>
+            </w:r>
+          </w:p>
+        </w:tc>
+        <w:tc>
+          <w:tcPr>
+            <w:tcW w:w="2383" w:type="dxa"/>
+          </w:tcPr>
+          <w:p>
+            <w:r>
+              <w:t>46936</w:t>
+            </w:r>
+          </w:p>
+        </w:tc>
+        <w:tc>
+          <w:tcPr>
+            <w:tcW w:w="2416" w:type="dxa"/>
+          </w:tcPr>
+          <w:p>
+            <w:r>
+              <w:t>1247 ms</w:t>
+            </w:r>
+          </w:p>
+        </w:tc>
+      </w:tr>
+      <w:tr>
+        <w:tc>
+          <w:tcPr>
+            <w:tcW w:w="1951" w:type="dxa"/>
+          </w:tcPr>
+          <w:p>
+            <w:pPr>
+              <w:pStyle w:val="Default"/>
               <w:rPr>
                 <w:rFonts w:ascii="Courier New" w:hAnsi="Courier New" w:cs="Courier New"/>
                 <w:noProof/>
@@ -18289,37 +18319,8 @@
                 <w:sz w:val="20"/>
                 <w:szCs w:val="20"/>
               </w:rPr>
-              <w:t>Con indice (Low)</w:t>
-            </w:r>
-          </w:p>
-        </w:tc>
-        <w:tc>
-          <w:tcPr>
-            <w:tcW w:w="2304" w:type="dxa"/>
-          </w:tcPr>
-          <w:p/>
-        </w:tc>
-        <w:tc>
-          <w:tcPr>
-            <w:tcW w:w="2383" w:type="dxa"/>
-          </w:tcPr>
-          <w:p/>
-        </w:tc>
-        <w:tc>
-          <w:tcPr>
-            <w:tcW w:w="2416" w:type="dxa"/>
-          </w:tcPr>
-          <w:p/>
-        </w:tc>
-      </w:tr>
-      <w:tr>
-        <w:tc>
-          <w:tcPr>
-            <w:tcW w:w="1951" w:type="dxa"/>
-          </w:tcPr>
-          <w:p>
-            <w:pPr>
-              <w:pStyle w:val="Default"/>
+            </w:pPr>
+            <w:r>
               <w:rPr>
                 <w:rFonts w:ascii="Courier New" w:hAnsi="Courier New" w:cs="Courier New"/>
                 <w:noProof/>
@@ -18327,8 +18328,49 @@
                 <w:sz w:val="20"/>
                 <w:szCs w:val="20"/>
               </w:rPr>
-            </w:pPr>
-            <w:r>
+              <w:t>Con indice (Low)</w:t>
+            </w:r>
+          </w:p>
+        </w:tc>
+        <w:tc>
+          <w:tcPr>
+            <w:tcW w:w="2304" w:type="dxa"/>
+          </w:tcPr>
+          <w:p>
+            <w:r>
+              <w:t>5</w:t>
+            </w:r>
+          </w:p>
+        </w:tc>
+        <w:tc>
+          <w:tcPr>
+            <w:tcW w:w="2383" w:type="dxa"/>
+          </w:tcPr>
+          <w:p>
+            <w:r>
+              <w:t>18827</w:t>
+            </w:r>
+          </w:p>
+        </w:tc>
+        <w:tc>
+          <w:tcPr>
+            <w:tcW w:w="2416" w:type="dxa"/>
+          </w:tcPr>
+          <w:p>
+            <w:r>
+              <w:t>1041 ms</w:t>
+            </w:r>
+          </w:p>
+        </w:tc>
+      </w:tr>
+      <w:tr>
+        <w:tc>
+          <w:tcPr>
+            <w:tcW w:w="1951" w:type="dxa"/>
+          </w:tcPr>
+          <w:p>
+            <w:pPr>
+              <w:pStyle w:val="Default"/>
               <w:rPr>
                 <w:rFonts w:ascii="Courier New" w:hAnsi="Courier New" w:cs="Courier New"/>
                 <w:noProof/>
@@ -18336,37 +18378,6 @@
                 <w:sz w:val="20"/>
                 <w:szCs w:val="20"/>
               </w:rPr>
-              <w:t>Con indice (High)</w:t>
-            </w:r>
-          </w:p>
-        </w:tc>
-        <w:tc>
-          <w:tcPr>
-            <w:tcW w:w="2304" w:type="dxa"/>
-          </w:tcPr>
-          <w:p/>
-        </w:tc>
-        <w:tc>
-          <w:tcPr>
-            <w:tcW w:w="2383" w:type="dxa"/>
-          </w:tcPr>
-          <w:p/>
-        </w:tc>
-        <w:tc>
-          <w:tcPr>
-            <w:tcW w:w="2416" w:type="dxa"/>
-          </w:tcPr>
-          <w:p/>
-        </w:tc>
-      </w:tr>
-      <w:tr>
-        <w:tc>
-          <w:tcPr>
-            <w:tcW w:w="1951" w:type="dxa"/>
-          </w:tcPr>
-          <w:p>
-            <w:pPr>
-              <w:pStyle w:val="Default"/>
             </w:pPr>
             <w:r>
               <w:rPr>
@@ -18376,23 +18387,37 @@
                 <w:sz w:val="20"/>
                 <w:szCs w:val="20"/>
               </w:rPr>
-              <w:t xml:space="preserve">Plan de ejecución </w:t>
-            </w:r>
-          </w:p>
-        </w:tc>
-        <w:tc>
-          <w:tcPr>
-            <w:tcW w:w="7103" w:type="dxa"/>
-            <w:gridSpan w:val="3"/>
-          </w:tcPr>
-          <w:p>
-            <w:r>
-              <w:object w:dxaOrig="16590" w:dyaOrig="3855">
-                <v:shape id="_x0000_i1041" type="#_x0000_t75" style="width:344.25pt;height:80.25pt" o:ole="">
-                  <v:imagedata r:id="rId77" o:title=""/>
-                </v:shape>
-                <o:OLEObject Type="Embed" ProgID="PBrush" ShapeID="_x0000_i1041" DrawAspect="Content" ObjectID="_1478176916" r:id="rId78"/>
-              </w:object>
+              <w:t>Con indice (High)</w:t>
+            </w:r>
+          </w:p>
+        </w:tc>
+        <w:tc>
+          <w:tcPr>
+            <w:tcW w:w="2304" w:type="dxa"/>
+          </w:tcPr>
+          <w:p>
+            <w:r>
+              <w:t>4</w:t>
+            </w:r>
+          </w:p>
+        </w:tc>
+        <w:tc>
+          <w:tcPr>
+            <w:tcW w:w="2383" w:type="dxa"/>
+          </w:tcPr>
+          <w:p>
+            <w:r>
+              <w:t>64508</w:t>
+            </w:r>
+          </w:p>
+        </w:tc>
+        <w:tc>
+          <w:tcPr>
+            <w:tcW w:w="2416" w:type="dxa"/>
+          </w:tcPr>
+          <w:p>
+            <w:r>
+              <w:t>1151 ms</w:t>
             </w:r>
           </w:p>
         </w:tc>
@@ -18405,10 +18430,6 @@
           <w:p>
             <w:pPr>
               <w:pStyle w:val="Default"/>
-              <w:rPr>
-                <w:sz w:val="20"/>
-                <w:szCs w:val="20"/>
-              </w:rPr>
             </w:pPr>
             <w:r>
               <w:rPr>
@@ -18418,8 +18439,40 @@
                 <w:sz w:val="20"/>
                 <w:szCs w:val="20"/>
               </w:rPr>
-              <w:t>Plan de ejecución</w:t>
-            </w:r>
+              <w:t xml:space="preserve">Plan de ejecución </w:t>
+            </w:r>
+          </w:p>
+        </w:tc>
+        <w:tc>
+          <w:tcPr>
+            <w:tcW w:w="7103" w:type="dxa"/>
+            <w:gridSpan w:val="3"/>
+          </w:tcPr>
+          <w:p>
+            <w:r>
+              <w:object w:dxaOrig="10965" w:dyaOrig="2505">
+                <v:shape id="_x0000_i1046" type="#_x0000_t75" style="width:344.25pt;height:78.75pt" o:ole="">
+                  <v:imagedata r:id="rId77" o:title=""/>
+                </v:shape>
+                <o:OLEObject Type="Embed" ProgID="PBrush" ShapeID="_x0000_i1046" DrawAspect="Content" ObjectID="_1478179352" r:id="rId78"/>
+              </w:object>
+            </w:r>
+          </w:p>
+        </w:tc>
+      </w:tr>
+      <w:tr>
+        <w:tc>
+          <w:tcPr>
+            <w:tcW w:w="1951" w:type="dxa"/>
+          </w:tcPr>
+          <w:p>
+            <w:pPr>
+              <w:pStyle w:val="Default"/>
+              <w:rPr>
+                <w:sz w:val="20"/>
+                <w:szCs w:val="20"/>
+              </w:rPr>
+            </w:pPr>
             <w:r>
               <w:rPr>
                 <w:rFonts w:ascii="Courier New" w:hAnsi="Courier New" w:cs="Courier New"/>
@@ -18428,26 +18481,9 @@
                 <w:sz w:val="20"/>
                 <w:szCs w:val="20"/>
               </w:rPr>
-              <w:t xml:space="preserve"> Con Indice (Medium)</w:t>
-            </w:r>
-          </w:p>
-        </w:tc>
-        <w:tc>
-          <w:tcPr>
-            <w:tcW w:w="7103" w:type="dxa"/>
-            <w:gridSpan w:val="3"/>
-          </w:tcPr>
-          <w:p/>
-        </w:tc>
-      </w:tr>
-      <w:tr>
-        <w:tc>
-          <w:tcPr>
-            <w:tcW w:w="1951" w:type="dxa"/>
-          </w:tcPr>
-          <w:p>
-            <w:pPr>
-              <w:pStyle w:val="Default"/>
+              <w:t>Plan de ejecución</w:t>
+            </w:r>
+            <w:r>
               <w:rPr>
                 <w:rFonts w:ascii="Courier New" w:hAnsi="Courier New" w:cs="Courier New"/>
                 <w:noProof/>
@@ -18455,8 +18491,39 @@
                 <w:sz w:val="20"/>
                 <w:szCs w:val="20"/>
               </w:rPr>
-            </w:pPr>
-            <w:r>
+              <w:t xml:space="preserve"> Con Indice (Medium)</w:t>
+            </w:r>
+          </w:p>
+        </w:tc>
+        <w:tc>
+          <w:tcPr>
+            <w:tcW w:w="7103" w:type="dxa"/>
+            <w:gridSpan w:val="3"/>
+            <w:vAlign w:val="center"/>
+          </w:tcPr>
+          <w:p>
+            <w:pPr>
+              <w:jc w:val="center"/>
+            </w:pPr>
+            <w:r>
+              <w:object w:dxaOrig="4320" w:dyaOrig="1506">
+                <v:shape id="_x0000_i1047" type="#_x0000_t75" style="width:347.25pt;height:120.75pt" o:ole="">
+                  <v:imagedata r:id="rId79" o:title=""/>
+                </v:shape>
+                <o:OLEObject Type="Embed" ProgID="PBrush" ShapeID="_x0000_i1047" DrawAspect="Content" ObjectID="_1478179353" r:id="rId80"/>
+              </w:object>
+            </w:r>
+          </w:p>
+        </w:tc>
+      </w:tr>
+      <w:tr>
+        <w:tc>
+          <w:tcPr>
+            <w:tcW w:w="1951" w:type="dxa"/>
+          </w:tcPr>
+          <w:p>
+            <w:pPr>
+              <w:pStyle w:val="Default"/>
               <w:rPr>
                 <w:rFonts w:ascii="Courier New" w:hAnsi="Courier New" w:cs="Courier New"/>
                 <w:noProof/>
@@ -18464,8 +18531,7 @@
                 <w:sz w:val="20"/>
                 <w:szCs w:val="20"/>
               </w:rPr>
-              <w:t>Plan de ejecución</w:t>
-            </w:r>
+            </w:pPr>
             <w:r>
               <w:rPr>
                 <w:rFonts w:ascii="Courier New" w:hAnsi="Courier New" w:cs="Courier New"/>
@@ -18474,26 +18540,10 @@
                 <w:sz w:val="20"/>
                 <w:szCs w:val="20"/>
               </w:rPr>
-              <w:t xml:space="preserve"> Con indice (Low)</w:t>
-            </w:r>
-          </w:p>
-        </w:tc>
-        <w:tc>
-          <w:tcPr>
-            <w:tcW w:w="7103" w:type="dxa"/>
-            <w:gridSpan w:val="3"/>
-          </w:tcPr>
-          <w:p/>
-        </w:tc>
-      </w:tr>
-      <w:tr>
-        <w:tc>
-          <w:tcPr>
-            <w:tcW w:w="1951" w:type="dxa"/>
-          </w:tcPr>
-          <w:p>
-            <w:pPr>
-              <w:pStyle w:val="Default"/>
+              <w:lastRenderedPageBreak/>
+              <w:t>Plan de ejecución</w:t>
+            </w:r>
+            <w:r>
               <w:rPr>
                 <w:rFonts w:ascii="Courier New" w:hAnsi="Courier New" w:cs="Courier New"/>
                 <w:noProof/>
@@ -18501,8 +18551,39 @@
                 <w:sz w:val="20"/>
                 <w:szCs w:val="20"/>
               </w:rPr>
-            </w:pPr>
-            <w:r>
+              <w:t xml:space="preserve"> Con indice (Low)</w:t>
+            </w:r>
+          </w:p>
+        </w:tc>
+        <w:tc>
+          <w:tcPr>
+            <w:tcW w:w="7103" w:type="dxa"/>
+            <w:gridSpan w:val="3"/>
+            <w:vAlign w:val="center"/>
+          </w:tcPr>
+          <w:p>
+            <w:pPr>
+              <w:jc w:val="center"/>
+            </w:pPr>
+            <w:r>
+              <w:object w:dxaOrig="16620" w:dyaOrig="4920">
+                <v:shape id="_x0000_i1048" type="#_x0000_t75" style="width:351.75pt;height:104.25pt" o:ole="">
+                  <v:imagedata r:id="rId81" o:title=""/>
+                </v:shape>
+                <o:OLEObject Type="Embed" ProgID="PBrush" ShapeID="_x0000_i1048" DrawAspect="Content" ObjectID="_1478179354" r:id="rId82"/>
+              </w:object>
+            </w:r>
+          </w:p>
+        </w:tc>
+      </w:tr>
+      <w:tr>
+        <w:tc>
+          <w:tcPr>
+            <w:tcW w:w="1951" w:type="dxa"/>
+          </w:tcPr>
+          <w:p>
+            <w:pPr>
+              <w:pStyle w:val="Default"/>
               <w:rPr>
                 <w:rFonts w:ascii="Courier New" w:hAnsi="Courier New" w:cs="Courier New"/>
                 <w:noProof/>
@@ -18510,8 +18591,7 @@
                 <w:sz w:val="20"/>
                 <w:szCs w:val="20"/>
               </w:rPr>
-              <w:t>Plan de ejecución</w:t>
-            </w:r>
+            </w:pPr>
             <w:r>
               <w:rPr>
                 <w:rFonts w:ascii="Courier New" w:hAnsi="Courier New" w:cs="Courier New"/>
@@ -18520,26 +18600,9 @@
                 <w:sz w:val="20"/>
                 <w:szCs w:val="20"/>
               </w:rPr>
-              <w:t xml:space="preserve"> Con indice (High)</w:t>
-            </w:r>
-          </w:p>
-        </w:tc>
-        <w:tc>
-          <w:tcPr>
-            <w:tcW w:w="7103" w:type="dxa"/>
-            <w:gridSpan w:val="3"/>
-          </w:tcPr>
-          <w:p/>
-        </w:tc>
-      </w:tr>
-      <w:tr>
-        <w:tc>
-          <w:tcPr>
-            <w:tcW w:w="1951" w:type="dxa"/>
-          </w:tcPr>
-          <w:p>
-            <w:pPr>
-              <w:pStyle w:val="Default"/>
+              <w:t>Plan de ejecución</w:t>
+            </w:r>
+            <w:r>
               <w:rPr>
                 <w:rFonts w:ascii="Courier New" w:hAnsi="Courier New" w:cs="Courier New"/>
                 <w:noProof/>
@@ -18547,8 +18610,39 @@
                 <w:sz w:val="20"/>
                 <w:szCs w:val="20"/>
               </w:rPr>
-            </w:pPr>
-            <w:r>
+              <w:t xml:space="preserve"> Con indice (High)</w:t>
+            </w:r>
+          </w:p>
+        </w:tc>
+        <w:tc>
+          <w:tcPr>
+            <w:tcW w:w="7103" w:type="dxa"/>
+            <w:gridSpan w:val="3"/>
+            <w:vAlign w:val="center"/>
+          </w:tcPr>
+          <w:p>
+            <w:pPr>
+              <w:jc w:val="center"/>
+            </w:pPr>
+            <w:r>
+              <w:object w:dxaOrig="16620" w:dyaOrig="4935">
+                <v:shape id="_x0000_i1049" type="#_x0000_t75" style="width:344.25pt;height:102pt" o:ole="">
+                  <v:imagedata r:id="rId83" o:title=""/>
+                </v:shape>
+                <o:OLEObject Type="Embed" ProgID="PBrush" ShapeID="_x0000_i1049" DrawAspect="Content" ObjectID="_1478179355" r:id="rId84"/>
+              </w:object>
+            </w:r>
+          </w:p>
+        </w:tc>
+      </w:tr>
+      <w:tr>
+        <w:tc>
+          <w:tcPr>
+            <w:tcW w:w="1951" w:type="dxa"/>
+          </w:tcPr>
+          <w:p>
+            <w:pPr>
+              <w:pStyle w:val="Default"/>
               <w:rPr>
                 <w:rFonts w:ascii="Courier New" w:hAnsi="Courier New" w:cs="Courier New"/>
                 <w:noProof/>
@@ -18556,11 +18650,8 @@
                 <w:sz w:val="20"/>
                 <w:szCs w:val="20"/>
               </w:rPr>
-              <w:t xml:space="preserve">Interpretación </w:t>
-            </w:r>
-          </w:p>
-          <w:p>
-            <w:pPr>
+            </w:pPr>
+            <w:r>
               <w:rPr>
                 <w:rFonts w:ascii="Courier New" w:hAnsi="Courier New" w:cs="Courier New"/>
                 <w:noProof/>
@@ -18568,6 +18659,18 @@
                 <w:sz w:val="20"/>
                 <w:szCs w:val="20"/>
               </w:rPr>
+              <w:t xml:space="preserve">Interpretación </w:t>
+            </w:r>
+          </w:p>
+          <w:p>
+            <w:pPr>
+              <w:rPr>
+                <w:rFonts w:ascii="Courier New" w:hAnsi="Courier New" w:cs="Courier New"/>
+                <w:noProof/>
+                <w:color w:val="008000"/>
+                <w:sz w:val="20"/>
+                <w:szCs w:val="20"/>
+              </w:rPr>
             </w:pPr>
           </w:p>
         </w:tc>
@@ -18581,20 +18684,167 @@
               <w:autoSpaceDE w:val="0"/>
               <w:autoSpaceDN w:val="0"/>
               <w:adjustRightInd w:val="0"/>
-              <w:rPr>
-                <w:rFonts w:ascii="Courier New" w:hAnsi="Courier New" w:cs="Courier New"/>
-                <w:noProof/>
-                <w:sz w:val="16"/>
-                <w:szCs w:val="16"/>
-              </w:rPr>
-            </w:pPr>
+              <w:jc w:val="both"/>
+              <w:rPr>
+                <w:rFonts w:ascii="Courier New" w:hAnsi="Courier New" w:cs="Courier New"/>
+                <w:noProof/>
+                <w:sz w:val="16"/>
+                <w:szCs w:val="16"/>
+              </w:rPr>
+            </w:pPr>
+            <w:r>
+              <w:rPr>
+                <w:rFonts w:ascii="Courier New" w:hAnsi="Courier New" w:cs="Courier New"/>
+                <w:noProof/>
+                <w:sz w:val="16"/>
+                <w:szCs w:val="16"/>
+              </w:rPr>
+              <w:t>Al</w:t>
+            </w:r>
+            <w:r>
+              <w:rPr>
+                <w:rFonts w:ascii="Courier New" w:hAnsi="Courier New" w:cs="Courier New"/>
+                <w:noProof/>
+                <w:sz w:val="16"/>
+                <w:szCs w:val="16"/>
+              </w:rPr>
+              <w:t xml:space="preserve"> forzar la utilizacion de un </w:t>
+            </w:r>
+            <w:r>
+              <w:rPr>
+                <w:rFonts w:ascii="Courier New" w:hAnsi="Courier New" w:cs="Courier New"/>
+                <w:noProof/>
+                <w:sz w:val="16"/>
+                <w:szCs w:val="16"/>
+              </w:rPr>
+              <w:t>í</w:t>
+            </w:r>
+            <w:r>
+              <w:rPr>
+                <w:rFonts w:ascii="Courier New" w:hAnsi="Courier New" w:cs="Courier New"/>
+                <w:noProof/>
+                <w:sz w:val="16"/>
+                <w:szCs w:val="16"/>
+              </w:rPr>
+              <w:t>ndice espacial el plan de ejecuci</w:t>
+            </w:r>
+            <w:r>
+              <w:rPr>
+                <w:rFonts w:ascii="Courier New" w:hAnsi="Courier New" w:cs="Courier New"/>
+                <w:noProof/>
+                <w:sz w:val="16"/>
+                <w:szCs w:val="16"/>
+              </w:rPr>
+              <w:t xml:space="preserve">ón, no precisamente mejora, en este caso, </w:t>
+            </w:r>
+            <w:r>
+              <w:rPr>
+                <w:rFonts w:ascii="Courier New" w:hAnsi="Courier New" w:cs="Courier New"/>
+                <w:noProof/>
+                <w:sz w:val="16"/>
+                <w:szCs w:val="16"/>
+              </w:rPr>
+              <w:t xml:space="preserve">aumenta </w:t>
+            </w:r>
+            <w:r>
+              <w:rPr>
+                <w:rFonts w:ascii="Courier New" w:hAnsi="Courier New" w:cs="Courier New"/>
+                <w:noProof/>
+                <w:sz w:val="16"/>
+                <w:szCs w:val="16"/>
+              </w:rPr>
+              <w:t>drásticamente</w:t>
+            </w:r>
+            <w:r>
+              <w:rPr>
+                <w:rFonts w:ascii="Courier New" w:hAnsi="Courier New" w:cs="Courier New"/>
+                <w:noProof/>
+                <w:sz w:val="16"/>
+                <w:szCs w:val="16"/>
+              </w:rPr>
+              <w:t xml:space="preserve"> las </w:t>
+            </w:r>
+            <w:r>
+              <w:rPr>
+                <w:rFonts w:ascii="Courier New" w:hAnsi="Courier New" w:cs="Courier New"/>
+                <w:noProof/>
+                <w:sz w:val="16"/>
+                <w:szCs w:val="16"/>
+              </w:rPr>
+              <w:t>lecturas</w:t>
+            </w:r>
+            <w:r>
+              <w:rPr>
+                <w:rFonts w:ascii="Courier New" w:hAnsi="Courier New" w:cs="Courier New"/>
+                <w:noProof/>
+                <w:sz w:val="16"/>
+                <w:szCs w:val="16"/>
+              </w:rPr>
+              <w:t xml:space="preserve"> físicas y logicas de la consulta. En SQL Server los datos espaciales son almacenados bajo el modelo Euclideano, el ordenamiento de </w:t>
+            </w:r>
+            <w:r>
+              <w:rPr>
+                <w:rFonts w:ascii="Courier New" w:hAnsi="Courier New" w:cs="Courier New"/>
+                <w:noProof/>
+                <w:sz w:val="16"/>
+                <w:szCs w:val="16"/>
+              </w:rPr>
+              <w:t>é</w:t>
+            </w:r>
+            <w:r>
+              <w:rPr>
+                <w:rFonts w:ascii="Courier New" w:hAnsi="Courier New" w:cs="Courier New"/>
+                <w:noProof/>
+                <w:sz w:val="16"/>
+                <w:szCs w:val="16"/>
+              </w:rPr>
+              <w:t>ste no permite que los indices logren optimizar la consulta</w:t>
+            </w:r>
+            <w:r>
+              <w:rPr>
+                <w:rFonts w:ascii="Courier New" w:hAnsi="Courier New" w:cs="Courier New"/>
+                <w:noProof/>
+                <w:sz w:val="16"/>
+                <w:szCs w:val="16"/>
+              </w:rPr>
+              <w:t xml:space="preserve"> de la manera esperada</w:t>
+            </w:r>
+            <w:r>
+              <w:rPr>
+                <w:rFonts w:ascii="Courier New" w:hAnsi="Courier New" w:cs="Courier New"/>
+                <w:noProof/>
+                <w:sz w:val="16"/>
+                <w:szCs w:val="16"/>
+              </w:rPr>
+              <w:t xml:space="preserve">.  </w:t>
+            </w:r>
+            <w:r>
+              <w:rPr>
+                <w:rFonts w:ascii="Courier New" w:hAnsi="Courier New" w:cs="Courier New"/>
+                <w:noProof/>
+                <w:sz w:val="16"/>
+                <w:szCs w:val="16"/>
+              </w:rPr>
+              <w:t xml:space="preserve">Incluso aumentando la densidad del índice no se logra mucha mejora en </w:t>
+            </w:r>
+            <w:r>
+              <w:rPr>
+                <w:rFonts w:ascii="Courier New" w:hAnsi="Courier New" w:cs="Courier New"/>
+                <w:noProof/>
+                <w:sz w:val="16"/>
+                <w:szCs w:val="16"/>
+              </w:rPr>
+              <w:t>las lecturas físicas.</w:t>
+            </w:r>
+            <w:bookmarkStart w:id="0" w:name="_GoBack"/>
+            <w:bookmarkEnd w:id="0"/>
           </w:p>
         </w:tc>
       </w:tr>
     </w:tbl>
     <w:p>
       <w:pPr>
-        <w:pStyle w:val="Descripcin"/>
+        <w:pStyle w:val="Caption"/>
         <w:jc w:val="center"/>
       </w:pPr>
       <w:r>
@@ -18603,7 +18853,7 @@
     </w:p>
     <w:tbl>
       <w:tblPr>
-        <w:tblStyle w:val="Tablaconcuadrcula"/>
+        <w:tblStyle w:val="TableGrid"/>
         <w:tblW w:w="0" w:type="auto"/>
         <w:tblLook w:val="04A0" w:firstRow="1" w:lastRow="0" w:firstColumn="1" w:lastColumn="0" w:noHBand="0" w:noVBand="1"/>
       </w:tblPr>
@@ -18635,7 +18885,6 @@
                 <w:sz w:val="20"/>
                 <w:szCs w:val="20"/>
               </w:rPr>
-              <w:lastRenderedPageBreak/>
               <w:t>Consulta #3</w:t>
             </w:r>
           </w:p>
@@ -18694,6 +18943,16 @@
               </w:rPr>
               <w:t>Normal</w:t>
             </w:r>
+            <w:r>
+              <w:rPr>
+                <w:rFonts w:ascii="Courier New" w:hAnsi="Courier New" w:cs="Courier New"/>
+                <w:noProof/>
+                <w:color w:val="008000"/>
+                <w:sz w:val="20"/>
+                <w:szCs w:val="20"/>
+              </w:rPr>
+              <w:t xml:space="preserve"> </w:t>
+            </w:r>
           </w:p>
         </w:tc>
         <w:tc>
@@ -18842,7 +19101,7 @@
                 <w:sz w:val="16"/>
                 <w:szCs w:val="16"/>
               </w:rPr>
-              <w:t xml:space="preserve">   Tiempo de CPU = 31 ms, tiempo transcurrido = 76 ms.</w:t>
+              <w:t xml:space="preserve">   Tiempo de CPU = 0 ms, tiempo transcurrido = 54 ms.</w:t>
             </w:r>
           </w:p>
           <w:p>
@@ -18877,7 +19136,7 @@
                 <w:sz w:val="16"/>
                 <w:szCs w:val="16"/>
               </w:rPr>
-              <w:t>(87 filas afectadas)</w:t>
+              <w:t>(231 filas afectadas)</w:t>
             </w:r>
           </w:p>
           <w:p>
@@ -18918,7 +19177,7 @@
                 <w:sz w:val="16"/>
                 <w:szCs w:val="16"/>
               </w:rPr>
-              <w:t xml:space="preserve"> 75, </w:t>
+              <w:t xml:space="preserve"> 400, lecturas </w:t>
             </w:r>
             <w:r>
               <w:rPr>
@@ -18928,16 +19187,16 @@
                 <w:szCs w:val="16"/>
                 <w:highlight w:val="yellow"/>
               </w:rPr>
-              <w:t>lecturas físicas</w:t>
-            </w:r>
-            <w:r>
-              <w:rPr>
-                <w:rFonts w:ascii="Courier New" w:hAnsi="Courier New" w:cs="Courier New"/>
-                <w:noProof/>
-                <w:sz w:val="16"/>
-                <w:szCs w:val="16"/>
-              </w:rPr>
-              <w:t xml:space="preserve"> 1, lecturas anticipadas 29, lecturas lógicas de LOB 9930, lecturas físicas de LOB 70, lecturas anticipadas de LOB 36.</w:t>
+              <w:t>físicas</w:t>
+            </w:r>
+            <w:r>
+              <w:rPr>
+                <w:rFonts w:ascii="Courier New" w:hAnsi="Courier New" w:cs="Courier New"/>
+                <w:noProof/>
+                <w:sz w:val="16"/>
+                <w:szCs w:val="16"/>
+              </w:rPr>
+              <w:t xml:space="preserve"> 2, lecturas anticipadas 28, lecturas lógicas de LOB 44912, lecturas físicas de LOB 69, lecturas anticipadas de LOB 192.</w:t>
             </w:r>
           </w:p>
           <w:p>
@@ -18978,7 +19237,7 @@
                 <w:sz w:val="16"/>
                 <w:szCs w:val="16"/>
               </w:rPr>
-              <w:t xml:space="preserve"> 8, </w:t>
+              <w:t xml:space="preserve"> 8, lecturas </w:t>
             </w:r>
             <w:r>
               <w:rPr>
@@ -18988,16 +19247,16 @@
                 <w:szCs w:val="16"/>
                 <w:highlight w:val="yellow"/>
               </w:rPr>
-              <w:t>lecturas físicas</w:t>
-            </w:r>
-            <w:r>
-              <w:rPr>
-                <w:rFonts w:ascii="Courier New" w:hAnsi="Courier New" w:cs="Courier New"/>
-                <w:noProof/>
-                <w:sz w:val="16"/>
-                <w:szCs w:val="16"/>
-              </w:rPr>
-              <w:t xml:space="preserve"> 0, lecturas anticipadas 1, lecturas lógicas de LOB 948, lecturas físicas de LOB 0, lecturas anticipadas de LOB 0.</w:t>
+              <w:t>físicas</w:t>
+            </w:r>
+            <w:r>
+              <w:rPr>
+                <w:rFonts w:ascii="Courier New" w:hAnsi="Courier New" w:cs="Courier New"/>
+                <w:noProof/>
+                <w:sz w:val="16"/>
+                <w:szCs w:val="16"/>
+              </w:rPr>
+              <w:t xml:space="preserve"> 0, lecturas anticipadas 0, lecturas lógicas de LOB 5610, lecturas físicas de LOB 3, lecturas anticipadas de LOB 0.</w:t>
             </w:r>
           </w:p>
           <w:p>
@@ -19089,7 +19348,7 @@
                 <w:sz w:val="16"/>
                 <w:szCs w:val="16"/>
               </w:rPr>
-              <w:t xml:space="preserve">   Tiempo de CPU = 2719 ms, tiempo transcurrido = 4091 ms.</w:t>
+              <w:t xml:space="preserve">   Tiempo de CPU = 1500 ms, tiempo transcurrido = 1886 ms.</w:t>
             </w:r>
           </w:p>
           <w:p>
@@ -19172,6 +19431,17 @@
             </w:r>
           </w:p>
           <w:p>
+            <w:pPr>
+              <w:autoSpaceDE w:val="0"/>
+              <w:autoSpaceDN w:val="0"/>
+              <w:adjustRightInd w:val="0"/>
+              <w:rPr>
+                <w:rFonts w:ascii="Courier New" w:hAnsi="Courier New" w:cs="Courier New"/>
+                <w:noProof/>
+                <w:sz w:val="16"/>
+                <w:szCs w:val="16"/>
+              </w:rPr>
+            </w:pPr>
             <w:r>
               <w:rPr>
                 <w:rFonts w:ascii="Courier New" w:hAnsi="Courier New" w:cs="Courier New"/>
@@ -19182,6 +19452,7 @@
               <w:t xml:space="preserve">   Tiempo de CPU = 0 ms, tiempo transcurrido = 0 ms.</w:t>
             </w:r>
           </w:p>
+          <w:p/>
         </w:tc>
       </w:tr>
       <w:tr>
@@ -19213,7 +19484,666 @@
           <w:tcPr>
             <w:tcW w:w="7386" w:type="dxa"/>
           </w:tcPr>
-          <w:p/>
+          <w:p>
+            <w:pPr>
+              <w:autoSpaceDE w:val="0"/>
+              <w:autoSpaceDN w:val="0"/>
+              <w:adjustRightInd w:val="0"/>
+              <w:rPr>
+                <w:rFonts w:ascii="Courier New" w:hAnsi="Courier New" w:cs="Courier New"/>
+                <w:noProof/>
+                <w:sz w:val="16"/>
+                <w:szCs w:val="16"/>
+              </w:rPr>
+            </w:pPr>
+            <w:r>
+              <w:rPr>
+                <w:rFonts w:ascii="Courier New" w:hAnsi="Courier New" w:cs="Courier New"/>
+                <w:noProof/>
+                <w:sz w:val="16"/>
+                <w:szCs w:val="16"/>
+              </w:rPr>
+              <w:t xml:space="preserve">Tiempo de análisis y compilación de SQL Server: </w:t>
+            </w:r>
+          </w:p>
+          <w:p>
+            <w:pPr>
+              <w:autoSpaceDE w:val="0"/>
+              <w:autoSpaceDN w:val="0"/>
+              <w:adjustRightInd w:val="0"/>
+              <w:rPr>
+                <w:rFonts w:ascii="Courier New" w:hAnsi="Courier New" w:cs="Courier New"/>
+                <w:noProof/>
+                <w:sz w:val="16"/>
+                <w:szCs w:val="16"/>
+              </w:rPr>
+            </w:pPr>
+            <w:r>
+              <w:rPr>
+                <w:rFonts w:ascii="Courier New" w:hAnsi="Courier New" w:cs="Courier New"/>
+                <w:noProof/>
+                <w:sz w:val="16"/>
+                <w:szCs w:val="16"/>
+              </w:rPr>
+              <w:t xml:space="preserve">   Tiempo de CPU = 0 ms, tiempo transcurrido = 0 ms.</w:t>
+            </w:r>
+          </w:p>
+          <w:p>
+            <w:pPr>
+              <w:autoSpaceDE w:val="0"/>
+              <w:autoSpaceDN w:val="0"/>
+              <w:adjustRightInd w:val="0"/>
+              <w:rPr>
+                <w:rFonts w:ascii="Courier New" w:hAnsi="Courier New" w:cs="Courier New"/>
+                <w:noProof/>
+                <w:sz w:val="16"/>
+                <w:szCs w:val="16"/>
+              </w:rPr>
+            </w:pPr>
+          </w:p>
+          <w:p>
+            <w:pPr>
+              <w:autoSpaceDE w:val="0"/>
+              <w:autoSpaceDN w:val="0"/>
+              <w:adjustRightInd w:val="0"/>
+              <w:rPr>
+                <w:rFonts w:ascii="Courier New" w:hAnsi="Courier New" w:cs="Courier New"/>
+                <w:noProof/>
+                <w:sz w:val="16"/>
+                <w:szCs w:val="16"/>
+              </w:rPr>
+            </w:pPr>
+            <w:r>
+              <w:rPr>
+                <w:rFonts w:ascii="Courier New" w:hAnsi="Courier New" w:cs="Courier New"/>
+                <w:noProof/>
+                <w:sz w:val="16"/>
+                <w:szCs w:val="16"/>
+              </w:rPr>
+              <w:t xml:space="preserve"> Tiempos de ejecución de SQL Server:</w:t>
+            </w:r>
+          </w:p>
+          <w:p>
+            <w:pPr>
+              <w:autoSpaceDE w:val="0"/>
+              <w:autoSpaceDN w:val="0"/>
+              <w:adjustRightInd w:val="0"/>
+              <w:rPr>
+                <w:rFonts w:ascii="Courier New" w:hAnsi="Courier New" w:cs="Courier New"/>
+                <w:noProof/>
+                <w:sz w:val="16"/>
+                <w:szCs w:val="16"/>
+              </w:rPr>
+            </w:pPr>
+            <w:r>
+              <w:rPr>
+                <w:rFonts w:ascii="Courier New" w:hAnsi="Courier New" w:cs="Courier New"/>
+                <w:noProof/>
+                <w:sz w:val="16"/>
+                <w:szCs w:val="16"/>
+              </w:rPr>
+              <w:t xml:space="preserve">   Tiempo de CPU = 0 ms, tiempo transcurrido = 0 ms.</w:t>
+            </w:r>
+          </w:p>
+          <w:p>
+            <w:pPr>
+              <w:autoSpaceDE w:val="0"/>
+              <w:autoSpaceDN w:val="0"/>
+              <w:adjustRightInd w:val="0"/>
+              <w:rPr>
+                <w:rFonts w:ascii="Courier New" w:hAnsi="Courier New" w:cs="Courier New"/>
+                <w:noProof/>
+                <w:sz w:val="16"/>
+                <w:szCs w:val="16"/>
+              </w:rPr>
+            </w:pPr>
+            <w:r>
+              <w:rPr>
+                <w:rFonts w:ascii="Courier New" w:hAnsi="Courier New" w:cs="Courier New"/>
+                <w:noProof/>
+                <w:sz w:val="16"/>
+                <w:szCs w:val="16"/>
+              </w:rPr>
+              <w:t xml:space="preserve">Tiempo de análisis y compilación de SQL Server: </w:t>
+            </w:r>
+          </w:p>
+          <w:p>
+            <w:pPr>
+              <w:autoSpaceDE w:val="0"/>
+              <w:autoSpaceDN w:val="0"/>
+              <w:adjustRightInd w:val="0"/>
+              <w:rPr>
+                <w:rFonts w:ascii="Courier New" w:hAnsi="Courier New" w:cs="Courier New"/>
+                <w:noProof/>
+                <w:sz w:val="16"/>
+                <w:szCs w:val="16"/>
+              </w:rPr>
+            </w:pPr>
+            <w:r>
+              <w:rPr>
+                <w:rFonts w:ascii="Courier New" w:hAnsi="Courier New" w:cs="Courier New"/>
+                <w:noProof/>
+                <w:sz w:val="16"/>
+                <w:szCs w:val="16"/>
+              </w:rPr>
+              <w:t xml:space="preserve">   Tiempo de CPU = 0 ms, tiempo transcurrido = 107 ms.</w:t>
+            </w:r>
+          </w:p>
+          <w:p>
+            <w:pPr>
+              <w:autoSpaceDE w:val="0"/>
+              <w:autoSpaceDN w:val="0"/>
+              <w:adjustRightInd w:val="0"/>
+              <w:rPr>
+                <w:rFonts w:ascii="Courier New" w:hAnsi="Courier New" w:cs="Courier New"/>
+                <w:noProof/>
+                <w:sz w:val="16"/>
+                <w:szCs w:val="16"/>
+              </w:rPr>
+            </w:pPr>
+          </w:p>
+          <w:p>
+            <w:pPr>
+              <w:autoSpaceDE w:val="0"/>
+              <w:autoSpaceDN w:val="0"/>
+              <w:adjustRightInd w:val="0"/>
+              <w:rPr>
+                <w:rFonts w:ascii="Courier New" w:hAnsi="Courier New" w:cs="Courier New"/>
+                <w:noProof/>
+                <w:sz w:val="16"/>
+                <w:szCs w:val="16"/>
+              </w:rPr>
+            </w:pPr>
+            <w:r>
+              <w:rPr>
+                <w:rFonts w:ascii="Courier New" w:hAnsi="Courier New" w:cs="Courier New"/>
+                <w:noProof/>
+                <w:sz w:val="16"/>
+                <w:szCs w:val="16"/>
+              </w:rPr>
+              <w:t xml:space="preserve"> Tiempos de ejecución de SQL Server:</w:t>
+            </w:r>
+          </w:p>
+          <w:p>
+            <w:pPr>
+              <w:autoSpaceDE w:val="0"/>
+              <w:autoSpaceDN w:val="0"/>
+              <w:adjustRightInd w:val="0"/>
+              <w:rPr>
+                <w:rFonts w:ascii="Courier New" w:hAnsi="Courier New" w:cs="Courier New"/>
+                <w:noProof/>
+                <w:sz w:val="16"/>
+                <w:szCs w:val="16"/>
+              </w:rPr>
+            </w:pPr>
+            <w:r>
+              <w:rPr>
+                <w:rFonts w:ascii="Courier New" w:hAnsi="Courier New" w:cs="Courier New"/>
+                <w:noProof/>
+                <w:sz w:val="16"/>
+                <w:szCs w:val="16"/>
+              </w:rPr>
+              <w:lastRenderedPageBreak/>
+              <w:t xml:space="preserve">   Tiempo de CPU = 0 ms, tiempo transcurrido = 0 ms.</w:t>
+            </w:r>
+          </w:p>
+          <w:p>
+            <w:pPr>
+              <w:autoSpaceDE w:val="0"/>
+              <w:autoSpaceDN w:val="0"/>
+              <w:adjustRightInd w:val="0"/>
+              <w:rPr>
+                <w:rFonts w:ascii="Courier New" w:hAnsi="Courier New" w:cs="Courier New"/>
+                <w:noProof/>
+                <w:sz w:val="16"/>
+                <w:szCs w:val="16"/>
+              </w:rPr>
+            </w:pPr>
+          </w:p>
+          <w:p>
+            <w:pPr>
+              <w:autoSpaceDE w:val="0"/>
+              <w:autoSpaceDN w:val="0"/>
+              <w:adjustRightInd w:val="0"/>
+              <w:rPr>
+                <w:rFonts w:ascii="Courier New" w:hAnsi="Courier New" w:cs="Courier New"/>
+                <w:noProof/>
+                <w:sz w:val="16"/>
+                <w:szCs w:val="16"/>
+              </w:rPr>
+            </w:pPr>
+            <w:r>
+              <w:rPr>
+                <w:rFonts w:ascii="Courier New" w:hAnsi="Courier New" w:cs="Courier New"/>
+                <w:noProof/>
+                <w:sz w:val="16"/>
+                <w:szCs w:val="16"/>
+              </w:rPr>
+              <w:t>(231 filas afectadas)</w:t>
+            </w:r>
+          </w:p>
+          <w:p>
+            <w:pPr>
+              <w:autoSpaceDE w:val="0"/>
+              <w:autoSpaceDN w:val="0"/>
+              <w:adjustRightInd w:val="0"/>
+              <w:rPr>
+                <w:rFonts w:ascii="Courier New" w:hAnsi="Courier New" w:cs="Courier New"/>
+                <w:noProof/>
+                <w:sz w:val="16"/>
+                <w:szCs w:val="16"/>
+              </w:rPr>
+            </w:pPr>
+            <w:r>
+              <w:rPr>
+                <w:rFonts w:ascii="Courier New" w:hAnsi="Courier New" w:cs="Courier New"/>
+                <w:noProof/>
+                <w:sz w:val="16"/>
+                <w:szCs w:val="16"/>
+              </w:rPr>
+              <w:t xml:space="preserve">Tabla 'areas_salud'. Recuento de exámenes 0, </w:t>
+            </w:r>
+            <w:r>
+              <w:rPr>
+                <w:rFonts w:ascii="Courier New" w:hAnsi="Courier New" w:cs="Courier New"/>
+                <w:noProof/>
+                <w:sz w:val="16"/>
+                <w:szCs w:val="16"/>
+                <w:highlight w:val="blue"/>
+              </w:rPr>
+              <w:t>lecturas lógicas</w:t>
+            </w:r>
+            <w:r>
+              <w:rPr>
+                <w:rFonts w:ascii="Courier New" w:hAnsi="Courier New" w:cs="Courier New"/>
+                <w:noProof/>
+                <w:sz w:val="16"/>
+                <w:szCs w:val="16"/>
+              </w:rPr>
+              <w:t xml:space="preserve"> 844, </w:t>
+            </w:r>
+            <w:r>
+              <w:rPr>
+                <w:rFonts w:ascii="Courier New" w:hAnsi="Courier New" w:cs="Courier New"/>
+                <w:noProof/>
+                <w:sz w:val="16"/>
+                <w:szCs w:val="16"/>
+                <w:highlight w:val="yellow"/>
+              </w:rPr>
+              <w:t>lecturas físicas</w:t>
+            </w:r>
+            <w:r>
+              <w:rPr>
+                <w:rFonts w:ascii="Courier New" w:hAnsi="Courier New" w:cs="Courier New"/>
+                <w:noProof/>
+                <w:sz w:val="16"/>
+                <w:szCs w:val="16"/>
+              </w:rPr>
+              <w:t xml:space="preserve"> 5, lecturas anticipadas 0, lecturas lógicas de LOB 8386, lecturas físicas de LOB 55, lecturas anticipadas de LOB 0.</w:t>
+            </w:r>
+          </w:p>
+          <w:p>
+            <w:pPr>
+              <w:autoSpaceDE w:val="0"/>
+              <w:autoSpaceDN w:val="0"/>
+              <w:adjustRightInd w:val="0"/>
+              <w:rPr>
+                <w:rFonts w:ascii="Courier New" w:hAnsi="Courier New" w:cs="Courier New"/>
+                <w:noProof/>
+                <w:sz w:val="16"/>
+                <w:szCs w:val="16"/>
+              </w:rPr>
+            </w:pPr>
+            <w:r>
+              <w:rPr>
+                <w:rFonts w:ascii="Courier New" w:hAnsi="Courier New" w:cs="Courier New"/>
+                <w:noProof/>
+                <w:sz w:val="16"/>
+                <w:szCs w:val="16"/>
+              </w:rPr>
+              <w:t xml:space="preserve">Tabla 'Worktable'. Recuento de exámenes 0, </w:t>
+            </w:r>
+            <w:r>
+              <w:rPr>
+                <w:rFonts w:ascii="Courier New" w:hAnsi="Courier New" w:cs="Courier New"/>
+                <w:noProof/>
+                <w:sz w:val="16"/>
+                <w:szCs w:val="16"/>
+                <w:highlight w:val="blue"/>
+              </w:rPr>
+              <w:t>lecturas lógicas</w:t>
+            </w:r>
+            <w:r>
+              <w:rPr>
+                <w:rFonts w:ascii="Courier New" w:hAnsi="Courier New" w:cs="Courier New"/>
+                <w:noProof/>
+                <w:sz w:val="16"/>
+                <w:szCs w:val="16"/>
+              </w:rPr>
+              <w:t xml:space="preserve"> 0, </w:t>
+            </w:r>
+            <w:r>
+              <w:rPr>
+                <w:rFonts w:ascii="Courier New" w:hAnsi="Courier New" w:cs="Courier New"/>
+                <w:noProof/>
+                <w:sz w:val="16"/>
+                <w:szCs w:val="16"/>
+                <w:highlight w:val="yellow"/>
+              </w:rPr>
+              <w:t>lecturas físicas</w:t>
+            </w:r>
+            <w:r>
+              <w:rPr>
+                <w:rFonts w:ascii="Courier New" w:hAnsi="Courier New" w:cs="Courier New"/>
+                <w:noProof/>
+                <w:sz w:val="16"/>
+                <w:szCs w:val="16"/>
+              </w:rPr>
+              <w:t xml:space="preserve"> 0, lecturas anticipadas 0, lecturas lógicas de LOB 0, lecturas físicas de LOB 0, lecturas anticipadas de LOB 0.</w:t>
+            </w:r>
+          </w:p>
+          <w:p>
+            <w:pPr>
+              <w:autoSpaceDE w:val="0"/>
+              <w:autoSpaceDN w:val="0"/>
+              <w:adjustRightInd w:val="0"/>
+              <w:rPr>
+                <w:rFonts w:ascii="Courier New" w:hAnsi="Courier New" w:cs="Courier New"/>
+                <w:noProof/>
+                <w:sz w:val="16"/>
+                <w:szCs w:val="16"/>
+              </w:rPr>
+            </w:pPr>
+            <w:r>
+              <w:rPr>
+                <w:rFonts w:ascii="Courier New" w:hAnsi="Courier New" w:cs="Courier New"/>
+                <w:noProof/>
+                <w:sz w:val="16"/>
+                <w:szCs w:val="16"/>
+              </w:rPr>
+              <w:t xml:space="preserve">Tabla 'extended_index_293576084_384000'. Recuento de exámenes 23036, </w:t>
+            </w:r>
+            <w:r>
+              <w:rPr>
+                <w:rFonts w:ascii="Courier New" w:hAnsi="Courier New" w:cs="Courier New"/>
+                <w:noProof/>
+                <w:sz w:val="16"/>
+                <w:szCs w:val="16"/>
+                <w:highlight w:val="blue"/>
+              </w:rPr>
+              <w:t>lecturas lógicas</w:t>
+            </w:r>
+            <w:r>
+              <w:rPr>
+                <w:rFonts w:ascii="Courier New" w:hAnsi="Courier New" w:cs="Courier New"/>
+                <w:noProof/>
+                <w:sz w:val="16"/>
+                <w:szCs w:val="16"/>
+              </w:rPr>
+              <w:t xml:space="preserve"> 46084, </w:t>
+            </w:r>
+            <w:r>
+              <w:rPr>
+                <w:rFonts w:ascii="Courier New" w:hAnsi="Courier New" w:cs="Courier New"/>
+                <w:noProof/>
+                <w:sz w:val="16"/>
+                <w:szCs w:val="16"/>
+                <w:highlight w:val="yellow"/>
+              </w:rPr>
+              <w:t>lecturas físicas</w:t>
+            </w:r>
+            <w:r>
+              <w:rPr>
+                <w:rFonts w:ascii="Courier New" w:hAnsi="Courier New" w:cs="Courier New"/>
+                <w:noProof/>
+                <w:sz w:val="16"/>
+                <w:szCs w:val="16"/>
+              </w:rPr>
+              <w:t xml:space="preserve"> 0, lecturas anticipadas 0, lecturas lógicas de LOB 0, lecturas físicas de LOB 0, lecturas anticipadas de LOB 0.</w:t>
+            </w:r>
+          </w:p>
+          <w:p>
+            <w:pPr>
+              <w:autoSpaceDE w:val="0"/>
+              <w:autoSpaceDN w:val="0"/>
+              <w:adjustRightInd w:val="0"/>
+              <w:rPr>
+                <w:rFonts w:ascii="Courier New" w:hAnsi="Courier New" w:cs="Courier New"/>
+                <w:noProof/>
+                <w:sz w:val="16"/>
+                <w:szCs w:val="16"/>
+              </w:rPr>
+            </w:pPr>
+            <w:r>
+              <w:rPr>
+                <w:rFonts w:ascii="Courier New" w:hAnsi="Courier New" w:cs="Courier New"/>
+                <w:noProof/>
+                <w:sz w:val="16"/>
+                <w:szCs w:val="16"/>
+              </w:rPr>
+              <w:t xml:space="preserve">Tabla 'riesgos_incen'. Recuento de exámenes 1, </w:t>
+            </w:r>
+            <w:r>
+              <w:rPr>
+                <w:rFonts w:ascii="Courier New" w:hAnsi="Courier New" w:cs="Courier New"/>
+                <w:noProof/>
+                <w:sz w:val="16"/>
+                <w:szCs w:val="16"/>
+                <w:highlight w:val="blue"/>
+              </w:rPr>
+              <w:t>lecturas lógicas</w:t>
+            </w:r>
+            <w:r>
+              <w:rPr>
+                <w:rFonts w:ascii="Courier New" w:hAnsi="Courier New" w:cs="Courier New"/>
+                <w:noProof/>
+                <w:sz w:val="16"/>
+                <w:szCs w:val="16"/>
+              </w:rPr>
+              <w:t xml:space="preserve"> 8, </w:t>
+            </w:r>
+            <w:r>
+              <w:rPr>
+                <w:rFonts w:ascii="Courier New" w:hAnsi="Courier New" w:cs="Courier New"/>
+                <w:noProof/>
+                <w:sz w:val="16"/>
+                <w:szCs w:val="16"/>
+                <w:highlight w:val="yellow"/>
+              </w:rPr>
+              <w:t>lecturas físicas</w:t>
+            </w:r>
+            <w:r>
+              <w:rPr>
+                <w:rFonts w:ascii="Courier New" w:hAnsi="Courier New" w:cs="Courier New"/>
+                <w:noProof/>
+                <w:sz w:val="16"/>
+                <w:szCs w:val="16"/>
+              </w:rPr>
+              <w:t xml:space="preserve"> 0, lecturas anticipadas 0, lecturas lógicas de LOB 3036, lecturas físicas de LOB 3, lecturas anticipadas de LOB 0.</w:t>
+            </w:r>
+          </w:p>
+          <w:p>
+            <w:pPr>
+              <w:autoSpaceDE w:val="0"/>
+              <w:autoSpaceDN w:val="0"/>
+              <w:adjustRightInd w:val="0"/>
+              <w:rPr>
+                <w:rFonts w:ascii="Courier New" w:hAnsi="Courier New" w:cs="Courier New"/>
+                <w:noProof/>
+                <w:sz w:val="16"/>
+                <w:szCs w:val="16"/>
+              </w:rPr>
+            </w:pPr>
+          </w:p>
+          <w:p>
+            <w:pPr>
+              <w:autoSpaceDE w:val="0"/>
+              <w:autoSpaceDN w:val="0"/>
+              <w:adjustRightInd w:val="0"/>
+              <w:rPr>
+                <w:rFonts w:ascii="Courier New" w:hAnsi="Courier New" w:cs="Courier New"/>
+                <w:noProof/>
+                <w:sz w:val="16"/>
+                <w:szCs w:val="16"/>
+              </w:rPr>
+            </w:pPr>
+            <w:r>
+              <w:rPr>
+                <w:rFonts w:ascii="Courier New" w:hAnsi="Courier New" w:cs="Courier New"/>
+                <w:noProof/>
+                <w:sz w:val="16"/>
+                <w:szCs w:val="16"/>
+              </w:rPr>
+              <w:t>(1 filas afectadas)</w:t>
+            </w:r>
+          </w:p>
+          <w:p>
+            <w:pPr>
+              <w:autoSpaceDE w:val="0"/>
+              <w:autoSpaceDN w:val="0"/>
+              <w:adjustRightInd w:val="0"/>
+              <w:rPr>
+                <w:rFonts w:ascii="Courier New" w:hAnsi="Courier New" w:cs="Courier New"/>
+                <w:noProof/>
+                <w:sz w:val="16"/>
+                <w:szCs w:val="16"/>
+              </w:rPr>
+            </w:pPr>
+          </w:p>
+          <w:p>
+            <w:pPr>
+              <w:autoSpaceDE w:val="0"/>
+              <w:autoSpaceDN w:val="0"/>
+              <w:adjustRightInd w:val="0"/>
+              <w:rPr>
+                <w:rFonts w:ascii="Courier New" w:hAnsi="Courier New" w:cs="Courier New"/>
+                <w:noProof/>
+                <w:sz w:val="16"/>
+                <w:szCs w:val="16"/>
+              </w:rPr>
+            </w:pPr>
+            <w:r>
+              <w:rPr>
+                <w:rFonts w:ascii="Courier New" w:hAnsi="Courier New" w:cs="Courier New"/>
+                <w:noProof/>
+                <w:sz w:val="16"/>
+                <w:szCs w:val="16"/>
+              </w:rPr>
+              <w:t xml:space="preserve"> Tiempos de ejecución de SQL Server:</w:t>
+            </w:r>
+          </w:p>
+          <w:p>
+            <w:pPr>
+              <w:autoSpaceDE w:val="0"/>
+              <w:autoSpaceDN w:val="0"/>
+              <w:adjustRightInd w:val="0"/>
+              <w:rPr>
+                <w:rFonts w:ascii="Courier New" w:hAnsi="Courier New" w:cs="Courier New"/>
+                <w:noProof/>
+                <w:sz w:val="16"/>
+                <w:szCs w:val="16"/>
+              </w:rPr>
+            </w:pPr>
+            <w:r>
+              <w:rPr>
+                <w:rFonts w:ascii="Courier New" w:hAnsi="Courier New" w:cs="Courier New"/>
+                <w:noProof/>
+                <w:sz w:val="16"/>
+                <w:szCs w:val="16"/>
+              </w:rPr>
+              <w:t xml:space="preserve">   Tiempo de CPU = 734 ms, tiempo transcurrido = 1247 ms.</w:t>
+            </w:r>
+          </w:p>
+          <w:p>
+            <w:pPr>
+              <w:autoSpaceDE w:val="0"/>
+              <w:autoSpaceDN w:val="0"/>
+              <w:adjustRightInd w:val="0"/>
+              <w:rPr>
+                <w:rFonts w:ascii="Courier New" w:hAnsi="Courier New" w:cs="Courier New"/>
+                <w:noProof/>
+                <w:sz w:val="16"/>
+                <w:szCs w:val="16"/>
+              </w:rPr>
+            </w:pPr>
+            <w:r>
+              <w:rPr>
+                <w:rFonts w:ascii="Courier New" w:hAnsi="Courier New" w:cs="Courier New"/>
+                <w:noProof/>
+                <w:sz w:val="16"/>
+                <w:szCs w:val="16"/>
+              </w:rPr>
+              <w:t xml:space="preserve">Tiempo de análisis y compilación de SQL Server: </w:t>
+            </w:r>
+          </w:p>
+          <w:p>
+            <w:pPr>
+              <w:autoSpaceDE w:val="0"/>
+              <w:autoSpaceDN w:val="0"/>
+              <w:adjustRightInd w:val="0"/>
+              <w:rPr>
+                <w:rFonts w:ascii="Courier New" w:hAnsi="Courier New" w:cs="Courier New"/>
+                <w:noProof/>
+                <w:sz w:val="16"/>
+                <w:szCs w:val="16"/>
+              </w:rPr>
+            </w:pPr>
+            <w:r>
+              <w:rPr>
+                <w:rFonts w:ascii="Courier New" w:hAnsi="Courier New" w:cs="Courier New"/>
+                <w:noProof/>
+                <w:sz w:val="16"/>
+                <w:szCs w:val="16"/>
+              </w:rPr>
+              <w:t xml:space="preserve">   Tiempo de CPU = 0 ms, tiempo transcurrido = 0 ms.</w:t>
+            </w:r>
+          </w:p>
+          <w:p>
+            <w:pPr>
+              <w:autoSpaceDE w:val="0"/>
+              <w:autoSpaceDN w:val="0"/>
+              <w:adjustRightInd w:val="0"/>
+              <w:rPr>
+                <w:rFonts w:ascii="Courier New" w:hAnsi="Courier New" w:cs="Courier New"/>
+                <w:noProof/>
+                <w:sz w:val="16"/>
+                <w:szCs w:val="16"/>
+              </w:rPr>
+            </w:pPr>
+          </w:p>
+          <w:p>
+            <w:pPr>
+              <w:autoSpaceDE w:val="0"/>
+              <w:autoSpaceDN w:val="0"/>
+              <w:adjustRightInd w:val="0"/>
+              <w:rPr>
+                <w:rFonts w:ascii="Courier New" w:hAnsi="Courier New" w:cs="Courier New"/>
+                <w:noProof/>
+                <w:sz w:val="16"/>
+                <w:szCs w:val="16"/>
+              </w:rPr>
+            </w:pPr>
+            <w:r>
+              <w:rPr>
+                <w:rFonts w:ascii="Courier New" w:hAnsi="Courier New" w:cs="Courier New"/>
+                <w:noProof/>
+                <w:sz w:val="16"/>
+                <w:szCs w:val="16"/>
+              </w:rPr>
+              <w:t xml:space="preserve"> Tiempos de ejecución de SQL Server:</w:t>
+            </w:r>
+          </w:p>
+          <w:p>
+            <w:r>
+              <w:rPr>
+                <w:rFonts w:ascii="Courier New" w:hAnsi="Courier New" w:cs="Courier New"/>
+                <w:noProof/>
+                <w:sz w:val="16"/>
+                <w:szCs w:val="16"/>
+              </w:rPr>
+              <w:t xml:space="preserve">   Tiempo de CPU = 0 ms, tiempo transcurrido = 0 ms.</w:t>
+            </w:r>
+          </w:p>
         </w:tc>
       </w:tr>
       <w:tr>
@@ -19240,6 +20170,7 @@
                 <w:sz w:val="20"/>
                 <w:szCs w:val="20"/>
               </w:rPr>
+              <w:lastRenderedPageBreak/>
               <w:t>Con Indice (Low)</w:t>
             </w:r>
           </w:p>
@@ -19260,6 +20191,606 @@
                 <w:szCs w:val="16"/>
               </w:rPr>
             </w:pPr>
+            <w:r>
+              <w:rPr>
+                <w:rFonts w:ascii="Courier New" w:hAnsi="Courier New" w:cs="Courier New"/>
+                <w:noProof/>
+                <w:sz w:val="16"/>
+                <w:szCs w:val="16"/>
+              </w:rPr>
+              <w:t xml:space="preserve">Tiempo de análisis y compilación de SQL Server: </w:t>
+            </w:r>
+          </w:p>
+          <w:p>
+            <w:pPr>
+              <w:autoSpaceDE w:val="0"/>
+              <w:autoSpaceDN w:val="0"/>
+              <w:adjustRightInd w:val="0"/>
+              <w:rPr>
+                <w:rFonts w:ascii="Courier New" w:hAnsi="Courier New" w:cs="Courier New"/>
+                <w:noProof/>
+                <w:sz w:val="16"/>
+                <w:szCs w:val="16"/>
+              </w:rPr>
+            </w:pPr>
+            <w:r>
+              <w:rPr>
+                <w:rFonts w:ascii="Courier New" w:hAnsi="Courier New" w:cs="Courier New"/>
+                <w:noProof/>
+                <w:sz w:val="16"/>
+                <w:szCs w:val="16"/>
+              </w:rPr>
+              <w:t xml:space="preserve">   Tiempo de CPU = 0 ms, tiempo transcurrido = 0 ms.</w:t>
+            </w:r>
+          </w:p>
+          <w:p>
+            <w:pPr>
+              <w:autoSpaceDE w:val="0"/>
+              <w:autoSpaceDN w:val="0"/>
+              <w:adjustRightInd w:val="0"/>
+              <w:rPr>
+                <w:rFonts w:ascii="Courier New" w:hAnsi="Courier New" w:cs="Courier New"/>
+                <w:noProof/>
+                <w:sz w:val="16"/>
+                <w:szCs w:val="16"/>
+              </w:rPr>
+            </w:pPr>
+          </w:p>
+          <w:p>
+            <w:pPr>
+              <w:autoSpaceDE w:val="0"/>
+              <w:autoSpaceDN w:val="0"/>
+              <w:adjustRightInd w:val="0"/>
+              <w:rPr>
+                <w:rFonts w:ascii="Courier New" w:hAnsi="Courier New" w:cs="Courier New"/>
+                <w:noProof/>
+                <w:sz w:val="16"/>
+                <w:szCs w:val="16"/>
+              </w:rPr>
+            </w:pPr>
+            <w:r>
+              <w:rPr>
+                <w:rFonts w:ascii="Courier New" w:hAnsi="Courier New" w:cs="Courier New"/>
+                <w:noProof/>
+                <w:sz w:val="16"/>
+                <w:szCs w:val="16"/>
+              </w:rPr>
+              <w:t xml:space="preserve"> Tiempos de ejecución de SQL Server:</w:t>
+            </w:r>
+          </w:p>
+          <w:p>
+            <w:pPr>
+              <w:autoSpaceDE w:val="0"/>
+              <w:autoSpaceDN w:val="0"/>
+              <w:adjustRightInd w:val="0"/>
+              <w:rPr>
+                <w:rFonts w:ascii="Courier New" w:hAnsi="Courier New" w:cs="Courier New"/>
+                <w:noProof/>
+                <w:sz w:val="16"/>
+                <w:szCs w:val="16"/>
+              </w:rPr>
+            </w:pPr>
+            <w:r>
+              <w:rPr>
+                <w:rFonts w:ascii="Courier New" w:hAnsi="Courier New" w:cs="Courier New"/>
+                <w:noProof/>
+                <w:sz w:val="16"/>
+                <w:szCs w:val="16"/>
+              </w:rPr>
+              <w:t xml:space="preserve">   Tiempo de CPU = 0 ms, tiempo transcurrido = 0 ms.</w:t>
+            </w:r>
+          </w:p>
+          <w:p>
+            <w:pPr>
+              <w:autoSpaceDE w:val="0"/>
+              <w:autoSpaceDN w:val="0"/>
+              <w:adjustRightInd w:val="0"/>
+              <w:rPr>
+                <w:rFonts w:ascii="Courier New" w:hAnsi="Courier New" w:cs="Courier New"/>
+                <w:noProof/>
+                <w:sz w:val="16"/>
+                <w:szCs w:val="16"/>
+              </w:rPr>
+            </w:pPr>
+            <w:r>
+              <w:rPr>
+                <w:rFonts w:ascii="Courier New" w:hAnsi="Courier New" w:cs="Courier New"/>
+                <w:noProof/>
+                <w:sz w:val="16"/>
+                <w:szCs w:val="16"/>
+              </w:rPr>
+              <w:t xml:space="preserve">Tiempo de análisis y compilación de SQL Server: </w:t>
+            </w:r>
+          </w:p>
+          <w:p>
+            <w:pPr>
+              <w:autoSpaceDE w:val="0"/>
+              <w:autoSpaceDN w:val="0"/>
+              <w:adjustRightInd w:val="0"/>
+              <w:rPr>
+                <w:rFonts w:ascii="Courier New" w:hAnsi="Courier New" w:cs="Courier New"/>
+                <w:noProof/>
+                <w:sz w:val="16"/>
+                <w:szCs w:val="16"/>
+              </w:rPr>
+            </w:pPr>
+            <w:r>
+              <w:rPr>
+                <w:rFonts w:ascii="Courier New" w:hAnsi="Courier New" w:cs="Courier New"/>
+                <w:noProof/>
+                <w:sz w:val="16"/>
+                <w:szCs w:val="16"/>
+              </w:rPr>
+              <w:t xml:space="preserve">   Tiempo de CPU = 15 ms, tiempo transcurrido = 84 ms.</w:t>
+            </w:r>
+          </w:p>
+          <w:p>
+            <w:pPr>
+              <w:autoSpaceDE w:val="0"/>
+              <w:autoSpaceDN w:val="0"/>
+              <w:adjustRightInd w:val="0"/>
+              <w:rPr>
+                <w:rFonts w:ascii="Courier New" w:hAnsi="Courier New" w:cs="Courier New"/>
+                <w:noProof/>
+                <w:sz w:val="16"/>
+                <w:szCs w:val="16"/>
+              </w:rPr>
+            </w:pPr>
+          </w:p>
+          <w:p>
+            <w:pPr>
+              <w:autoSpaceDE w:val="0"/>
+              <w:autoSpaceDN w:val="0"/>
+              <w:adjustRightInd w:val="0"/>
+              <w:rPr>
+                <w:rFonts w:ascii="Courier New" w:hAnsi="Courier New" w:cs="Courier New"/>
+                <w:noProof/>
+                <w:sz w:val="16"/>
+                <w:szCs w:val="16"/>
+              </w:rPr>
+            </w:pPr>
+            <w:r>
+              <w:rPr>
+                <w:rFonts w:ascii="Courier New" w:hAnsi="Courier New" w:cs="Courier New"/>
+                <w:noProof/>
+                <w:sz w:val="16"/>
+                <w:szCs w:val="16"/>
+              </w:rPr>
+              <w:t>(231 filas afectadas)</w:t>
+            </w:r>
+          </w:p>
+          <w:p>
+            <w:pPr>
+              <w:autoSpaceDE w:val="0"/>
+              <w:autoSpaceDN w:val="0"/>
+              <w:adjustRightInd w:val="0"/>
+              <w:rPr>
+                <w:rFonts w:ascii="Courier New" w:hAnsi="Courier New" w:cs="Courier New"/>
+                <w:noProof/>
+                <w:sz w:val="16"/>
+                <w:szCs w:val="16"/>
+              </w:rPr>
+            </w:pPr>
+            <w:r>
+              <w:rPr>
+                <w:rFonts w:ascii="Courier New" w:hAnsi="Courier New" w:cs="Courier New"/>
+                <w:noProof/>
+                <w:sz w:val="16"/>
+                <w:szCs w:val="16"/>
+              </w:rPr>
+              <w:t xml:space="preserve">Tabla 'areas_salud'. Recuento de exámenes 0, </w:t>
+            </w:r>
+            <w:r>
+              <w:rPr>
+                <w:rFonts w:ascii="Courier New" w:hAnsi="Courier New" w:cs="Courier New"/>
+                <w:noProof/>
+                <w:sz w:val="16"/>
+                <w:szCs w:val="16"/>
+                <w:highlight w:val="blue"/>
+              </w:rPr>
+              <w:t>lecturas lógicas</w:t>
+            </w:r>
+            <w:r>
+              <w:rPr>
+                <w:rFonts w:ascii="Courier New" w:hAnsi="Courier New" w:cs="Courier New"/>
+                <w:noProof/>
+                <w:sz w:val="16"/>
+                <w:szCs w:val="16"/>
+              </w:rPr>
+              <w:t xml:space="preserve"> 764, </w:t>
+            </w:r>
+            <w:r>
+              <w:rPr>
+                <w:rFonts w:ascii="Courier New" w:hAnsi="Courier New" w:cs="Courier New"/>
+                <w:noProof/>
+                <w:sz w:val="16"/>
+                <w:szCs w:val="16"/>
+                <w:highlight w:val="yellow"/>
+              </w:rPr>
+              <w:t>lecturas físicas</w:t>
+            </w:r>
+            <w:r>
+              <w:rPr>
+                <w:rFonts w:ascii="Courier New" w:hAnsi="Courier New" w:cs="Courier New"/>
+                <w:noProof/>
+                <w:sz w:val="16"/>
+                <w:szCs w:val="16"/>
+              </w:rPr>
+              <w:t xml:space="preserve"> 5, lecturas anticipadas 0, lecturas lógicas de LOB 10026, lecturas físicas de LOB 59, lecturas anticipadas de LOB 48.</w:t>
+            </w:r>
+          </w:p>
+          <w:p>
+            <w:pPr>
+              <w:autoSpaceDE w:val="0"/>
+              <w:autoSpaceDN w:val="0"/>
+              <w:adjustRightInd w:val="0"/>
+              <w:rPr>
+                <w:rFonts w:ascii="Courier New" w:hAnsi="Courier New" w:cs="Courier New"/>
+                <w:noProof/>
+                <w:sz w:val="16"/>
+                <w:szCs w:val="16"/>
+              </w:rPr>
+            </w:pPr>
+            <w:r>
+              <w:rPr>
+                <w:rFonts w:ascii="Courier New" w:hAnsi="Courier New" w:cs="Courier New"/>
+                <w:noProof/>
+                <w:sz w:val="16"/>
+                <w:szCs w:val="16"/>
+              </w:rPr>
+              <w:t xml:space="preserve">Tabla 'Worktable'. Recuento de exámenes 0, </w:t>
+            </w:r>
+            <w:r>
+              <w:rPr>
+                <w:rFonts w:ascii="Courier New" w:hAnsi="Courier New" w:cs="Courier New"/>
+                <w:noProof/>
+                <w:sz w:val="16"/>
+                <w:szCs w:val="16"/>
+                <w:highlight w:val="blue"/>
+              </w:rPr>
+              <w:t>lecturas lógicas</w:t>
+            </w:r>
+            <w:r>
+              <w:rPr>
+                <w:rFonts w:ascii="Courier New" w:hAnsi="Courier New" w:cs="Courier New"/>
+                <w:noProof/>
+                <w:sz w:val="16"/>
+                <w:szCs w:val="16"/>
+              </w:rPr>
+              <w:t xml:space="preserve"> 0, </w:t>
+            </w:r>
+            <w:r>
+              <w:rPr>
+                <w:rFonts w:ascii="Courier New" w:hAnsi="Courier New" w:cs="Courier New"/>
+                <w:noProof/>
+                <w:sz w:val="16"/>
+                <w:szCs w:val="16"/>
+                <w:highlight w:val="yellow"/>
+              </w:rPr>
+              <w:t>lecturas físicas</w:t>
+            </w:r>
+            <w:r>
+              <w:rPr>
+                <w:rFonts w:ascii="Courier New" w:hAnsi="Courier New" w:cs="Courier New"/>
+                <w:noProof/>
+                <w:sz w:val="16"/>
+                <w:szCs w:val="16"/>
+              </w:rPr>
+              <w:t xml:space="preserve"> 0, lecturas anticipadas 0, lecturas lógicas de LOB 0, lecturas físicas de LOB 0, lecturas anticipadas de LOB 0.</w:t>
+            </w:r>
+          </w:p>
+          <w:p>
+            <w:pPr>
+              <w:autoSpaceDE w:val="0"/>
+              <w:autoSpaceDN w:val="0"/>
+              <w:adjustRightInd w:val="0"/>
+              <w:rPr>
+                <w:rFonts w:ascii="Courier New" w:hAnsi="Courier New" w:cs="Courier New"/>
+                <w:noProof/>
+                <w:sz w:val="16"/>
+                <w:szCs w:val="16"/>
+              </w:rPr>
+            </w:pPr>
+            <w:r>
+              <w:rPr>
+                <w:rFonts w:ascii="Courier New" w:hAnsi="Courier New" w:cs="Courier New"/>
+                <w:noProof/>
+                <w:sz w:val="16"/>
+                <w:szCs w:val="16"/>
+              </w:rPr>
+              <w:t xml:space="preserve">Tabla 'extended_index_293576084_384000'. Recuento de exámenes 9023, </w:t>
+            </w:r>
+            <w:r>
+              <w:rPr>
+                <w:rFonts w:ascii="Courier New" w:hAnsi="Courier New" w:cs="Courier New"/>
+                <w:noProof/>
+                <w:sz w:val="16"/>
+                <w:szCs w:val="16"/>
+                <w:highlight w:val="blue"/>
+              </w:rPr>
+              <w:t>lecturas lógicas</w:t>
+            </w:r>
+            <w:r>
+              <w:rPr>
+                <w:rFonts w:ascii="Courier New" w:hAnsi="Courier New" w:cs="Courier New"/>
+                <w:noProof/>
+                <w:sz w:val="16"/>
+                <w:szCs w:val="16"/>
+              </w:rPr>
+              <w:t xml:space="preserve"> 18055, </w:t>
+            </w:r>
+            <w:r>
+              <w:rPr>
+                <w:rFonts w:ascii="Courier New" w:hAnsi="Courier New" w:cs="Courier New"/>
+                <w:noProof/>
+                <w:sz w:val="16"/>
+                <w:szCs w:val="16"/>
+                <w:highlight w:val="yellow"/>
+              </w:rPr>
+              <w:t>lecturas físicas</w:t>
+            </w:r>
+            <w:r>
+              <w:rPr>
+                <w:rFonts w:ascii="Courier New" w:hAnsi="Courier New" w:cs="Courier New"/>
+                <w:noProof/>
+                <w:sz w:val="16"/>
+                <w:szCs w:val="16"/>
+              </w:rPr>
+              <w:t xml:space="preserve"> 0, lecturas anticipadas 0, lecturas lógicas de LOB 0, lecturas físicas de LOB 0, lecturas anticipadas de LOB 0.</w:t>
+            </w:r>
+          </w:p>
+          <w:p>
+            <w:pPr>
+              <w:autoSpaceDE w:val="0"/>
+              <w:autoSpaceDN w:val="0"/>
+              <w:adjustRightInd w:val="0"/>
+              <w:rPr>
+                <w:rFonts w:ascii="Courier New" w:hAnsi="Courier New" w:cs="Courier New"/>
+                <w:noProof/>
+                <w:sz w:val="16"/>
+                <w:szCs w:val="16"/>
+              </w:rPr>
+            </w:pPr>
+            <w:r>
+              <w:rPr>
+                <w:rFonts w:ascii="Courier New" w:hAnsi="Courier New" w:cs="Courier New"/>
+                <w:noProof/>
+                <w:sz w:val="16"/>
+                <w:szCs w:val="16"/>
+              </w:rPr>
+              <w:t xml:space="preserve">Tabla 'riesgos_incen'. Recuento de exámenes 1, </w:t>
+            </w:r>
+            <w:r>
+              <w:rPr>
+                <w:rFonts w:ascii="Courier New" w:hAnsi="Courier New" w:cs="Courier New"/>
+                <w:noProof/>
+                <w:sz w:val="16"/>
+                <w:szCs w:val="16"/>
+                <w:highlight w:val="blue"/>
+              </w:rPr>
+              <w:t>lecturas lógicas</w:t>
+            </w:r>
+            <w:r>
+              <w:rPr>
+                <w:rFonts w:ascii="Courier New" w:hAnsi="Courier New" w:cs="Courier New"/>
+                <w:noProof/>
+                <w:sz w:val="16"/>
+                <w:szCs w:val="16"/>
+              </w:rPr>
+              <w:t xml:space="preserve"> 8, </w:t>
+            </w:r>
+            <w:r>
+              <w:rPr>
+                <w:rFonts w:ascii="Courier New" w:hAnsi="Courier New" w:cs="Courier New"/>
+                <w:noProof/>
+                <w:sz w:val="16"/>
+                <w:szCs w:val="16"/>
+                <w:highlight w:val="yellow"/>
+              </w:rPr>
+              <w:t>lecturas físicas</w:t>
+            </w:r>
+            <w:r>
+              <w:rPr>
+                <w:rFonts w:ascii="Courier New" w:hAnsi="Courier New" w:cs="Courier New"/>
+                <w:noProof/>
+                <w:sz w:val="16"/>
+                <w:szCs w:val="16"/>
+              </w:rPr>
+              <w:t xml:space="preserve"> 0, lecturas anticipadas 0, lecturas lógicas de LOB 2234, lecturas físicas de LOB 3, lecturas anticipadas de LOB 0.</w:t>
+            </w:r>
+          </w:p>
+          <w:p>
+            <w:pPr>
+              <w:autoSpaceDE w:val="0"/>
+              <w:autoSpaceDN w:val="0"/>
+              <w:adjustRightInd w:val="0"/>
+              <w:rPr>
+                <w:rFonts w:ascii="Courier New" w:hAnsi="Courier New" w:cs="Courier New"/>
+                <w:noProof/>
+                <w:sz w:val="16"/>
+                <w:szCs w:val="16"/>
+              </w:rPr>
+            </w:pPr>
+          </w:p>
+          <w:p>
+            <w:pPr>
+              <w:autoSpaceDE w:val="0"/>
+              <w:autoSpaceDN w:val="0"/>
+              <w:adjustRightInd w:val="0"/>
+              <w:rPr>
+                <w:rFonts w:ascii="Courier New" w:hAnsi="Courier New" w:cs="Courier New"/>
+                <w:noProof/>
+                <w:sz w:val="16"/>
+                <w:szCs w:val="16"/>
+              </w:rPr>
+            </w:pPr>
+            <w:r>
+              <w:rPr>
+                <w:rFonts w:ascii="Courier New" w:hAnsi="Courier New" w:cs="Courier New"/>
+                <w:noProof/>
+                <w:sz w:val="16"/>
+                <w:szCs w:val="16"/>
+              </w:rPr>
+              <w:t>(1 filas afectadas)</w:t>
+            </w:r>
+          </w:p>
+          <w:p>
+            <w:pPr>
+              <w:autoSpaceDE w:val="0"/>
+              <w:autoSpaceDN w:val="0"/>
+              <w:adjustRightInd w:val="0"/>
+              <w:rPr>
+                <w:rFonts w:ascii="Courier New" w:hAnsi="Courier New" w:cs="Courier New"/>
+                <w:noProof/>
+                <w:sz w:val="16"/>
+                <w:szCs w:val="16"/>
+              </w:rPr>
+            </w:pPr>
+          </w:p>
+          <w:p>
+            <w:pPr>
+              <w:autoSpaceDE w:val="0"/>
+              <w:autoSpaceDN w:val="0"/>
+              <w:adjustRightInd w:val="0"/>
+              <w:rPr>
+                <w:rFonts w:ascii="Courier New" w:hAnsi="Courier New" w:cs="Courier New"/>
+                <w:noProof/>
+                <w:sz w:val="16"/>
+                <w:szCs w:val="16"/>
+              </w:rPr>
+            </w:pPr>
+            <w:r>
+              <w:rPr>
+                <w:rFonts w:ascii="Courier New" w:hAnsi="Courier New" w:cs="Courier New"/>
+                <w:noProof/>
+                <w:sz w:val="16"/>
+                <w:szCs w:val="16"/>
+              </w:rPr>
+              <w:t xml:space="preserve"> Tiempos de ejecución de SQL Server:</w:t>
+            </w:r>
+          </w:p>
+          <w:p>
+            <w:pPr>
+              <w:autoSpaceDE w:val="0"/>
+              <w:autoSpaceDN w:val="0"/>
+              <w:adjustRightInd w:val="0"/>
+              <w:rPr>
+                <w:rFonts w:ascii="Courier New" w:hAnsi="Courier New" w:cs="Courier New"/>
+                <w:noProof/>
+                <w:sz w:val="16"/>
+                <w:szCs w:val="16"/>
+              </w:rPr>
+            </w:pPr>
+            <w:r>
+              <w:rPr>
+                <w:rFonts w:ascii="Courier New" w:hAnsi="Courier New" w:cs="Courier New"/>
+                <w:noProof/>
+                <w:sz w:val="16"/>
+                <w:szCs w:val="16"/>
+              </w:rPr>
+              <w:t xml:space="preserve">   Tiempo de CPU = 579 ms, tiempo transcurrido = 1041 ms.</w:t>
+            </w:r>
+          </w:p>
+          <w:p>
+            <w:pPr>
+              <w:autoSpaceDE w:val="0"/>
+              <w:autoSpaceDN w:val="0"/>
+              <w:adjustRightInd w:val="0"/>
+              <w:rPr>
+                <w:rFonts w:ascii="Courier New" w:hAnsi="Courier New" w:cs="Courier New"/>
+                <w:noProof/>
+                <w:sz w:val="16"/>
+                <w:szCs w:val="16"/>
+              </w:rPr>
+            </w:pPr>
+            <w:r>
+              <w:rPr>
+                <w:rFonts w:ascii="Courier New" w:hAnsi="Courier New" w:cs="Courier New"/>
+                <w:noProof/>
+                <w:sz w:val="16"/>
+                <w:szCs w:val="16"/>
+              </w:rPr>
+              <w:t xml:space="preserve">Tiempo de análisis y compilación de SQL Server: </w:t>
+            </w:r>
+          </w:p>
+          <w:p>
+            <w:pPr>
+              <w:autoSpaceDE w:val="0"/>
+              <w:autoSpaceDN w:val="0"/>
+              <w:adjustRightInd w:val="0"/>
+              <w:rPr>
+                <w:rFonts w:ascii="Courier New" w:hAnsi="Courier New" w:cs="Courier New"/>
+                <w:noProof/>
+                <w:sz w:val="16"/>
+                <w:szCs w:val="16"/>
+              </w:rPr>
+            </w:pPr>
+            <w:r>
+              <w:rPr>
+                <w:rFonts w:ascii="Courier New" w:hAnsi="Courier New" w:cs="Courier New"/>
+                <w:noProof/>
+                <w:sz w:val="16"/>
+                <w:szCs w:val="16"/>
+              </w:rPr>
+              <w:t xml:space="preserve">   Tiempo de CPU = 0 ms, tiempo transcurrido = 0 ms.</w:t>
+            </w:r>
+          </w:p>
+          <w:p>
+            <w:pPr>
+              <w:autoSpaceDE w:val="0"/>
+              <w:autoSpaceDN w:val="0"/>
+              <w:adjustRightInd w:val="0"/>
+              <w:rPr>
+                <w:rFonts w:ascii="Courier New" w:hAnsi="Courier New" w:cs="Courier New"/>
+                <w:noProof/>
+                <w:sz w:val="16"/>
+                <w:szCs w:val="16"/>
+              </w:rPr>
+            </w:pPr>
+          </w:p>
+          <w:p>
+            <w:pPr>
+              <w:autoSpaceDE w:val="0"/>
+              <w:autoSpaceDN w:val="0"/>
+              <w:adjustRightInd w:val="0"/>
+              <w:rPr>
+                <w:rFonts w:ascii="Courier New" w:hAnsi="Courier New" w:cs="Courier New"/>
+                <w:noProof/>
+                <w:sz w:val="16"/>
+                <w:szCs w:val="16"/>
+              </w:rPr>
+            </w:pPr>
+            <w:r>
+              <w:rPr>
+                <w:rFonts w:ascii="Courier New" w:hAnsi="Courier New" w:cs="Courier New"/>
+                <w:noProof/>
+                <w:sz w:val="16"/>
+                <w:szCs w:val="16"/>
+              </w:rPr>
+              <w:t xml:space="preserve"> Tiempos de ejecución de SQL Server:</w:t>
+            </w:r>
+          </w:p>
+          <w:p>
+            <w:pPr>
+              <w:autoSpaceDE w:val="0"/>
+              <w:autoSpaceDN w:val="0"/>
+              <w:adjustRightInd w:val="0"/>
+              <w:rPr>
+                <w:rFonts w:ascii="Courier New" w:hAnsi="Courier New" w:cs="Courier New"/>
+                <w:noProof/>
+                <w:sz w:val="16"/>
+                <w:szCs w:val="16"/>
+              </w:rPr>
+            </w:pPr>
+            <w:r>
+              <w:rPr>
+                <w:rFonts w:ascii="Courier New" w:hAnsi="Courier New" w:cs="Courier New"/>
+                <w:noProof/>
+                <w:sz w:val="16"/>
+                <w:szCs w:val="16"/>
+              </w:rPr>
+              <w:t xml:space="preserve">   Tiempo de CPU = 0 ms, tiempo transcurrido = 0 ms.</w:t>
+            </w:r>
           </w:p>
         </w:tc>
       </w:tr>
@@ -19307,16 +20838,628 @@
                 <w:szCs w:val="16"/>
               </w:rPr>
             </w:pPr>
+            <w:r>
+              <w:rPr>
+                <w:rFonts w:ascii="Courier New" w:hAnsi="Courier New" w:cs="Courier New"/>
+                <w:noProof/>
+                <w:sz w:val="16"/>
+                <w:szCs w:val="16"/>
+              </w:rPr>
+              <w:t xml:space="preserve">Tiempo de análisis y compilación de SQL Server: </w:t>
+            </w:r>
+          </w:p>
+          <w:p>
+            <w:pPr>
+              <w:autoSpaceDE w:val="0"/>
+              <w:autoSpaceDN w:val="0"/>
+              <w:adjustRightInd w:val="0"/>
+              <w:rPr>
+                <w:rFonts w:ascii="Courier New" w:hAnsi="Courier New" w:cs="Courier New"/>
+                <w:noProof/>
+                <w:sz w:val="16"/>
+                <w:szCs w:val="16"/>
+              </w:rPr>
+            </w:pPr>
+            <w:r>
+              <w:rPr>
+                <w:rFonts w:ascii="Courier New" w:hAnsi="Courier New" w:cs="Courier New"/>
+                <w:noProof/>
+                <w:sz w:val="16"/>
+                <w:szCs w:val="16"/>
+              </w:rPr>
+              <w:t xml:space="preserve">   Tiempo de CPU = 0 ms, tiempo transcurrido = 0 ms.</w:t>
+            </w:r>
+          </w:p>
+          <w:p>
+            <w:pPr>
+              <w:autoSpaceDE w:val="0"/>
+              <w:autoSpaceDN w:val="0"/>
+              <w:adjustRightInd w:val="0"/>
+              <w:rPr>
+                <w:rFonts w:ascii="Courier New" w:hAnsi="Courier New" w:cs="Courier New"/>
+                <w:noProof/>
+                <w:sz w:val="16"/>
+                <w:szCs w:val="16"/>
+              </w:rPr>
+            </w:pPr>
+          </w:p>
+          <w:p>
+            <w:pPr>
+              <w:autoSpaceDE w:val="0"/>
+              <w:autoSpaceDN w:val="0"/>
+              <w:adjustRightInd w:val="0"/>
+              <w:rPr>
+                <w:rFonts w:ascii="Courier New" w:hAnsi="Courier New" w:cs="Courier New"/>
+                <w:noProof/>
+                <w:sz w:val="16"/>
+                <w:szCs w:val="16"/>
+              </w:rPr>
+            </w:pPr>
+            <w:r>
+              <w:rPr>
+                <w:rFonts w:ascii="Courier New" w:hAnsi="Courier New" w:cs="Courier New"/>
+                <w:noProof/>
+                <w:sz w:val="16"/>
+                <w:szCs w:val="16"/>
+              </w:rPr>
+              <w:t xml:space="preserve"> Tiempos de ejecución de SQL Server:</w:t>
+            </w:r>
+          </w:p>
+          <w:p>
+            <w:pPr>
+              <w:autoSpaceDE w:val="0"/>
+              <w:autoSpaceDN w:val="0"/>
+              <w:adjustRightInd w:val="0"/>
+              <w:rPr>
+                <w:rFonts w:ascii="Courier New" w:hAnsi="Courier New" w:cs="Courier New"/>
+                <w:noProof/>
+                <w:sz w:val="16"/>
+                <w:szCs w:val="16"/>
+              </w:rPr>
+            </w:pPr>
+            <w:r>
+              <w:rPr>
+                <w:rFonts w:ascii="Courier New" w:hAnsi="Courier New" w:cs="Courier New"/>
+                <w:noProof/>
+                <w:sz w:val="16"/>
+                <w:szCs w:val="16"/>
+              </w:rPr>
+              <w:t xml:space="preserve">   Tiempo de CPU = 0 ms, tiempo transcurrido = 0 ms.</w:t>
+            </w:r>
+          </w:p>
+          <w:p>
+            <w:pPr>
+              <w:autoSpaceDE w:val="0"/>
+              <w:autoSpaceDN w:val="0"/>
+              <w:adjustRightInd w:val="0"/>
+              <w:rPr>
+                <w:rFonts w:ascii="Courier New" w:hAnsi="Courier New" w:cs="Courier New"/>
+                <w:noProof/>
+                <w:sz w:val="16"/>
+                <w:szCs w:val="16"/>
+              </w:rPr>
+            </w:pPr>
+            <w:r>
+              <w:rPr>
+                <w:rFonts w:ascii="Courier New" w:hAnsi="Courier New" w:cs="Courier New"/>
+                <w:noProof/>
+                <w:sz w:val="16"/>
+                <w:szCs w:val="16"/>
+              </w:rPr>
+              <w:t xml:space="preserve">Tiempo de análisis y compilación de SQL Server: </w:t>
+            </w:r>
+          </w:p>
+          <w:p>
+            <w:pPr>
+              <w:autoSpaceDE w:val="0"/>
+              <w:autoSpaceDN w:val="0"/>
+              <w:adjustRightInd w:val="0"/>
+              <w:rPr>
+                <w:rFonts w:ascii="Courier New" w:hAnsi="Courier New" w:cs="Courier New"/>
+                <w:noProof/>
+                <w:sz w:val="16"/>
+                <w:szCs w:val="16"/>
+              </w:rPr>
+            </w:pPr>
+            <w:r>
+              <w:rPr>
+                <w:rFonts w:ascii="Courier New" w:hAnsi="Courier New" w:cs="Courier New"/>
+                <w:noProof/>
+                <w:sz w:val="16"/>
+                <w:szCs w:val="16"/>
+              </w:rPr>
+              <w:t xml:space="preserve">   Tiempo de CPU = 16 ms, tiempo transcurrido = 55 ms.</w:t>
+            </w:r>
+          </w:p>
+          <w:p>
+            <w:pPr>
+              <w:autoSpaceDE w:val="0"/>
+              <w:autoSpaceDN w:val="0"/>
+              <w:adjustRightInd w:val="0"/>
+              <w:rPr>
+                <w:rFonts w:ascii="Courier New" w:hAnsi="Courier New" w:cs="Courier New"/>
+                <w:noProof/>
+                <w:sz w:val="16"/>
+                <w:szCs w:val="16"/>
+              </w:rPr>
+            </w:pPr>
+          </w:p>
+          <w:p>
+            <w:pPr>
+              <w:autoSpaceDE w:val="0"/>
+              <w:autoSpaceDN w:val="0"/>
+              <w:adjustRightInd w:val="0"/>
+              <w:rPr>
+                <w:rFonts w:ascii="Courier New" w:hAnsi="Courier New" w:cs="Courier New"/>
+                <w:noProof/>
+                <w:sz w:val="16"/>
+                <w:szCs w:val="16"/>
+              </w:rPr>
+            </w:pPr>
+            <w:r>
+              <w:rPr>
+                <w:rFonts w:ascii="Courier New" w:hAnsi="Courier New" w:cs="Courier New"/>
+                <w:noProof/>
+                <w:sz w:val="16"/>
+                <w:szCs w:val="16"/>
+              </w:rPr>
+              <w:t>(231 filas afectadas)</w:t>
+            </w:r>
+          </w:p>
+          <w:p>
+            <w:pPr>
+              <w:autoSpaceDE w:val="0"/>
+              <w:autoSpaceDN w:val="0"/>
+              <w:adjustRightInd w:val="0"/>
+              <w:rPr>
+                <w:rFonts w:ascii="Courier New" w:hAnsi="Courier New" w:cs="Courier New"/>
+                <w:noProof/>
+                <w:sz w:val="16"/>
+                <w:szCs w:val="16"/>
+              </w:rPr>
+            </w:pPr>
+            <w:r>
+              <w:rPr>
+                <w:rFonts w:ascii="Courier New" w:hAnsi="Courier New" w:cs="Courier New"/>
+                <w:noProof/>
+                <w:sz w:val="16"/>
+                <w:szCs w:val="16"/>
+              </w:rPr>
+              <w:t xml:space="preserve">Tabla 'areas_salud'. Recuento de exámenes 0, </w:t>
+            </w:r>
+            <w:r>
+              <w:rPr>
+                <w:rFonts w:ascii="Courier New" w:hAnsi="Courier New" w:cs="Courier New"/>
+                <w:noProof/>
+                <w:sz w:val="16"/>
+                <w:szCs w:val="16"/>
+                <w:highlight w:val="blue"/>
+              </w:rPr>
+              <w:t>lecturas lógicas</w:t>
+            </w:r>
+            <w:r>
+              <w:rPr>
+                <w:rFonts w:ascii="Courier New" w:hAnsi="Courier New" w:cs="Courier New"/>
+                <w:noProof/>
+                <w:sz w:val="16"/>
+                <w:szCs w:val="16"/>
+              </w:rPr>
+              <w:t xml:space="preserve"> 782, </w:t>
+            </w:r>
+            <w:r>
+              <w:rPr>
+                <w:rFonts w:ascii="Courier New" w:hAnsi="Courier New" w:cs="Courier New"/>
+                <w:noProof/>
+                <w:sz w:val="16"/>
+                <w:szCs w:val="16"/>
+                <w:highlight w:val="yellow"/>
+              </w:rPr>
+              <w:t>lecturas físicas</w:t>
+            </w:r>
+            <w:r>
+              <w:rPr>
+                <w:rFonts w:ascii="Courier New" w:hAnsi="Courier New" w:cs="Courier New"/>
+                <w:noProof/>
+                <w:sz w:val="16"/>
+                <w:szCs w:val="16"/>
+              </w:rPr>
+              <w:t xml:space="preserve"> 4, lecturas anticipadas 0, lecturas lógicas de LOB 7136, lecturas físicas de LOB 55, lecturas anticipadas de LOB 0.</w:t>
+            </w:r>
+          </w:p>
+          <w:p>
+            <w:pPr>
+              <w:autoSpaceDE w:val="0"/>
+              <w:autoSpaceDN w:val="0"/>
+              <w:adjustRightInd w:val="0"/>
+              <w:rPr>
+                <w:rFonts w:ascii="Courier New" w:hAnsi="Courier New" w:cs="Courier New"/>
+                <w:noProof/>
+                <w:sz w:val="16"/>
+                <w:szCs w:val="16"/>
+              </w:rPr>
+            </w:pPr>
+            <w:r>
+              <w:rPr>
+                <w:rFonts w:ascii="Courier New" w:hAnsi="Courier New" w:cs="Courier New"/>
+                <w:noProof/>
+                <w:sz w:val="16"/>
+                <w:szCs w:val="16"/>
+              </w:rPr>
+              <w:t xml:space="preserve">Tabla 'Worktable'. Recuento de exámenes 0, </w:t>
+            </w:r>
+            <w:r>
+              <w:rPr>
+                <w:rFonts w:ascii="Courier New" w:hAnsi="Courier New" w:cs="Courier New"/>
+                <w:noProof/>
+                <w:sz w:val="16"/>
+                <w:szCs w:val="16"/>
+                <w:highlight w:val="blue"/>
+              </w:rPr>
+              <w:t>lecturas lógicas</w:t>
+            </w:r>
+            <w:r>
+              <w:rPr>
+                <w:rFonts w:ascii="Courier New" w:hAnsi="Courier New" w:cs="Courier New"/>
+                <w:noProof/>
+                <w:sz w:val="16"/>
+                <w:szCs w:val="16"/>
+              </w:rPr>
+              <w:t xml:space="preserve"> 0, </w:t>
+            </w:r>
+            <w:r>
+              <w:rPr>
+                <w:rFonts w:ascii="Courier New" w:hAnsi="Courier New" w:cs="Courier New"/>
+                <w:noProof/>
+                <w:sz w:val="16"/>
+                <w:szCs w:val="16"/>
+                <w:highlight w:val="yellow"/>
+              </w:rPr>
+              <w:t xml:space="preserve">lecturas </w:t>
+            </w:r>
+            <w:r>
+              <w:rPr>
+                <w:rFonts w:ascii="Courier New" w:hAnsi="Courier New" w:cs="Courier New"/>
+                <w:noProof/>
+                <w:sz w:val="16"/>
+                <w:szCs w:val="16"/>
+                <w:highlight w:val="yellow"/>
+              </w:rPr>
+              <w:lastRenderedPageBreak/>
+              <w:t>físicas</w:t>
+            </w:r>
+            <w:r>
+              <w:rPr>
+                <w:rFonts w:ascii="Courier New" w:hAnsi="Courier New" w:cs="Courier New"/>
+                <w:noProof/>
+                <w:sz w:val="16"/>
+                <w:szCs w:val="16"/>
+              </w:rPr>
+              <w:t xml:space="preserve"> 0, lecturas anticipadas 0, lecturas lógicas de LOB 0, lecturas físicas de LOB 0, lecturas anticipadas de LOB 0.</w:t>
+            </w:r>
+          </w:p>
+          <w:p>
+            <w:pPr>
+              <w:autoSpaceDE w:val="0"/>
+              <w:autoSpaceDN w:val="0"/>
+              <w:adjustRightInd w:val="0"/>
+              <w:rPr>
+                <w:rFonts w:ascii="Courier New" w:hAnsi="Courier New" w:cs="Courier New"/>
+                <w:noProof/>
+                <w:sz w:val="16"/>
+                <w:szCs w:val="16"/>
+              </w:rPr>
+            </w:pPr>
+            <w:r>
+              <w:rPr>
+                <w:rFonts w:ascii="Courier New" w:hAnsi="Courier New" w:cs="Courier New"/>
+                <w:noProof/>
+                <w:sz w:val="16"/>
+                <w:szCs w:val="16"/>
+              </w:rPr>
+              <w:t xml:space="preserve">Tabla 'extended_index_293576084_384000'. Recuento de exámenes 31858, </w:t>
+            </w:r>
+            <w:r>
+              <w:rPr>
+                <w:rFonts w:ascii="Courier New" w:hAnsi="Courier New" w:cs="Courier New"/>
+                <w:noProof/>
+                <w:sz w:val="16"/>
+                <w:szCs w:val="16"/>
+                <w:highlight w:val="blue"/>
+              </w:rPr>
+              <w:t>lecturas lógicas</w:t>
+            </w:r>
+            <w:r>
+              <w:rPr>
+                <w:rFonts w:ascii="Courier New" w:hAnsi="Courier New" w:cs="Courier New"/>
+                <w:noProof/>
+                <w:sz w:val="16"/>
+                <w:szCs w:val="16"/>
+              </w:rPr>
+              <w:t xml:space="preserve"> 63718, </w:t>
+            </w:r>
+            <w:r>
+              <w:rPr>
+                <w:rFonts w:ascii="Courier New" w:hAnsi="Courier New" w:cs="Courier New"/>
+                <w:noProof/>
+                <w:sz w:val="16"/>
+                <w:szCs w:val="16"/>
+                <w:highlight w:val="yellow"/>
+              </w:rPr>
+              <w:t>lecturas físicas</w:t>
+            </w:r>
+            <w:r>
+              <w:rPr>
+                <w:rFonts w:ascii="Courier New" w:hAnsi="Courier New" w:cs="Courier New"/>
+                <w:noProof/>
+                <w:sz w:val="16"/>
+                <w:szCs w:val="16"/>
+              </w:rPr>
+              <w:t xml:space="preserve"> 0, lecturas anticipadas 0, lecturas lógicas de LOB 0, lecturas físicas de LOB 0, lecturas anticipadas de LOB 0.</w:t>
+            </w:r>
+          </w:p>
+          <w:p>
+            <w:pPr>
+              <w:autoSpaceDE w:val="0"/>
+              <w:autoSpaceDN w:val="0"/>
+              <w:adjustRightInd w:val="0"/>
+              <w:rPr>
+                <w:rFonts w:ascii="Courier New" w:hAnsi="Courier New" w:cs="Courier New"/>
+                <w:noProof/>
+                <w:sz w:val="16"/>
+                <w:szCs w:val="16"/>
+              </w:rPr>
+            </w:pPr>
+            <w:r>
+              <w:rPr>
+                <w:rFonts w:ascii="Courier New" w:hAnsi="Courier New" w:cs="Courier New"/>
+                <w:noProof/>
+                <w:sz w:val="16"/>
+                <w:szCs w:val="16"/>
+              </w:rPr>
+              <w:t xml:space="preserve">Tabla 'riesgos_incen'. Recuento de exámenes 1, </w:t>
+            </w:r>
+            <w:r>
+              <w:rPr>
+                <w:rFonts w:ascii="Courier New" w:hAnsi="Courier New" w:cs="Courier New"/>
+                <w:noProof/>
+                <w:sz w:val="16"/>
+                <w:szCs w:val="16"/>
+                <w:highlight w:val="blue"/>
+              </w:rPr>
+              <w:t>lecturas lógicas</w:t>
+            </w:r>
+            <w:r>
+              <w:rPr>
+                <w:rFonts w:ascii="Courier New" w:hAnsi="Courier New" w:cs="Courier New"/>
+                <w:noProof/>
+                <w:sz w:val="16"/>
+                <w:szCs w:val="16"/>
+              </w:rPr>
+              <w:t xml:space="preserve"> 8, </w:t>
+            </w:r>
+            <w:r>
+              <w:rPr>
+                <w:rFonts w:ascii="Courier New" w:hAnsi="Courier New" w:cs="Courier New"/>
+                <w:noProof/>
+                <w:sz w:val="16"/>
+                <w:szCs w:val="16"/>
+                <w:highlight w:val="yellow"/>
+              </w:rPr>
+              <w:t>lecturas físicas</w:t>
+            </w:r>
+            <w:r>
+              <w:rPr>
+                <w:rFonts w:ascii="Courier New" w:hAnsi="Courier New" w:cs="Courier New"/>
+                <w:noProof/>
+                <w:sz w:val="16"/>
+                <w:szCs w:val="16"/>
+              </w:rPr>
+              <w:t xml:space="preserve"> 0, lecturas anticipadas 0, lecturas lógicas de LOB 2819, lecturas físicas de LOB 3, lecturas anticipadas de LOB 0.</w:t>
+            </w:r>
+          </w:p>
+          <w:p>
+            <w:pPr>
+              <w:autoSpaceDE w:val="0"/>
+              <w:autoSpaceDN w:val="0"/>
+              <w:adjustRightInd w:val="0"/>
+              <w:rPr>
+                <w:rFonts w:ascii="Courier New" w:hAnsi="Courier New" w:cs="Courier New"/>
+                <w:noProof/>
+                <w:sz w:val="16"/>
+                <w:szCs w:val="16"/>
+              </w:rPr>
+            </w:pPr>
+          </w:p>
+          <w:p>
+            <w:pPr>
+              <w:autoSpaceDE w:val="0"/>
+              <w:autoSpaceDN w:val="0"/>
+              <w:adjustRightInd w:val="0"/>
+              <w:rPr>
+                <w:rFonts w:ascii="Courier New" w:hAnsi="Courier New" w:cs="Courier New"/>
+                <w:noProof/>
+                <w:sz w:val="16"/>
+                <w:szCs w:val="16"/>
+              </w:rPr>
+            </w:pPr>
+            <w:r>
+              <w:rPr>
+                <w:rFonts w:ascii="Courier New" w:hAnsi="Courier New" w:cs="Courier New"/>
+                <w:noProof/>
+                <w:sz w:val="16"/>
+                <w:szCs w:val="16"/>
+              </w:rPr>
+              <w:t>(1 filas afectadas)</w:t>
+            </w:r>
+          </w:p>
+          <w:p>
+            <w:pPr>
+              <w:autoSpaceDE w:val="0"/>
+              <w:autoSpaceDN w:val="0"/>
+              <w:adjustRightInd w:val="0"/>
+              <w:rPr>
+                <w:rFonts w:ascii="Courier New" w:hAnsi="Courier New" w:cs="Courier New"/>
+                <w:noProof/>
+                <w:sz w:val="16"/>
+                <w:szCs w:val="16"/>
+              </w:rPr>
+            </w:pPr>
+          </w:p>
+          <w:p>
+            <w:pPr>
+              <w:autoSpaceDE w:val="0"/>
+              <w:autoSpaceDN w:val="0"/>
+              <w:adjustRightInd w:val="0"/>
+              <w:rPr>
+                <w:rFonts w:ascii="Courier New" w:hAnsi="Courier New" w:cs="Courier New"/>
+                <w:noProof/>
+                <w:sz w:val="16"/>
+                <w:szCs w:val="16"/>
+              </w:rPr>
+            </w:pPr>
+            <w:r>
+              <w:rPr>
+                <w:rFonts w:ascii="Courier New" w:hAnsi="Courier New" w:cs="Courier New"/>
+                <w:noProof/>
+                <w:sz w:val="16"/>
+                <w:szCs w:val="16"/>
+              </w:rPr>
+              <w:t xml:space="preserve"> Tiempos de ejecución de SQL Server:</w:t>
+            </w:r>
+          </w:p>
+          <w:p>
+            <w:pPr>
+              <w:autoSpaceDE w:val="0"/>
+              <w:autoSpaceDN w:val="0"/>
+              <w:adjustRightInd w:val="0"/>
+              <w:rPr>
+                <w:rFonts w:ascii="Courier New" w:hAnsi="Courier New" w:cs="Courier New"/>
+                <w:noProof/>
+                <w:sz w:val="16"/>
+                <w:szCs w:val="16"/>
+              </w:rPr>
+            </w:pPr>
+            <w:r>
+              <w:rPr>
+                <w:rFonts w:ascii="Courier New" w:hAnsi="Courier New" w:cs="Courier New"/>
+                <w:noProof/>
+                <w:sz w:val="16"/>
+                <w:szCs w:val="16"/>
+              </w:rPr>
+              <w:t xml:space="preserve">   Tiempo de CPU = 718 ms, tiempo transcurrido = 1151 ms.</w:t>
+            </w:r>
+          </w:p>
+          <w:p>
+            <w:pPr>
+              <w:autoSpaceDE w:val="0"/>
+              <w:autoSpaceDN w:val="0"/>
+              <w:adjustRightInd w:val="0"/>
+              <w:rPr>
+                <w:rFonts w:ascii="Courier New" w:hAnsi="Courier New" w:cs="Courier New"/>
+                <w:noProof/>
+                <w:sz w:val="16"/>
+                <w:szCs w:val="16"/>
+              </w:rPr>
+            </w:pPr>
+            <w:r>
+              <w:rPr>
+                <w:rFonts w:ascii="Courier New" w:hAnsi="Courier New" w:cs="Courier New"/>
+                <w:noProof/>
+                <w:sz w:val="16"/>
+                <w:szCs w:val="16"/>
+              </w:rPr>
+              <w:t xml:space="preserve">Tiempo de análisis y compilación de SQL Server: </w:t>
+            </w:r>
+          </w:p>
+          <w:p>
+            <w:pPr>
+              <w:autoSpaceDE w:val="0"/>
+              <w:autoSpaceDN w:val="0"/>
+              <w:adjustRightInd w:val="0"/>
+              <w:rPr>
+                <w:rFonts w:ascii="Courier New" w:hAnsi="Courier New" w:cs="Courier New"/>
+                <w:noProof/>
+                <w:sz w:val="16"/>
+                <w:szCs w:val="16"/>
+              </w:rPr>
+            </w:pPr>
+            <w:r>
+              <w:rPr>
+                <w:rFonts w:ascii="Courier New" w:hAnsi="Courier New" w:cs="Courier New"/>
+                <w:noProof/>
+                <w:sz w:val="16"/>
+                <w:szCs w:val="16"/>
+              </w:rPr>
+              <w:t xml:space="preserve">   Tiempo de CPU = 0 ms, tiempo transcurrido = 0 ms.</w:t>
+            </w:r>
+          </w:p>
+          <w:p>
+            <w:pPr>
+              <w:autoSpaceDE w:val="0"/>
+              <w:autoSpaceDN w:val="0"/>
+              <w:adjustRightInd w:val="0"/>
+              <w:rPr>
+                <w:rFonts w:ascii="Courier New" w:hAnsi="Courier New" w:cs="Courier New"/>
+                <w:noProof/>
+                <w:sz w:val="16"/>
+                <w:szCs w:val="16"/>
+              </w:rPr>
+            </w:pPr>
+          </w:p>
+          <w:p>
+            <w:pPr>
+              <w:autoSpaceDE w:val="0"/>
+              <w:autoSpaceDN w:val="0"/>
+              <w:adjustRightInd w:val="0"/>
+              <w:rPr>
+                <w:rFonts w:ascii="Courier New" w:hAnsi="Courier New" w:cs="Courier New"/>
+                <w:noProof/>
+                <w:sz w:val="16"/>
+                <w:szCs w:val="16"/>
+              </w:rPr>
+            </w:pPr>
+            <w:r>
+              <w:rPr>
+                <w:rFonts w:ascii="Courier New" w:hAnsi="Courier New" w:cs="Courier New"/>
+                <w:noProof/>
+                <w:sz w:val="16"/>
+                <w:szCs w:val="16"/>
+              </w:rPr>
+              <w:t xml:space="preserve"> Tiempos de ejecución de SQL Server:</w:t>
+            </w:r>
+          </w:p>
+          <w:p>
+            <w:pPr>
+              <w:autoSpaceDE w:val="0"/>
+              <w:autoSpaceDN w:val="0"/>
+              <w:adjustRightInd w:val="0"/>
+              <w:rPr>
+                <w:rFonts w:ascii="Courier New" w:hAnsi="Courier New" w:cs="Courier New"/>
+                <w:noProof/>
+                <w:sz w:val="16"/>
+                <w:szCs w:val="16"/>
+              </w:rPr>
+            </w:pPr>
+            <w:r>
+              <w:rPr>
+                <w:rFonts w:ascii="Courier New" w:hAnsi="Courier New" w:cs="Courier New"/>
+                <w:noProof/>
+                <w:sz w:val="16"/>
+                <w:szCs w:val="16"/>
+              </w:rPr>
+              <w:t xml:space="preserve">   Tiempo de CPU = 0 ms, tiempo transcurrido = 0 ms.</w:t>
+            </w:r>
           </w:p>
         </w:tc>
       </w:tr>
     </w:tbl>
     <w:p>
       <w:pPr>
-        <w:pStyle w:val="Descripcin"/>
+        <w:pStyle w:val="Caption"/>
         <w:jc w:val="center"/>
       </w:pPr>
       <w:r>
+        <w:lastRenderedPageBreak/>
         <w:t>Tabla 7: estadísticas de la consulta de análisis #3 y sus variaciones</w:t>
       </w:r>
     </w:p>
@@ -19343,7 +21486,7 @@
     <w:p/>
     <w:tbl>
       <w:tblPr>
-        <w:tblStyle w:val="Tablaconcuadrcula"/>
+        <w:tblStyle w:val="TableGrid"/>
         <w:tblW w:w="9782" w:type="dxa"/>
         <w:tblInd w:w="-176" w:type="dxa"/>
         <w:tblLayout w:type="fixed"/>
@@ -19442,7 +21585,7 @@
                           </pic:cNvPicPr>
                         </pic:nvPicPr>
                         <pic:blipFill>
-                          <a:blip r:embed="rId79"/>
+                          <a:blip r:embed="rId85"/>
                           <a:srcRect/>
                           <a:stretch>
                             <a:fillRect/>
@@ -19502,7 +21645,7 @@
                           </pic:cNvPicPr>
                         </pic:nvPicPr>
                         <pic:blipFill>
-                          <a:blip r:embed="rId80"/>
+                          <a:blip r:embed="rId86"/>
                           <a:srcRect/>
                           <a:stretch>
                             <a:fillRect/>
@@ -19557,7 +21700,7 @@
                           </pic:cNvPicPr>
                         </pic:nvPicPr>
                         <pic:blipFill>
-                          <a:blip r:embed="rId81"/>
+                          <a:blip r:embed="rId87"/>
                           <a:srcRect/>
                           <a:stretch>
                             <a:fillRect/>
@@ -19633,7 +21776,6 @@
               <w:pStyle w:val="Default"/>
             </w:pPr>
             <w:r>
-              <w:lastRenderedPageBreak/>
               <w:t>Consulta#3</w:t>
             </w:r>
           </w:p>
@@ -19648,10 +21790,10 @@
             </w:pPr>
             <w:r>
               <w:object w:dxaOrig="8205" w:dyaOrig="2865">
-                <v:shape id="_x0000_i1042" type="#_x0000_t75" style="width:225.75pt;height:78.75pt" o:ole="">
-                  <v:imagedata r:id="rId82" o:title=""/>
+                <v:shape id="_x0000_i1041" type="#_x0000_t75" style="width:225.75pt;height:78.75pt" o:ole="">
+                  <v:imagedata r:id="rId88" o:title=""/>
                 </v:shape>
-                <o:OLEObject Type="Embed" ProgID="PBrush" ShapeID="_x0000_i1042" DrawAspect="Content" ObjectID="_1478176917" r:id="rId83"/>
+                <o:OLEObject Type="Embed" ProgID="PBrush" ShapeID="_x0000_i1041" DrawAspect="Content" ObjectID="_1478179356" r:id="rId89"/>
               </w:object>
             </w:r>
           </w:p>
@@ -19666,10 +21808,10 @@
             </w:pPr>
             <w:r>
               <w:object w:dxaOrig="9630" w:dyaOrig="3960">
-                <v:shape id="_x0000_i1043" type="#_x0000_t75" style="width:173.25pt;height:71.25pt" o:ole="">
-                  <v:imagedata r:id="rId84" o:title=""/>
+                <v:shape id="_x0000_i1042" type="#_x0000_t75" style="width:173.25pt;height:71.25pt" o:ole="">
+                  <v:imagedata r:id="rId90" o:title=""/>
                 </v:shape>
-                <o:OLEObject Type="Embed" ProgID="PBrush" ShapeID="_x0000_i1043" DrawAspect="Content" ObjectID="_1478176918" r:id="rId85"/>
+                <o:OLEObject Type="Embed" ProgID="PBrush" ShapeID="_x0000_i1042" DrawAspect="Content" ObjectID="_1478179357" r:id="rId91"/>
               </w:object>
             </w:r>
           </w:p>
@@ -19679,10 +21821,10 @@
             </w:pPr>
             <w:r>
               <w:object w:dxaOrig="6120" w:dyaOrig="4755">
-                <v:shape id="_x0000_i1044" type="#_x0000_t75" style="width:173.25pt;height:134.25pt" o:ole="">
-                  <v:imagedata r:id="rId86" o:title=""/>
+                <v:shape id="_x0000_i1043" type="#_x0000_t75" style="width:173.25pt;height:134.25pt" o:ole="">
+                  <v:imagedata r:id="rId92" o:title=""/>
                 </v:shape>
-                <o:OLEObject Type="Embed" ProgID="PBrush" ShapeID="_x0000_i1044" DrawAspect="Content" ObjectID="_1478176919" r:id="rId87"/>
+                <o:OLEObject Type="Embed" ProgID="PBrush" ShapeID="_x0000_i1043" DrawAspect="Content" ObjectID="_1478179358" r:id="rId93"/>
               </w:object>
             </w:r>
           </w:p>
@@ -19698,6 +21840,7 @@
               <w:pStyle w:val="Default"/>
             </w:pPr>
             <w:r>
+              <w:lastRenderedPageBreak/>
               <w:t>Consulta#4</w:t>
             </w:r>
           </w:p>
@@ -19712,10 +21855,10 @@
             </w:pPr>
             <w:r>
               <w:object w:dxaOrig="10890" w:dyaOrig="6690">
-                <v:shape id="_x0000_i1045" type="#_x0000_t75" style="width:225.75pt;height:138.75pt" o:ole="">
-                  <v:imagedata r:id="rId88" o:title=""/>
+                <v:shape id="_x0000_i1044" type="#_x0000_t75" style="width:225.75pt;height:138.75pt" o:ole="">
+                  <v:imagedata r:id="rId94" o:title=""/>
                 </v:shape>
-                <o:OLEObject Type="Embed" ProgID="PBrush" ShapeID="_x0000_i1045" DrawAspect="Content" ObjectID="_1478176920" r:id="rId89"/>
+                <o:OLEObject Type="Embed" ProgID="PBrush" ShapeID="_x0000_i1044" DrawAspect="Content" ObjectID="_1478179359" r:id="rId95"/>
               </w:object>
             </w:r>
           </w:p>
@@ -19730,10 +21873,10 @@
             </w:pPr>
             <w:r>
               <w:object w:dxaOrig="4335" w:dyaOrig="3390">
-                <v:shape id="_x0000_i1046" type="#_x0000_t75" style="width:173.25pt;height:135.75pt" o:ole="">
-                  <v:imagedata r:id="rId90" o:title=""/>
+                <v:shape id="_x0000_i1045" type="#_x0000_t75" style="width:173.25pt;height:135.75pt" o:ole="">
+                  <v:imagedata r:id="rId96" o:title=""/>
                 </v:shape>
-                <o:OLEObject Type="Embed" ProgID="PBrush" ShapeID="_x0000_i1046" DrawAspect="Content" ObjectID="_1478176921" r:id="rId91"/>
+                <o:OLEObject Type="Embed" ProgID="PBrush" ShapeID="_x0000_i1045" DrawAspect="Content" ObjectID="_1478179360" r:id="rId97"/>
               </w:object>
             </w:r>
           </w:p>
@@ -19756,21 +21899,41 @@
         <w:tc>
           <w:tcPr>
             <w:tcW w:w="4735" w:type="dxa"/>
-          </w:tcPr>
-          <w:p>
-            <w:pPr>
-              <w:pStyle w:val="Default"/>
-            </w:pPr>
+            <w:vAlign w:val="center"/>
+          </w:tcPr>
+          <w:p>
+            <w:pPr>
+              <w:pStyle w:val="Default"/>
+              <w:jc w:val="center"/>
+            </w:pPr>
+            <w:r>
+              <w:object w:dxaOrig="10290" w:dyaOrig="6375">
+                <v:shape id="_x0000_i1050" type="#_x0000_t75" style="width:257.25pt;height:159.75pt" o:ole="">
+                  <v:imagedata r:id="rId98" o:title=""/>
+                </v:shape>
+                <o:OLEObject Type="Embed" ProgID="PBrush" ShapeID="_x0000_i1050" DrawAspect="Content" ObjectID="_1478179361" r:id="rId99"/>
+              </w:object>
+            </w:r>
           </w:p>
         </w:tc>
         <w:tc>
           <w:tcPr>
             <w:tcW w:w="3686" w:type="dxa"/>
-          </w:tcPr>
-          <w:p>
-            <w:pPr>
-              <w:pStyle w:val="Default"/>
-            </w:pPr>
+            <w:vAlign w:val="center"/>
+          </w:tcPr>
+          <w:p>
+            <w:pPr>
+              <w:pStyle w:val="Default"/>
+              <w:jc w:val="center"/>
+            </w:pPr>
+            <w:r>
+              <w:object w:dxaOrig="5160" w:dyaOrig="1425">
+                <v:shape id="_x0000_i1052" type="#_x0000_t75" style="width:173.25pt;height:48pt" o:ole="">
+                  <v:imagedata r:id="rId100" o:title=""/>
+                </v:shape>
+                <o:OLEObject Type="Embed" ProgID="PBrush" ShapeID="_x0000_i1052" DrawAspect="Content" ObjectID="_1478179362" r:id="rId101"/>
+              </w:object>
+            </w:r>
           </w:p>
         </w:tc>
       </w:tr>
@@ -19791,11 +21954,21 @@
         <w:tc>
           <w:tcPr>
             <w:tcW w:w="4735" w:type="dxa"/>
-          </w:tcPr>
-          <w:p>
-            <w:pPr>
-              <w:pStyle w:val="Default"/>
-            </w:pPr>
+            <w:vAlign w:val="center"/>
+          </w:tcPr>
+          <w:p>
+            <w:pPr>
+              <w:pStyle w:val="Default"/>
+              <w:jc w:val="center"/>
+            </w:pPr>
+            <w:r>
+              <w:object w:dxaOrig="8025" w:dyaOrig="3795">
+                <v:shape id="_x0000_i1051" type="#_x0000_t75" style="width:225.75pt;height:106.5pt" o:ole="">
+                  <v:imagedata r:id="rId102" o:title=""/>
+                </v:shape>
+                <o:OLEObject Type="Embed" ProgID="PBrush" ShapeID="_x0000_i1051" DrawAspect="Content" ObjectID="_1478179363" r:id="rId103"/>
+              </w:object>
+            </w:r>
           </w:p>
         </w:tc>
         <w:tc>
@@ -19807,13 +21980,35 @@
               <w:pStyle w:val="Default"/>
               <w:keepNext/>
             </w:pPr>
+            <w:r>
+              <w:object w:dxaOrig="6450" w:dyaOrig="3675">
+                <v:shape id="_x0000_i1053" type="#_x0000_t75" style="width:173.25pt;height:99pt" o:ole="">
+                  <v:imagedata r:id="rId104" o:title=""/>
+                </v:shape>
+                <o:OLEObject Type="Embed" ProgID="PBrush" ShapeID="_x0000_i1053" DrawAspect="Content" ObjectID="_1478179364" r:id="rId105"/>
+              </w:object>
+            </w:r>
+          </w:p>
+          <w:p>
+            <w:pPr>
+              <w:pStyle w:val="Default"/>
+              <w:keepNext/>
+            </w:pPr>
+            <w:r>
+              <w:object w:dxaOrig="10155" w:dyaOrig="3450">
+                <v:shape id="_x0000_i1054" type="#_x0000_t75" style="width:173.25pt;height:58.5pt" o:ole="">
+                  <v:imagedata r:id="rId106" o:title=""/>
+                </v:shape>
+                <o:OLEObject Type="Embed" ProgID="PBrush" ShapeID="_x0000_i1054" DrawAspect="Content" ObjectID="_1478179365" r:id="rId107"/>
+              </w:object>
+            </w:r>
           </w:p>
         </w:tc>
       </w:tr>
     </w:tbl>
     <w:p>
       <w:pPr>
-        <w:pStyle w:val="Descripcin"/>
+        <w:pStyle w:val="Caption"/>
         <w:jc w:val="center"/>
       </w:pPr>
       <w:r>
@@ -19854,6 +22049,7 @@
         <w:ind w:left="426" w:hanging="426"/>
       </w:pPr>
       <w:r>
+        <w:lastRenderedPageBreak/>
         <w:t xml:space="preserve">Código </w:t>
       </w:r>
       <w:r>
@@ -19873,11 +22069,6 @@
       <w:r>
         <w:t>Bibliografía</w:t>
       </w:r>
-    </w:p>
-    <w:p>
-      <w:pPr>
-        <w:pStyle w:val="Prrafodelista"/>
-      </w:pPr>
     </w:p>
     <w:p>
       <w:pPr>
@@ -19903,10 +22094,10 @@
         </w:rPr>
         <w:t xml:space="preserve">Recuperado de </w:t>
       </w:r>
-      <w:hyperlink r:id="rId92" w:tgtFrame="_blank" w:history="1">
+      <w:hyperlink r:id="rId108" w:tgtFrame="_blank" w:history="1">
         <w:r>
           <w:rPr>
-            <w:rStyle w:val="Hipervnculo"/>
+            <w:rStyle w:val="Hyperlink"/>
           </w:rPr>
           <w:t>https://faculty.unlv.edu/jensen/html/FME/pdf/BeginningSpatialWithSQLServer2008.pdf</w:t>
         </w:r>
@@ -19926,7 +22117,6 @@
       <w:r>
         <w:rPr>
           <w:rStyle w:val="5yl5"/>
-          <w:lang w:val="en-US"/>
         </w:rPr>
         <w:t xml:space="preserve">Microsoft. </w:t>
       </w:r>
@@ -19948,25 +22138,18 @@
         </w:rPr>
         <w:t xml:space="preserve">e </w:t>
       </w:r>
-      <w:hyperlink r:id="rId93" w:history="1">
+      <w:hyperlink r:id="rId109" w:history="1">
         <w:r>
           <w:rPr>
-            <w:rStyle w:val="Hipervnculo"/>
+            <w:rStyle w:val="Hyperlink"/>
           </w:rPr>
           <w:t>http://msdn.microsoft.com/en-us/library/bb545450.aspx</w:t>
         </w:r>
       </w:hyperlink>
     </w:p>
-    <w:p>
-      <w:pPr>
-        <w:pStyle w:val="Default"/>
-        <w:ind w:left="720"/>
-      </w:pPr>
-    </w:p>
-    <w:p/>
     <w:p/>
     <w:sectPr>
-      <w:footerReference w:type="default" r:id="rId94"/>
+      <w:footerReference w:type="default" r:id="rId110"/>
       <w:pgSz w:w="12240" w:h="15840"/>
       <w:pgMar w:top="1417" w:right="1701" w:bottom="1417" w:left="1701" w:header="708" w:footer="708" w:gutter="0"/>
       <w:cols w:space="708"/>
@@ -20015,7 +22198,7 @@
     <w:sdtContent>
       <w:p>
         <w:pPr>
-          <w:pStyle w:val="Piedepgina"/>
+          <w:pStyle w:val="Footer"/>
           <w:jc w:val="right"/>
         </w:pPr>
         <w:r>
@@ -20031,7 +22214,7 @@
           <w:rPr>
             <w:noProof/>
           </w:rPr>
-          <w:t>24</w:t>
+          <w:t>28</w:t>
         </w:r>
         <w:r>
           <w:rPr>
@@ -20044,7 +22227,7 @@
   </w:sdt>
   <w:p>
     <w:pPr>
-      <w:pStyle w:val="Piedepgina"/>
+      <w:pStyle w:val="Footer"/>
     </w:pPr>
   </w:p>
 </w:ftr>
@@ -21073,13 +23256,13 @@
     <w:qFormat/>
     <w:rsid w:val="00B1354A"/>
   </w:style>
-  <w:style w:type="character" w:default="1" w:styleId="Fuentedeprrafopredeter">
+  <w:style w:type="character" w:default="1" w:styleId="DefaultParagraphFont">
     <w:name w:val="Default Paragraph Font"/>
     <w:uiPriority w:val="1"/>
     <w:semiHidden/>
     <w:unhideWhenUsed/>
   </w:style>
-  <w:style w:type="table" w:default="1" w:styleId="Tablanormal">
+  <w:style w:type="table" w:default="1" w:styleId="TableNormal">
     <w:name w:val="Normal Table"/>
     <w:uiPriority w:val="99"/>
     <w:semiHidden/>
@@ -21094,7 +23277,7 @@
       </w:tblCellMar>
     </w:tblPr>
   </w:style>
-  <w:style w:type="numbering" w:default="1" w:styleId="Sinlista">
+  <w:style w:type="numbering" w:default="1" w:styleId="NoList">
     <w:name w:val="No List"/>
     <w:uiPriority w:val="99"/>
     <w:semiHidden/>
@@ -21116,9 +23299,9 @@
       <w:szCs w:val="24"/>
     </w:rPr>
   </w:style>
-  <w:style w:type="table" w:styleId="Tablaconcuadrcula">
+  <w:style w:type="table" w:styleId="TableGrid">
     <w:name w:val="Table Grid"/>
-    <w:basedOn w:val="Tablanormal"/>
+    <w:basedOn w:val="TableNormal"/>
     <w:uiPriority w:val="59"/>
     <w:rsid w:val="00557553"/>
     <w:pPr>
@@ -21135,10 +23318,10 @@
       </w:tblBorders>
     </w:tblPr>
   </w:style>
-  <w:style w:type="paragraph" w:styleId="Textodeglobo">
+  <w:style w:type="paragraph" w:styleId="BalloonText">
     <w:name w:val="Balloon Text"/>
     <w:basedOn w:val="Normal"/>
-    <w:link w:val="TextodegloboCar"/>
+    <w:link w:val="BalloonTextChar"/>
     <w:uiPriority w:val="99"/>
     <w:semiHidden/>
     <w:unhideWhenUsed/>
@@ -21152,10 +23335,10 @@
       <w:szCs w:val="16"/>
     </w:rPr>
   </w:style>
-  <w:style w:type="character" w:customStyle="1" w:styleId="TextodegloboCar">
-    <w:name w:val="Texto de globo Car"/>
-    <w:basedOn w:val="Fuentedeprrafopredeter"/>
-    <w:link w:val="Textodeglobo"/>
+  <w:style w:type="character" w:customStyle="1" w:styleId="BalloonTextChar">
+    <w:name w:val="Balloon Text Char"/>
+    <w:basedOn w:val="DefaultParagraphFont"/>
+    <w:link w:val="BalloonText"/>
     <w:uiPriority w:val="99"/>
     <w:semiHidden/>
     <w:rsid w:val="00273314"/>
@@ -21165,7 +23348,7 @@
       <w:szCs w:val="16"/>
     </w:rPr>
   </w:style>
-  <w:style w:type="paragraph" w:styleId="Prrafodelista">
+  <w:style w:type="paragraph" w:styleId="ListParagraph">
     <w:name w:val="List Paragraph"/>
     <w:basedOn w:val="Normal"/>
     <w:uiPriority w:val="34"/>
@@ -21176,7 +23359,7 @@
       <w:contextualSpacing/>
     </w:pPr>
   </w:style>
-  <w:style w:type="paragraph" w:styleId="Descripcin">
+  <w:style w:type="paragraph" w:styleId="Caption">
     <w:name w:val="caption"/>
     <w:basedOn w:val="Normal"/>
     <w:next w:val="Normal"/>
@@ -21195,10 +23378,10 @@
       <w:szCs w:val="18"/>
     </w:rPr>
   </w:style>
-  <w:style w:type="paragraph" w:styleId="Encabezado">
+  <w:style w:type="paragraph" w:styleId="Header">
     <w:name w:val="header"/>
     <w:basedOn w:val="Normal"/>
-    <w:link w:val="EncabezadoCar"/>
+    <w:link w:val="HeaderChar"/>
     <w:uiPriority w:val="99"/>
     <w:semiHidden/>
     <w:unhideWhenUsed/>
@@ -21211,18 +23394,18 @@
       <w:spacing w:after="0" w:line="240" w:lineRule="auto"/>
     </w:pPr>
   </w:style>
-  <w:style w:type="character" w:customStyle="1" w:styleId="EncabezadoCar">
-    <w:name w:val="Encabezado Car"/>
-    <w:basedOn w:val="Fuentedeprrafopredeter"/>
-    <w:link w:val="Encabezado"/>
+  <w:style w:type="character" w:customStyle="1" w:styleId="HeaderChar">
+    <w:name w:val="Header Char"/>
+    <w:basedOn w:val="DefaultParagraphFont"/>
+    <w:link w:val="Header"/>
     <w:uiPriority w:val="99"/>
     <w:semiHidden/>
     <w:rsid w:val="007E52CF"/>
   </w:style>
-  <w:style w:type="paragraph" w:styleId="Piedepgina">
+  <w:style w:type="paragraph" w:styleId="Footer">
     <w:name w:val="footer"/>
     <w:basedOn w:val="Normal"/>
-    <w:link w:val="PiedepginaCar"/>
+    <w:link w:val="FooterChar"/>
     <w:uiPriority w:val="99"/>
     <w:unhideWhenUsed/>
     <w:rsid w:val="007E52CF"/>
@@ -21234,21 +23417,21 @@
       <w:spacing w:after="0" w:line="240" w:lineRule="auto"/>
     </w:pPr>
   </w:style>
-  <w:style w:type="character" w:customStyle="1" w:styleId="PiedepginaCar">
-    <w:name w:val="Pie de página Car"/>
-    <w:basedOn w:val="Fuentedeprrafopredeter"/>
-    <w:link w:val="Piedepgina"/>
+  <w:style w:type="character" w:customStyle="1" w:styleId="FooterChar">
+    <w:name w:val="Footer Char"/>
+    <w:basedOn w:val="DefaultParagraphFont"/>
+    <w:link w:val="Footer"/>
     <w:uiPriority w:val="99"/>
     <w:rsid w:val="007E52CF"/>
   </w:style>
   <w:style w:type="character" w:customStyle="1" w:styleId="5yl5">
     <w:name w:val="_5yl5"/>
-    <w:basedOn w:val="Fuentedeprrafopredeter"/>
+    <w:basedOn w:val="DefaultParagraphFont"/>
     <w:rsid w:val="00021F34"/>
   </w:style>
-  <w:style w:type="character" w:styleId="Hipervnculo">
+  <w:style w:type="character" w:styleId="Hyperlink">
     <w:name w:val="Hyperlink"/>
-    <w:basedOn w:val="Fuentedeprrafopredeter"/>
+    <w:basedOn w:val="DefaultParagraphFont"/>
     <w:uiPriority w:val="99"/>
     <w:unhideWhenUsed/>
     <w:rsid w:val="00021F34"/>

</xml_diff>